<commit_message>
add latest tech paper
</commit_message>
<xml_diff>
--- a/JoelPoah_Technical_Paper.docx
+++ b/JoelPoah_Technical_Paper.docx
@@ -137,7 +137,7 @@
           <w:type w:val="continuous"/>
           <w:pgSz w:w="11906" w:h="16838" w:code="9"/>
           <w:pgMar w:top="540" w:right="893" w:bottom="1440" w:left="893" w:header="720" w:footer="720" w:gutter="0"/>
-          <w:cols w:num="2" w:space="720"/>
+          <w:cols w:space="720"/>
           <w:titlePg/>
           <w:docGrid w:linePitch="360"/>
         </w:sectPr>
@@ -149,7 +149,7 @@
           <w:type w:val="continuous"/>
           <w:pgSz w:w="11906" w:h="16838" w:code="9"/>
           <w:pgMar w:top="450" w:right="893" w:bottom="1440" w:left="893" w:header="720" w:footer="720" w:gutter="0"/>
-          <w:cols w:num="2" w:space="720"/>
+          <w:cols w:space="720"/>
           <w:docGrid w:linePitch="360"/>
         </w:sectPr>
       </w:pPr>
@@ -160,7 +160,7 @@
           <w:type w:val="continuous"/>
           <w:pgSz w:w="11906" w:h="16838" w:code="9"/>
           <w:pgMar w:top="450" w:right="893" w:bottom="1440" w:left="893" w:header="720" w:footer="720" w:gutter="0"/>
-          <w:cols w:num="2" w:space="720"/>
+          <w:cols w:space="720"/>
           <w:docGrid w:linePitch="360"/>
         </w:sectPr>
       </w:pPr>
@@ -168,6 +168,7 @@
         <w:br w:type="column"/>
       </w:r>
       <w:r>
+        <w:lastRenderedPageBreak/>
         <w:tab/>
       </w:r>
     </w:p>
@@ -185,7 +186,6 @@
           <w:i/>
           <w:iCs/>
         </w:rPr>
-        <w:lastRenderedPageBreak/>
         <w:t xml:space="preserve">Abstract – Cybercrimes have been on the rise in the recent decade people can easily hack into people’s account after gaining access to the user’s password. Black Hat hackers are using various methods to retrieve the password of an account. </w:t>
       </w:r>
       <w:r>
@@ -454,14 +454,12 @@
         </w:rPr>
         <w:t xml:space="preserve">, LSTM was not tried to tackle this problem and since it is a time series problem which also requires </w:t>
       </w:r>
-      <w:proofErr w:type="gramStart"/>
-      <w:r>
-        <w:rPr>
-          <w:lang w:val="en-US"/>
-        </w:rPr>
-        <w:t>memory ,</w:t>
-      </w:r>
-      <w:proofErr w:type="gramEnd"/>
+      <w:r>
+        <w:rPr>
+          <w:lang w:val="en-US"/>
+        </w:rPr>
+        <w:t>memory,</w:t>
+      </w:r>
       <w:r>
         <w:rPr>
           <w:lang w:val="en-US"/>
@@ -755,7 +753,7 @@
       </w:pPr>
       <w:r>
         <w:pict w14:anchorId="54044940">
-          <v:shape id="_x0000_i1048" type="#_x0000_t75" style="width:282.7pt;height:33pt" equationxml="&lt;?xml version=&quot;1.0&quot; encoding=&quot;UTF-8&quot; standalone=&quot;yes&quot;?&gt;&#10;&lt;?mso-application progid=&quot;Word.Document&quot;?&gt;&#10;&lt;w:wordDocument xmlns:aml=&quot;http://schemas.microsoft.com/aml/2001/core&quot; xmlns:wpc=&quot;http://schemas.microsoft.com/office/word/2010/wordprocessingCanvas&quot; xmlns:cx=&quot;http://schemas.microsoft.com/office/drawing/2014/chartex&quot; xmlns:cx1=&quot;http://schemas.microsoft.com/office/drawing/2015/9/8/chartex&quot; xmlns:cx2=&quot;http://schemas.microsoft.com/office/drawing/2015/10/21/chartex&quot; xmlns:cx3=&quot;http://schemas.microsoft.com/office/drawing/2016/5/9/chartex&quot; xmlns:cx4=&quot;http://schemas.microsoft.com/office/drawing/2016/5/10/chartex&quot; xmlns:cx5=&quot;http://schemas.microsoft.com/office/drawing/2016/5/11/chartex&quot; xmlns:cx6=&quot;http://schemas.microsoft.com/office/drawing/2016/5/12/chartex&quot; xmlns:cx7=&quot;http://schemas.microsoft.com/office/drawing/2016/5/13/chartex&quot; xmlns:cx8=&quot;http://schemas.microsoft.com/office/drawing/2016/5/14/chartex&quot; xmlns:cr=&quot;http://schemas.microsoft.com/office/comments/2020/reactions&quot; xmlns:dt=&quot;uuid:C2F41010-65B3-11d1-A29F-00AA00C14882&quot; xmlns:mc=&quot;http://schemas.openxmlformats.org/markup-compatibility/2006&quot; xmlns:aink=&quot;http://schemas.microsoft.com/office/drawing/2016/ink&quot; xmlns:am3d=&quot;http://schemas.microsoft.com/office/drawing/2017/model3d&quot; xmlns:o=&quot;urn:schemas-microsoft-com:office:office&quot; xmlns:oel=&quot;http://schemas.microsoft.com/office/2019/extlst&quot; xmlns:m=&quot;http://schemas.openxmlformats.org/officeDocument/2006/math&quot; xmlns:v=&quot;urn:schemas-microsoft-com:vml&quot; xmlns:w10=&quot;urn:schemas-microsoft-com:office:word&quot; xmlns:w=&quot;http://schemas.microsoft.com/office/word/2003/wordml&quot; xmlns:wx=&quot;http://schemas.microsoft.com/office/word/2003/auxHint&quot; xmlns:wne=&quot;http://schemas.microsoft.com/office/word/2006/wordml&quot; xmlns:wsp=&quot;http://schemas.microsoft.com/office/word/2003/wordml/sp2&quot; xmlns:sl=&quot;http://schemas.microsoft.com/schemaLibrary/2003/core&quot; w:macrosPresent=&quot;no&quot; w:embeddedObjPresent=&quot;no&quot; w:ocxPresent=&quot;no&quot; xml:space=&quot;preserve&quot;&gt;&lt;w:ignoreSubtree w:val=&quot;http://schemas.microsoft.com/office/word/2003/wordml/sp2&quot;/&gt;&lt;o:DocumentProperties&gt;&lt;o:Version&gt;16&lt;/o:Version&gt;&lt;/o:DocumentProperties&gt;&lt;w:docPr&gt;&lt;w:view w:val=&quot;print&quot;/&gt;&lt;w:dontDisplayPageBoundaries/&gt;&lt;w:revisionView w:ink-annotations=&quot;off&quot;/&gt;&lt;w:defaultTabStop w:val=&quot;720&quot;/&gt;&lt;w:doNotHyphenateCaps/&gt;&lt;w:punctuationKerning/&gt;&lt;w:characterSpacingControl w:val=&quot;DontCompress&quot;/&gt;&lt;w:optimizeForBrowser/&gt;&lt;w:savePreviewPicture/&gt;&lt;w:validateAgainstSchema w:val=&quot;off&quot;/&gt;&lt;w:saveInvalidXML w:val=&quot;off&quot;/&gt;&lt;w:ignoreMixedContent w:val=&quot;off&quot;/&gt;&lt;w:alwaysShowPlaceholderText w:val=&quot;off&quot;/&gt;&lt;w:doNotUnderlineInvalidXML/&gt;&lt;w:compat&gt;&lt;w:doNotUseHTMLParagraphAutoSpacing/&gt;&lt;w:dontAllowFieldEndSelect/&gt;&lt;w:useWord2002TableStyleRules/&gt;&lt;w:useFELayout/&gt;&lt;/w:compat&gt;&lt;wsp:rsids&gt;&lt;wsp:rsidRoot wsp:val=&quot;009303D9&quot;/&gt;&lt;wsp:rsid wsp:val=&quot;0004781E&quot;/&gt;&lt;wsp:rsid wsp:val=&quot;000724F7&quot;/&gt;&lt;wsp:rsid wsp:val=&quot;000772F2&quot;/&gt;&lt;wsp:rsid wsp:val=&quot;0008758A&quot;/&gt;&lt;wsp:rsid wsp:val=&quot;000B3685&quot;/&gt;&lt;wsp:rsid wsp:val=&quot;000C1E68&quot;/&gt;&lt;wsp:rsid wsp:val=&quot;000C2EBC&quot;/&gt;&lt;wsp:rsid wsp:val=&quot;001A2EFD&quot;/&gt;&lt;wsp:rsid wsp:val=&quot;001A3B3D&quot;/&gt;&lt;wsp:rsid wsp:val=&quot;001B67DC&quot;/&gt;&lt;wsp:rsid wsp:val=&quot;001E0902&quot;/&gt;&lt;wsp:rsid wsp:val=&quot;002254A9&quot;/&gt;&lt;wsp:rsid wsp:val=&quot;00233D97&quot;/&gt;&lt;wsp:rsid wsp:val=&quot;002347A2&quot;/&gt;&lt;wsp:rsid wsp:val=&quot;002400EA&quot;/&gt;&lt;wsp:rsid wsp:val=&quot;0027162D&quot;/&gt;&lt;wsp:rsid wsp:val=&quot;002850E3&quot;/&gt;&lt;wsp:rsid wsp:val=&quot;002B155A&quot;/&gt;&lt;wsp:rsid wsp:val=&quot;002E749F&quot;/&gt;&lt;wsp:rsid wsp:val=&quot;00335790&quot;/&gt;&lt;wsp:rsid wsp:val=&quot;00354FCF&quot;/&gt;&lt;wsp:rsid wsp:val=&quot;003A19E2&quot;/&gt;&lt;wsp:rsid wsp:val=&quot;003B4E04&quot;/&gt;&lt;wsp:rsid wsp:val=&quot;003C4A8C&quot;/&gt;&lt;wsp:rsid wsp:val=&quot;003F5A08&quot;/&gt;&lt;wsp:rsid wsp:val=&quot;003F7E9A&quot;/&gt;&lt;wsp:rsid wsp:val=&quot;00420716&quot;/&gt;&lt;wsp:rsid wsp:val=&quot;004325FB&quot;/&gt;&lt;wsp:rsid wsp:val=&quot;00435AE1&quot;/&gt;&lt;wsp:rsid wsp:val=&quot;004432BA&quot;/&gt;&lt;wsp:rsid wsp:val=&quot;0044407E&quot;/&gt;&lt;wsp:rsid wsp:val=&quot;00447BB9&quot;/&gt;&lt;wsp:rsid wsp:val=&quot;00451437&quot;/&gt;&lt;wsp:rsid wsp:val=&quot;0046031D&quot;/&gt;&lt;wsp:rsid wsp:val=&quot;004A0427&quot;/&gt;&lt;wsp:rsid wsp:val=&quot;004A7824&quot;/&gt;&lt;wsp:rsid wsp:val=&quot;004D6E90&quot;/&gt;&lt;wsp:rsid wsp:val=&quot;004D72B5&quot;/&gt;&lt;wsp:rsid wsp:val=&quot;004F7134&quot;/&gt;&lt;wsp:rsid wsp:val=&quot;005069C9&quot;/&gt;&lt;wsp:rsid wsp:val=&quot;00551B7F&quot;/&gt;&lt;wsp:rsid wsp:val=&quot;0056610F&quot;/&gt;&lt;wsp:rsid wsp:val=&quot;00575BCA&quot;/&gt;&lt;wsp:rsid wsp:val=&quot;00590E23&quot;/&gt;&lt;wsp:rsid wsp:val=&quot;00595952&quot;/&gt;&lt;wsp:rsid wsp:val=&quot;005B0344&quot;/&gt;&lt;wsp:rsid wsp:val=&quot;005B520E&quot;/&gt;&lt;wsp:rsid wsp:val=&quot;005D2C0A&quot;/&gt;&lt;wsp:rsid wsp:val=&quot;005D505A&quot;/&gt;&lt;wsp:rsid wsp:val=&quot;005E2800&quot;/&gt;&lt;wsp:rsid wsp:val=&quot;00605825&quot;/&gt;&lt;wsp:rsid wsp:val=&quot;00645D22&quot;/&gt;&lt;wsp:rsid wsp:val=&quot;00651A08&quot;/&gt;&lt;wsp:rsid wsp:val=&quot;00654204&quot;/&gt;&lt;wsp:rsid wsp:val=&quot;00656B95&quot;/&gt;&lt;wsp:rsid wsp:val=&quot;00670434&quot;/&gt;&lt;wsp:rsid wsp:val=&quot;0067171E&quot;/&gt;&lt;wsp:rsid wsp:val=&quot;006B6B66&quot;/&gt;&lt;wsp:rsid wsp:val=&quot;006D4E01&quot;/&gt;&lt;wsp:rsid wsp:val=&quot;006F6D3D&quot;/&gt;&lt;wsp:rsid wsp:val=&quot;0070457E&quot;/&gt;&lt;wsp:rsid wsp:val=&quot;00704AEF&quot;/&gt;&lt;wsp:rsid wsp:val=&quot;00714DBF&quot;/&gt;&lt;wsp:rsid wsp:val=&quot;00715BEA&quot;/&gt;&lt;wsp:rsid wsp:val=&quot;00722851&quot;/&gt;&lt;wsp:rsid wsp:val=&quot;00740EEA&quot;/&gt;&lt;wsp:rsid wsp:val=&quot;00743FCC&quot;/&gt;&lt;wsp:rsid wsp:val=&quot;00745B9B&quot;/&gt;&lt;wsp:rsid wsp:val=&quot;00750F4C&quot;/&gt;&lt;wsp:rsid wsp:val=&quot;00783064&quot;/&gt;&lt;wsp:rsid wsp:val=&quot;00794804&quot;/&gt;&lt;wsp:rsid wsp:val=&quot;007B33F1&quot;/&gt;&lt;wsp:rsid wsp:val=&quot;007B3FF9&quot;/&gt;&lt;wsp:rsid wsp:val=&quot;007B6DDA&quot;/&gt;&lt;wsp:rsid wsp:val=&quot;007C0308&quot;/&gt;&lt;wsp:rsid wsp:val=&quot;007C195E&quot;/&gt;&lt;wsp:rsid wsp:val=&quot;007C2FF2&quot;/&gt;&lt;wsp:rsid wsp:val=&quot;007D6232&quot;/&gt;&lt;wsp:rsid wsp:val=&quot;007F1F99&quot;/&gt;&lt;wsp:rsid wsp:val=&quot;007F768F&quot;/&gt;&lt;wsp:rsid wsp:val=&quot;0080791D&quot;/&gt;&lt;wsp:rsid wsp:val=&quot;0082275B&quot;/&gt;&lt;wsp:rsid wsp:val=&quot;00825D15&quot;/&gt;&lt;wsp:rsid wsp:val=&quot;00836367&quot;/&gt;&lt;wsp:rsid wsp:val=&quot;00871FA0&quot;/&gt;&lt;wsp:rsid wsp:val=&quot;00873603&quot;/&gt;&lt;wsp:rsid wsp:val=&quot;008A2C7D&quot;/&gt;&lt;wsp:rsid wsp:val=&quot;008C4B23&quot;/&gt;&lt;wsp:rsid wsp:val=&quot;008D36EA&quot;/&gt;&lt;wsp:rsid wsp:val=&quot;008F0A91&quot;/&gt;&lt;wsp:rsid wsp:val=&quot;008F6E2C&quot;/&gt;&lt;wsp:rsid wsp:val=&quot;009161E6&quot;/&gt;&lt;wsp:rsid wsp:val=&quot;00920496&quot;/&gt;&lt;wsp:rsid wsp:val=&quot;00920FF8&quot;/&gt;&lt;wsp:rsid wsp:val=&quot;009303D9&quot;/&gt;&lt;wsp:rsid wsp:val=&quot;00933C64&quot;/&gt;&lt;wsp:rsid wsp:val=&quot;00955F09&quot;/&gt;&lt;wsp:rsid wsp:val=&quot;00972203&quot;/&gt;&lt;wsp:rsid wsp:val=&quot;009B3640&quot;/&gt;&lt;wsp:rsid wsp:val=&quot;009F1D79&quot;/&gt;&lt;wsp:rsid wsp:val=&quot;009F3DEA&quot;/&gt;&lt;wsp:rsid wsp:val=&quot;00A059B3&quot;/&gt;&lt;wsp:rsid wsp:val=&quot;00A6095D&quot;/&gt;&lt;wsp:rsid wsp:val=&quot;00A8107C&quot;/&gt;&lt;wsp:rsid wsp:val=&quot;00AB47E3&quot;/&gt;&lt;wsp:rsid wsp:val=&quot;00AB5857&quot;/&gt;&lt;wsp:rsid wsp:val=&quot;00AD01BC&quot;/&gt;&lt;wsp:rsid wsp:val=&quot;00AE3409&quot;/&gt;&lt;wsp:rsid wsp:val=&quot;00B0411F&quot;/&gt;&lt;wsp:rsid wsp:val=&quot;00B11A60&quot;/&gt;&lt;wsp:rsid wsp:val=&quot;00B11FC7&quot;/&gt;&lt;wsp:rsid wsp:val=&quot;00B1321A&quot;/&gt;&lt;wsp:rsid wsp:val=&quot;00B22613&quot;/&gt;&lt;wsp:rsid wsp:val=&quot;00B50180&quot;/&gt;&lt;wsp:rsid wsp:val=&quot;00B63122&quot;/&gt;&lt;wsp:rsid wsp:val=&quot;00B768D1&quot;/&gt;&lt;wsp:rsid wsp:val=&quot;00BA1025&quot;/&gt;&lt;wsp:rsid wsp:val=&quot;00BA15BC&quot;/&gt;&lt;wsp:rsid wsp:val=&quot;00BA2788&quot;/&gt;&lt;wsp:rsid wsp:val=&quot;00BC2669&quot;/&gt;&lt;wsp:rsid wsp:val=&quot;00BC3420&quot;/&gt;&lt;wsp:rsid wsp:val=&quot;00BD670B&quot;/&gt;&lt;wsp:rsid wsp:val=&quot;00BE7D3C&quot;/&gt;&lt;wsp:rsid wsp:val=&quot;00BF5FF6&quot;/&gt;&lt;wsp:rsid wsp:val=&quot;00C0207F&quot;/&gt;&lt;wsp:rsid wsp:val=&quot;00C16117&quot;/&gt;&lt;wsp:rsid wsp:val=&quot;00C3075A&quot;/&gt;&lt;wsp:rsid wsp:val=&quot;00C47972&quot;/&gt;&lt;wsp:rsid wsp:val=&quot;00C74F9A&quot;/&gt;&lt;wsp:rsid wsp:val=&quot;00C919A4&quot;/&gt;&lt;wsp:rsid wsp:val=&quot;00CA4392&quot;/&gt;&lt;wsp:rsid wsp:val=&quot;00CC393F&quot;/&gt;&lt;wsp:rsid wsp:val=&quot;00D10199&quot;/&gt;&lt;wsp:rsid wsp:val=&quot;00D16DED&quot;/&gt;&lt;wsp:rsid wsp:val=&quot;00D2176E&quot;/&gt;&lt;wsp:rsid wsp:val=&quot;00D436F3&quot;/&gt;&lt;wsp:rsid wsp:val=&quot;00D632BE&quot;/&gt;&lt;wsp:rsid wsp:val=&quot;00D72D06&quot;/&gt;&lt;wsp:rsid wsp:val=&quot;00D7522C&quot;/&gt;&lt;wsp:rsid wsp:val=&quot;00D7536F&quot;/&gt;&lt;wsp:rsid wsp:val=&quot;00D76668&quot;/&gt;&lt;wsp:rsid wsp:val=&quot;00DA78DD&quot;/&gt;&lt;wsp:rsid wsp:val=&quot;00E07383&quot;/&gt;&lt;wsp:rsid wsp:val=&quot;00E165BC&quot;/&gt;&lt;wsp:rsid wsp:val=&quot;00E37E98&quot;/&gt;&lt;wsp:rsid wsp:val=&quot;00E61E12&quot;/&gt;&lt;wsp:rsid wsp:val=&quot;00E7596C&quot;/&gt;&lt;wsp:rsid wsp:val=&quot;00E75F96&quot;/&gt;&lt;wsp:rsid wsp:val=&quot;00E86E5C&quot;/&gt;&lt;wsp:rsid wsp:val=&quot;00E878F2&quot;/&gt;&lt;wsp:rsid wsp:val=&quot;00ED0149&quot;/&gt;&lt;wsp:rsid wsp:val=&quot;00ED45FA&quot;/&gt;&lt;wsp:rsid wsp:val=&quot;00EF74B3&quot;/&gt;&lt;wsp:rsid wsp:val=&quot;00EF7DE3&quot;/&gt;&lt;wsp:rsid wsp:val=&quot;00F03103&quot;/&gt;&lt;wsp:rsid wsp:val=&quot;00F066E2&quot;/&gt;&lt;wsp:rsid wsp:val=&quot;00F271DE&quot;/&gt;&lt;wsp:rsid wsp:val=&quot;00F627DA&quot;/&gt;&lt;wsp:rsid wsp:val=&quot;00F63B36&quot;/&gt;&lt;wsp:rsid wsp:val=&quot;00F7288F&quot;/&gt;&lt;wsp:rsid wsp:val=&quot;00F80802&quot;/&gt;&lt;wsp:rsid wsp:val=&quot;00F847A6&quot;/&gt;&lt;wsp:rsid wsp:val=&quot;00F9441B&quot;/&gt;&lt;wsp:rsid wsp:val=&quot;00F95FE4&quot;/&gt;&lt;wsp:rsid wsp:val=&quot;00FA4C32&quot;/&gt;&lt;wsp:rsid wsp:val=&quot;00FA69FF&quot;/&gt;&lt;wsp:rsid wsp:val=&quot;00FA6F46&quot;/&gt;&lt;wsp:rsid wsp:val=&quot;00FE4D37&quot;/&gt;&lt;wsp:rsid wsp:val=&quot;00FE7114&quot;/&gt;&lt;/wsp:rsids&gt;&lt;/w:docPr&gt;&lt;w:body&gt;&lt;wx:sect&gt;&lt;w:p wsp:rsidR=&quot;00000000&quot; wsp:rsidRPr=&quot;000724F7&quot; wsp:rsidRDefault=&quot;000724F7&quot; wsp:rsidP=&quot;000724F7&quot;&gt;&lt;m:oMathPara&gt;&lt;m:oMath&gt;&lt;m:r&gt;&lt;w:rPr&gt;&lt;w:rFonts w:ascii=&quot;Cambria Math&quot; w:h-ansi=&quot;Cambria Math&quot;/&gt;&lt;wx:font wx:val=&quot;Cambria Math&quot;/&gt;&lt;w:i/&gt;&lt;/w:rPr&gt;&lt;m:t&gt;FAR=&lt;/m:t&gt;&lt;/m:r&gt;&lt;m:f&gt;&lt;m:fPr&gt;&lt;m:ctrlPr&gt;&lt;w:rPr&gt;&lt;w:rFonts w:ascii=&quot;Cambria Math&quot; w:fareast=&quot;Times New Roman&quot; w:h-ansi=&quot;Cambria Math&quot;/&gt;&lt;wx:font wx:val=&quot;Cambria Math&quot;/&gt;&lt;w:i/&gt;&lt;w:sz w:val=&quot;22&quot;/&gt;&lt;w:sz-cs w:val=&quot;22&quot;/&gt;&lt;/w:rPr&gt;&lt;/m:ctrlPr&gt;&lt;/m:fPr&gt;&lt;m:num&gt;&lt;m:r&gt;&lt;w:rPr&gt;&lt;w:rFonts w:ascii=&quot;Cambria Math&quot; w:h-ansi=&quot;Cambria Math&quot;/&gt;&lt;wx:font wx:val=&quot;Cambria Math&quot;/&gt;&lt;w:i/&gt;&lt;/w:rPr&gt;&lt;m:t&gt;misclassified real  biometric&lt;/m:t&gt;&lt;/m:r&gt;&lt;/m:num&gt;&lt;m:den&gt;&lt;m:r&gt;&lt;w:rPr&gt;&lt;w:rFonts w:ascii=&quot;Cambria Math&quot; w:h-ansi=&quot;Cambria Math&quot;/&gt;&lt;wx:font wx:val=&quot;Cambria Math&quot;/&gt;&lt;w:i/&gt;&lt;/w:rPr&gt;&lt;m:t&gt;total number of real users typing&lt;/m:t&gt;&lt;/m:r&gt;&lt;/m:den&gt;&lt;/m:f&gt;&lt;m:r&gt;&lt;w:rPr&gt;&lt;w:rFonts w:ascii=&quot;Cambria Math&quot; w:h-ansi=&quot;Cambria Math&quot;/&gt;&lt;wx:font wx:val=&quot;Cambria Math&quot;/&gt;&lt;w:i/&gt;&lt;/w:rPr&gt;&lt;m:t&gt; *100&lt;/m:t&gt;&lt;/m:r&gt;&lt;/m:oMath&gt;&lt;/m:oMathPara&gt;&lt;/w:p&gt;&lt;w:sectPr wsp:rsidR=&quot;00000000&quot; wsp:rsidRPr=&quot;000724F7&quot;&gt;&lt;w:pgSz w:w=&quot;12240&quot; w:h=&quot;15840&quot;/&gt;&lt;w:pgMar w:top=&quot;1440&quot; w:right=&quot;1440&quot; w:bottom=&quot;1440&quot; w:left=&quot;1440&quot; w:header=&quot;720&quot; w:footer=&quot;720&quot; w:gutter=&quot;0&quot;/&gt;&lt;w:cols w:space=&quot;720&quot;/&gt;&lt;/w:sectPr&gt;&lt;/wx:sect&gt;&lt;/w:body&gt;&lt;/w:wordDocument&gt;">
+          <v:shape id="_x0000_i1027" type="#_x0000_t75" style="width:282.7pt;height:33pt" equationxml="&lt;?xml version=&quot;1.0&quot; encoding=&quot;UTF-8&quot; standalone=&quot;yes&quot;?&gt;&#10;&lt;?mso-application progid=&quot;Word.Document&quot;?&gt;&#10;&lt;w:wordDocument xmlns:aml=&quot;http://schemas.microsoft.com/aml/2001/core&quot; xmlns:wpc=&quot;http://schemas.microsoft.com/office/word/2010/wordprocessingCanvas&quot; xmlns:cx=&quot;http://schemas.microsoft.com/office/drawing/2014/chartex&quot; xmlns:cx1=&quot;http://schemas.microsoft.com/office/drawing/2015/9/8/chartex&quot; xmlns:cx2=&quot;http://schemas.microsoft.com/office/drawing/2015/10/21/chartex&quot; xmlns:cx3=&quot;http://schemas.microsoft.com/office/drawing/2016/5/9/chartex&quot; xmlns:cx4=&quot;http://schemas.microsoft.com/office/drawing/2016/5/10/chartex&quot; xmlns:cx5=&quot;http://schemas.microsoft.com/office/drawing/2016/5/11/chartex&quot; xmlns:cx6=&quot;http://schemas.microsoft.com/office/drawing/2016/5/12/chartex&quot; xmlns:cx7=&quot;http://schemas.microsoft.com/office/drawing/2016/5/13/chartex&quot; xmlns:cx8=&quot;http://schemas.microsoft.com/office/drawing/2016/5/14/chartex&quot; xmlns:cr=&quot;http://schemas.microsoft.com/office/comments/2020/reactions&quot; xmlns:dt=&quot;uuid:C2F41010-65B3-11d1-A29F-00AA00C14882&quot; xmlns:mc=&quot;http://schemas.openxmlformats.org/markup-compatibility/2006&quot; xmlns:aink=&quot;http://schemas.microsoft.com/office/drawing/2016/ink&quot; xmlns:am3d=&quot;http://schemas.microsoft.com/office/drawing/2017/model3d&quot; xmlns:o=&quot;urn:schemas-microsoft-com:office:office&quot; xmlns:oel=&quot;http://schemas.microsoft.com/office/2019/extlst&quot; xmlns:m=&quot;http://schemas.openxmlformats.org/officeDocument/2006/math&quot; xmlns:v=&quot;urn:schemas-microsoft-com:vml&quot; xmlns:w10=&quot;urn:schemas-microsoft-com:office:word&quot; xmlns:w=&quot;http://schemas.microsoft.com/office/word/2003/wordml&quot; xmlns:wx=&quot;http://schemas.microsoft.com/office/word/2003/auxHint&quot; xmlns:wne=&quot;http://schemas.microsoft.com/office/word/2006/wordml&quot; xmlns:wsp=&quot;http://schemas.microsoft.com/office/word/2003/wordml/sp2&quot; xmlns:sl=&quot;http://schemas.microsoft.com/schemaLibrary/2003/core&quot; w:macrosPresent=&quot;no&quot; w:embeddedObjPresent=&quot;no&quot; w:ocxPresent=&quot;no&quot; xml:space=&quot;preserve&quot;&gt;&lt;w:ignoreSubtree w:val=&quot;http://schemas.microsoft.com/office/word/2003/wordml/sp2&quot;/&gt;&lt;o:DocumentProperties&gt;&lt;o:Version&gt;16&lt;/o:Version&gt;&lt;/o:DocumentProperties&gt;&lt;w:docPr&gt;&lt;w:view w:val=&quot;print&quot;/&gt;&lt;w:dontDisplayPageBoundaries/&gt;&lt;w:revisionView w:ink-annotations=&quot;off&quot;/&gt;&lt;w:defaultTabStop w:val=&quot;720&quot;/&gt;&lt;w:doNotHyphenateCaps/&gt;&lt;w:punctuationKerning/&gt;&lt;w:characterSpacingControl w:val=&quot;DontCompress&quot;/&gt;&lt;w:optimizeForBrowser/&gt;&lt;w:savePreviewPicture/&gt;&lt;w:validateAgainstSchema w:val=&quot;off&quot;/&gt;&lt;w:saveInvalidXML w:val=&quot;off&quot;/&gt;&lt;w:ignoreMixedContent w:val=&quot;off&quot;/&gt;&lt;w:alwaysShowPlaceholderText w:val=&quot;off&quot;/&gt;&lt;w:doNotUnderlineInvalidXML/&gt;&lt;w:compat&gt;&lt;w:doNotUseHTMLParagraphAutoSpacing/&gt;&lt;w:dontAllowFieldEndSelect/&gt;&lt;w:useWord2002TableStyleRules/&gt;&lt;w:useFELayout/&gt;&lt;/w:compat&gt;&lt;wsp:rsids&gt;&lt;wsp:rsidRoot wsp:val=&quot;009303D9&quot;/&gt;&lt;wsp:rsid wsp:val=&quot;0004781E&quot;/&gt;&lt;wsp:rsid wsp:val=&quot;000724F7&quot;/&gt;&lt;wsp:rsid wsp:val=&quot;000772F2&quot;/&gt;&lt;wsp:rsid wsp:val=&quot;0008758A&quot;/&gt;&lt;wsp:rsid wsp:val=&quot;000B3685&quot;/&gt;&lt;wsp:rsid wsp:val=&quot;000C1E68&quot;/&gt;&lt;wsp:rsid wsp:val=&quot;000C2EBC&quot;/&gt;&lt;wsp:rsid wsp:val=&quot;001A2EFD&quot;/&gt;&lt;wsp:rsid wsp:val=&quot;001A3B3D&quot;/&gt;&lt;wsp:rsid wsp:val=&quot;001B67DC&quot;/&gt;&lt;wsp:rsid wsp:val=&quot;001E0902&quot;/&gt;&lt;wsp:rsid wsp:val=&quot;002254A9&quot;/&gt;&lt;wsp:rsid wsp:val=&quot;00233D97&quot;/&gt;&lt;wsp:rsid wsp:val=&quot;002347A2&quot;/&gt;&lt;wsp:rsid wsp:val=&quot;002400EA&quot;/&gt;&lt;wsp:rsid wsp:val=&quot;0027162D&quot;/&gt;&lt;wsp:rsid wsp:val=&quot;002850E3&quot;/&gt;&lt;wsp:rsid wsp:val=&quot;002B155A&quot;/&gt;&lt;wsp:rsid wsp:val=&quot;002E749F&quot;/&gt;&lt;wsp:rsid wsp:val=&quot;00335790&quot;/&gt;&lt;wsp:rsid wsp:val=&quot;00354FCF&quot;/&gt;&lt;wsp:rsid wsp:val=&quot;003A19E2&quot;/&gt;&lt;wsp:rsid wsp:val=&quot;003B4E04&quot;/&gt;&lt;wsp:rsid wsp:val=&quot;003C4A8C&quot;/&gt;&lt;wsp:rsid wsp:val=&quot;003F5A08&quot;/&gt;&lt;wsp:rsid wsp:val=&quot;003F7E9A&quot;/&gt;&lt;wsp:rsid wsp:val=&quot;00420716&quot;/&gt;&lt;wsp:rsid wsp:val=&quot;004325FB&quot;/&gt;&lt;wsp:rsid wsp:val=&quot;00435AE1&quot;/&gt;&lt;wsp:rsid wsp:val=&quot;004432BA&quot;/&gt;&lt;wsp:rsid wsp:val=&quot;0044407E&quot;/&gt;&lt;wsp:rsid wsp:val=&quot;00447BB9&quot;/&gt;&lt;wsp:rsid wsp:val=&quot;00451437&quot;/&gt;&lt;wsp:rsid wsp:val=&quot;0046031D&quot;/&gt;&lt;wsp:rsid wsp:val=&quot;004A0427&quot;/&gt;&lt;wsp:rsid wsp:val=&quot;004A7824&quot;/&gt;&lt;wsp:rsid wsp:val=&quot;004D6E90&quot;/&gt;&lt;wsp:rsid wsp:val=&quot;004D72B5&quot;/&gt;&lt;wsp:rsid wsp:val=&quot;004F7134&quot;/&gt;&lt;wsp:rsid wsp:val=&quot;005069C9&quot;/&gt;&lt;wsp:rsid wsp:val=&quot;00551B7F&quot;/&gt;&lt;wsp:rsid wsp:val=&quot;0056610F&quot;/&gt;&lt;wsp:rsid wsp:val=&quot;00575BCA&quot;/&gt;&lt;wsp:rsid wsp:val=&quot;00590E23&quot;/&gt;&lt;wsp:rsid wsp:val=&quot;00595952&quot;/&gt;&lt;wsp:rsid wsp:val=&quot;005B0344&quot;/&gt;&lt;wsp:rsid wsp:val=&quot;005B520E&quot;/&gt;&lt;wsp:rsid wsp:val=&quot;005D2C0A&quot;/&gt;&lt;wsp:rsid wsp:val=&quot;005D505A&quot;/&gt;&lt;wsp:rsid wsp:val=&quot;005E2800&quot;/&gt;&lt;wsp:rsid wsp:val=&quot;00605825&quot;/&gt;&lt;wsp:rsid wsp:val=&quot;00645D22&quot;/&gt;&lt;wsp:rsid wsp:val=&quot;00651A08&quot;/&gt;&lt;wsp:rsid wsp:val=&quot;00654204&quot;/&gt;&lt;wsp:rsid wsp:val=&quot;00656B95&quot;/&gt;&lt;wsp:rsid wsp:val=&quot;00670434&quot;/&gt;&lt;wsp:rsid wsp:val=&quot;0067171E&quot;/&gt;&lt;wsp:rsid wsp:val=&quot;006B6B66&quot;/&gt;&lt;wsp:rsid wsp:val=&quot;006D4E01&quot;/&gt;&lt;wsp:rsid wsp:val=&quot;006F6D3D&quot;/&gt;&lt;wsp:rsid wsp:val=&quot;0070457E&quot;/&gt;&lt;wsp:rsid wsp:val=&quot;00704AEF&quot;/&gt;&lt;wsp:rsid wsp:val=&quot;00714DBF&quot;/&gt;&lt;wsp:rsid wsp:val=&quot;00715BEA&quot;/&gt;&lt;wsp:rsid wsp:val=&quot;00722851&quot;/&gt;&lt;wsp:rsid wsp:val=&quot;00740EEA&quot;/&gt;&lt;wsp:rsid wsp:val=&quot;00743FCC&quot;/&gt;&lt;wsp:rsid wsp:val=&quot;00745B9B&quot;/&gt;&lt;wsp:rsid wsp:val=&quot;00750F4C&quot;/&gt;&lt;wsp:rsid wsp:val=&quot;00783064&quot;/&gt;&lt;wsp:rsid wsp:val=&quot;00794804&quot;/&gt;&lt;wsp:rsid wsp:val=&quot;007B33F1&quot;/&gt;&lt;wsp:rsid wsp:val=&quot;007B3FF9&quot;/&gt;&lt;wsp:rsid wsp:val=&quot;007B6DDA&quot;/&gt;&lt;wsp:rsid wsp:val=&quot;007C0308&quot;/&gt;&lt;wsp:rsid wsp:val=&quot;007C195E&quot;/&gt;&lt;wsp:rsid wsp:val=&quot;007C2FF2&quot;/&gt;&lt;wsp:rsid wsp:val=&quot;007D6232&quot;/&gt;&lt;wsp:rsid wsp:val=&quot;007F1F99&quot;/&gt;&lt;wsp:rsid wsp:val=&quot;007F768F&quot;/&gt;&lt;wsp:rsid wsp:val=&quot;0080791D&quot;/&gt;&lt;wsp:rsid wsp:val=&quot;0082275B&quot;/&gt;&lt;wsp:rsid wsp:val=&quot;00825D15&quot;/&gt;&lt;wsp:rsid wsp:val=&quot;00836367&quot;/&gt;&lt;wsp:rsid wsp:val=&quot;00871FA0&quot;/&gt;&lt;wsp:rsid wsp:val=&quot;00873603&quot;/&gt;&lt;wsp:rsid wsp:val=&quot;008A2C7D&quot;/&gt;&lt;wsp:rsid wsp:val=&quot;008C4B23&quot;/&gt;&lt;wsp:rsid wsp:val=&quot;008D36EA&quot;/&gt;&lt;wsp:rsid wsp:val=&quot;008F0A91&quot;/&gt;&lt;wsp:rsid wsp:val=&quot;008F6E2C&quot;/&gt;&lt;wsp:rsid wsp:val=&quot;009161E6&quot;/&gt;&lt;wsp:rsid wsp:val=&quot;00920496&quot;/&gt;&lt;wsp:rsid wsp:val=&quot;00920FF8&quot;/&gt;&lt;wsp:rsid wsp:val=&quot;009303D9&quot;/&gt;&lt;wsp:rsid wsp:val=&quot;00933C64&quot;/&gt;&lt;wsp:rsid wsp:val=&quot;00955F09&quot;/&gt;&lt;wsp:rsid wsp:val=&quot;00972203&quot;/&gt;&lt;wsp:rsid wsp:val=&quot;009B3640&quot;/&gt;&lt;wsp:rsid wsp:val=&quot;009F1D79&quot;/&gt;&lt;wsp:rsid wsp:val=&quot;009F3DEA&quot;/&gt;&lt;wsp:rsid wsp:val=&quot;00A059B3&quot;/&gt;&lt;wsp:rsid wsp:val=&quot;00A6095D&quot;/&gt;&lt;wsp:rsid wsp:val=&quot;00A8107C&quot;/&gt;&lt;wsp:rsid wsp:val=&quot;00AB47E3&quot;/&gt;&lt;wsp:rsid wsp:val=&quot;00AB5857&quot;/&gt;&lt;wsp:rsid wsp:val=&quot;00AD01BC&quot;/&gt;&lt;wsp:rsid wsp:val=&quot;00AE3409&quot;/&gt;&lt;wsp:rsid wsp:val=&quot;00B0411F&quot;/&gt;&lt;wsp:rsid wsp:val=&quot;00B11A60&quot;/&gt;&lt;wsp:rsid wsp:val=&quot;00B11FC7&quot;/&gt;&lt;wsp:rsid wsp:val=&quot;00B1321A&quot;/&gt;&lt;wsp:rsid wsp:val=&quot;00B22613&quot;/&gt;&lt;wsp:rsid wsp:val=&quot;00B50180&quot;/&gt;&lt;wsp:rsid wsp:val=&quot;00B63122&quot;/&gt;&lt;wsp:rsid wsp:val=&quot;00B768D1&quot;/&gt;&lt;wsp:rsid wsp:val=&quot;00BA1025&quot;/&gt;&lt;wsp:rsid wsp:val=&quot;00BA15BC&quot;/&gt;&lt;wsp:rsid wsp:val=&quot;00BA2788&quot;/&gt;&lt;wsp:rsid wsp:val=&quot;00BC2669&quot;/&gt;&lt;wsp:rsid wsp:val=&quot;00BC3420&quot;/&gt;&lt;wsp:rsid wsp:val=&quot;00BD670B&quot;/&gt;&lt;wsp:rsid wsp:val=&quot;00BE7D3C&quot;/&gt;&lt;wsp:rsid wsp:val=&quot;00BF5FF6&quot;/&gt;&lt;wsp:rsid wsp:val=&quot;00C0207F&quot;/&gt;&lt;wsp:rsid wsp:val=&quot;00C16117&quot;/&gt;&lt;wsp:rsid wsp:val=&quot;00C3075A&quot;/&gt;&lt;wsp:rsid wsp:val=&quot;00C47972&quot;/&gt;&lt;wsp:rsid wsp:val=&quot;00C74F9A&quot;/&gt;&lt;wsp:rsid wsp:val=&quot;00C919A4&quot;/&gt;&lt;wsp:rsid wsp:val=&quot;00CA4392&quot;/&gt;&lt;wsp:rsid wsp:val=&quot;00CC393F&quot;/&gt;&lt;wsp:rsid wsp:val=&quot;00D10199&quot;/&gt;&lt;wsp:rsid wsp:val=&quot;00D16DED&quot;/&gt;&lt;wsp:rsid wsp:val=&quot;00D2176E&quot;/&gt;&lt;wsp:rsid wsp:val=&quot;00D436F3&quot;/&gt;&lt;wsp:rsid wsp:val=&quot;00D632BE&quot;/&gt;&lt;wsp:rsid wsp:val=&quot;00D72D06&quot;/&gt;&lt;wsp:rsid wsp:val=&quot;00D7522C&quot;/&gt;&lt;wsp:rsid wsp:val=&quot;00D7536F&quot;/&gt;&lt;wsp:rsid wsp:val=&quot;00D76668&quot;/&gt;&lt;wsp:rsid wsp:val=&quot;00DA78DD&quot;/&gt;&lt;wsp:rsid wsp:val=&quot;00E07383&quot;/&gt;&lt;wsp:rsid wsp:val=&quot;00E165BC&quot;/&gt;&lt;wsp:rsid wsp:val=&quot;00E37E98&quot;/&gt;&lt;wsp:rsid wsp:val=&quot;00E61E12&quot;/&gt;&lt;wsp:rsid wsp:val=&quot;00E7596C&quot;/&gt;&lt;wsp:rsid wsp:val=&quot;00E75F96&quot;/&gt;&lt;wsp:rsid wsp:val=&quot;00E86E5C&quot;/&gt;&lt;wsp:rsid wsp:val=&quot;00E878F2&quot;/&gt;&lt;wsp:rsid wsp:val=&quot;00ED0149&quot;/&gt;&lt;wsp:rsid wsp:val=&quot;00ED45FA&quot;/&gt;&lt;wsp:rsid wsp:val=&quot;00EF74B3&quot;/&gt;&lt;wsp:rsid wsp:val=&quot;00EF7DE3&quot;/&gt;&lt;wsp:rsid wsp:val=&quot;00F03103&quot;/&gt;&lt;wsp:rsid wsp:val=&quot;00F066E2&quot;/&gt;&lt;wsp:rsid wsp:val=&quot;00F271DE&quot;/&gt;&lt;wsp:rsid wsp:val=&quot;00F627DA&quot;/&gt;&lt;wsp:rsid wsp:val=&quot;00F63B36&quot;/&gt;&lt;wsp:rsid wsp:val=&quot;00F7288F&quot;/&gt;&lt;wsp:rsid wsp:val=&quot;00F80802&quot;/&gt;&lt;wsp:rsid wsp:val=&quot;00F847A6&quot;/&gt;&lt;wsp:rsid wsp:val=&quot;00F9441B&quot;/&gt;&lt;wsp:rsid wsp:val=&quot;00F95FE4&quot;/&gt;&lt;wsp:rsid wsp:val=&quot;00FA4C32&quot;/&gt;&lt;wsp:rsid wsp:val=&quot;00FA69FF&quot;/&gt;&lt;wsp:rsid wsp:val=&quot;00FA6F46&quot;/&gt;&lt;wsp:rsid wsp:val=&quot;00FE4D37&quot;/&gt;&lt;wsp:rsid wsp:val=&quot;00FE7114&quot;/&gt;&lt;/wsp:rsids&gt;&lt;/w:docPr&gt;&lt;w:body&gt;&lt;wx:sect&gt;&lt;w:p wsp:rsidR=&quot;00000000&quot; wsp:rsidRPr=&quot;000724F7&quot; wsp:rsidRDefault=&quot;000724F7&quot; wsp:rsidP=&quot;000724F7&quot;&gt;&lt;m:oMathPara&gt;&lt;m:oMath&gt;&lt;m:r&gt;&lt;w:rPr&gt;&lt;w:rFonts w:ascii=&quot;Cambria Math&quot; w:h-ansi=&quot;Cambria Math&quot;/&gt;&lt;wx:font wx:val=&quot;Cambria Math&quot;/&gt;&lt;w:i/&gt;&lt;/w:rPr&gt;&lt;m:t&gt;FAR=&lt;/m:t&gt;&lt;/m:r&gt;&lt;m:f&gt;&lt;m:fPr&gt;&lt;m:ctrlPr&gt;&lt;w:rPr&gt;&lt;w:rFonts w:ascii=&quot;Cambria Math&quot; w:fareast=&quot;Times New Roman&quot; w:h-ansi=&quot;Cambria Math&quot;/&gt;&lt;wx:font wx:val=&quot;Cambria Math&quot;/&gt;&lt;w:i/&gt;&lt;w:sz w:val=&quot;22&quot;/&gt;&lt;w:sz-cs w:val=&quot;22&quot;/&gt;&lt;/w:rPr&gt;&lt;/m:ctrlPr&gt;&lt;/m:fPr&gt;&lt;m:num&gt;&lt;m:r&gt;&lt;w:rPr&gt;&lt;w:rFonts w:ascii=&quot;Cambria Math&quot; w:h-ansi=&quot;Cambria Math&quot;/&gt;&lt;wx:font wx:val=&quot;Cambria Math&quot;/&gt;&lt;w:i/&gt;&lt;/w:rPr&gt;&lt;m:t&gt;misclassified real  biometric&lt;/m:t&gt;&lt;/m:r&gt;&lt;/m:num&gt;&lt;m:den&gt;&lt;m:r&gt;&lt;w:rPr&gt;&lt;w:rFonts w:ascii=&quot;Cambria Math&quot; w:h-ansi=&quot;Cambria Math&quot;/&gt;&lt;wx:font wx:val=&quot;Cambria Math&quot;/&gt;&lt;w:i/&gt;&lt;/w:rPr&gt;&lt;m:t&gt;total number of real users typing&lt;/m:t&gt;&lt;/m:r&gt;&lt;/m:den&gt;&lt;/m:f&gt;&lt;m:r&gt;&lt;w:rPr&gt;&lt;w:rFonts w:ascii=&quot;Cambria Math&quot; w:h-ansi=&quot;Cambria Math&quot;/&gt;&lt;wx:font wx:val=&quot;Cambria Math&quot;/&gt;&lt;w:i/&gt;&lt;/w:rPr&gt;&lt;m:t&gt; *100&lt;/m:t&gt;&lt;/m:r&gt;&lt;/m:oMath&gt;&lt;/m:oMathPara&gt;&lt;/w:p&gt;&lt;w:sectPr wsp:rsidR=&quot;00000000&quot; wsp:rsidRPr=&quot;000724F7&quot;&gt;&lt;w:pgSz w:w=&quot;12240&quot; w:h=&quot;15840&quot;/&gt;&lt;w:pgMar w:top=&quot;1440&quot; w:right=&quot;1440&quot; w:bottom=&quot;1440&quot; w:left=&quot;1440&quot; w:header=&quot;720&quot; w:footer=&quot;720&quot; w:gutter=&quot;0&quot;/&gt;&lt;w:cols w:space=&quot;720&quot;/&gt;&lt;/w:sectPr&gt;&lt;/wx:sect&gt;&lt;/w:body&gt;&lt;/w:wordDocument&gt;">
             <v:imagedata r:id="rId11" o:title="" chromakey="white"/>
           </v:shape>
         </w:pict>
@@ -785,10 +783,7 @@
           <w:type w:val="continuous"/>
           <w:pgSz w:w="11910" w:h="16840"/>
           <w:pgMar w:top="980" w:right="800" w:bottom="280" w:left="800" w:header="720" w:footer="720" w:gutter="0"/>
-          <w:cols w:num="2" w:space="720" w:equalWidth="0">
-            <w:col w:w="5017" w:space="208"/>
-            <w:col w:w="5085"/>
-          </w:cols>
+          <w:cols w:space="720"/>
         </w:sectPr>
       </w:pPr>
       <w:r>
@@ -802,7 +797,7 @@
       </w:r>
       <w:r>
         <w:pict w14:anchorId="70E65F6D">
-          <v:shape id="_x0000_i1049" type="#_x0000_t75" style="width:282.4pt;height:32.55pt" equationxml="&lt;?xml version=&quot;1.0&quot; encoding=&quot;UTF-8&quot; standalone=&quot;yes&quot;?&gt;&#10;&lt;?mso-application progid=&quot;Word.Document&quot;?&gt;&#10;&lt;w:wordDocument xmlns:aml=&quot;http://schemas.microsoft.com/aml/2001/core&quot; xmlns:wpc=&quot;http://schemas.microsoft.com/office/word/2010/wordprocessingCanvas&quot; xmlns:cx=&quot;http://schemas.microsoft.com/office/drawing/2014/chartex&quot; xmlns:cx1=&quot;http://schemas.microsoft.com/office/drawing/2015/9/8/chartex&quot; xmlns:cx2=&quot;http://schemas.microsoft.com/office/drawing/2015/10/21/chartex&quot; xmlns:cx3=&quot;http://schemas.microsoft.com/office/drawing/2016/5/9/chartex&quot; xmlns:cx4=&quot;http://schemas.microsoft.com/office/drawing/2016/5/10/chartex&quot; xmlns:cx5=&quot;http://schemas.microsoft.com/office/drawing/2016/5/11/chartex&quot; xmlns:cx6=&quot;http://schemas.microsoft.com/office/drawing/2016/5/12/chartex&quot; xmlns:cx7=&quot;http://schemas.microsoft.com/office/drawing/2016/5/13/chartex&quot; xmlns:cx8=&quot;http://schemas.microsoft.com/office/drawing/2016/5/14/chartex&quot; xmlns:cr=&quot;http://schemas.microsoft.com/office/comments/2020/reactions&quot; xmlns:dt=&quot;uuid:C2F41010-65B3-11d1-A29F-00AA00C14882&quot; xmlns:mc=&quot;http://schemas.openxmlformats.org/markup-compatibility/2006&quot; xmlns:aink=&quot;http://schemas.microsoft.com/office/drawing/2016/ink&quot; xmlns:am3d=&quot;http://schemas.microsoft.com/office/drawing/2017/model3d&quot; xmlns:o=&quot;urn:schemas-microsoft-com:office:office&quot; xmlns:oel=&quot;http://schemas.microsoft.com/office/2019/extlst&quot; xmlns:m=&quot;http://schemas.openxmlformats.org/officeDocument/2006/math&quot; xmlns:v=&quot;urn:schemas-microsoft-com:vml&quot; xmlns:w10=&quot;urn:schemas-microsoft-com:office:word&quot; xmlns:w=&quot;http://schemas.microsoft.com/office/word/2003/wordml&quot; xmlns:wx=&quot;http://schemas.microsoft.com/office/word/2003/auxHint&quot; xmlns:wne=&quot;http://schemas.microsoft.com/office/word/2006/wordml&quot; xmlns:wsp=&quot;http://schemas.microsoft.com/office/word/2003/wordml/sp2&quot; xmlns:sl=&quot;http://schemas.microsoft.com/schemaLibrary/2003/core&quot; w:macrosPresent=&quot;no&quot; w:embeddedObjPresent=&quot;no&quot; w:ocxPresent=&quot;no&quot; xml:space=&quot;preserve&quot;&gt;&lt;w:ignoreSubtree w:val=&quot;http://schemas.microsoft.com/office/word/2003/wordml/sp2&quot;/&gt;&lt;o:DocumentProperties&gt;&lt;o:Version&gt;16&lt;/o:Version&gt;&lt;/o:DocumentProperties&gt;&lt;w:docPr&gt;&lt;w:view w:val=&quot;print&quot;/&gt;&lt;w:zoom w:percent=&quot;100&quot;/&gt;&lt;w:dontDisplayPageBoundaries/&gt;&lt;w:revisionView w:ink-annotations=&quot;off&quot;/&gt;&lt;w:defaultTabStop w:val=&quot;720&quot;/&gt;&lt;w:doNotHyphenateCaps/&gt;&lt;w:punctuationKerning/&gt;&lt;w:characterSpacingControl w:val=&quot;DontCompress&quot;/&gt;&lt;w:optimizeForBrowser/&gt;&lt;w:savePreviewPicture/&gt;&lt;w:validateAgainstSchema w:val=&quot;off&quot;/&gt;&lt;w:saveInvalidXML w:val=&quot;off&quot;/&gt;&lt;w:ignoreMixedContent w:val=&quot;off&quot;/&gt;&lt;w:alwaysShowPlaceholderText w:val=&quot;off&quot;/&gt;&lt;w:doNotUnderlineInvalidXML/&gt;&lt;w:compat&gt;&lt;w:doNotUseHTMLParagraphAutoSpacing/&gt;&lt;w:dontAllowFieldEndSelect/&gt;&lt;w:useWord2002TableStyleRules/&gt;&lt;w:useFELayout/&gt;&lt;/w:compat&gt;&lt;wsp:rsids&gt;&lt;wsp:rsidRoot wsp:val=&quot;009303D9&quot;/&gt;&lt;wsp:rsid wsp:val=&quot;0004781E&quot;/&gt;&lt;wsp:rsid wsp:val=&quot;000772F2&quot;/&gt;&lt;wsp:rsid wsp:val=&quot;0008758A&quot;/&gt;&lt;wsp:rsid wsp:val=&quot;000B3685&quot;/&gt;&lt;wsp:rsid wsp:val=&quot;000C1E68&quot;/&gt;&lt;wsp:rsid wsp:val=&quot;000C2EBC&quot;/&gt;&lt;wsp:rsid wsp:val=&quot;00151281&quot;/&gt;&lt;wsp:rsid wsp:val=&quot;001A2EFD&quot;/&gt;&lt;wsp:rsid wsp:val=&quot;001A3B3D&quot;/&gt;&lt;wsp:rsid wsp:val=&quot;001B67DC&quot;/&gt;&lt;wsp:rsid wsp:val=&quot;001E0902&quot;/&gt;&lt;wsp:rsid wsp:val=&quot;002254A9&quot;/&gt;&lt;wsp:rsid wsp:val=&quot;00233D97&quot;/&gt;&lt;wsp:rsid wsp:val=&quot;002347A2&quot;/&gt;&lt;wsp:rsid wsp:val=&quot;002400EA&quot;/&gt;&lt;wsp:rsid wsp:val=&quot;0027162D&quot;/&gt;&lt;wsp:rsid wsp:val=&quot;002850E3&quot;/&gt;&lt;wsp:rsid wsp:val=&quot;002B155A&quot;/&gt;&lt;wsp:rsid wsp:val=&quot;002E749F&quot;/&gt;&lt;wsp:rsid wsp:val=&quot;00335790&quot;/&gt;&lt;wsp:rsid wsp:val=&quot;00354FCF&quot;/&gt;&lt;wsp:rsid wsp:val=&quot;003A19E2&quot;/&gt;&lt;wsp:rsid wsp:val=&quot;003B4E04&quot;/&gt;&lt;wsp:rsid wsp:val=&quot;003C4A8C&quot;/&gt;&lt;wsp:rsid wsp:val=&quot;003F5A08&quot;/&gt;&lt;wsp:rsid wsp:val=&quot;003F7E9A&quot;/&gt;&lt;wsp:rsid wsp:val=&quot;00420716&quot;/&gt;&lt;wsp:rsid wsp:val=&quot;004325FB&quot;/&gt;&lt;wsp:rsid wsp:val=&quot;00435AE1&quot;/&gt;&lt;wsp:rsid wsp:val=&quot;004432BA&quot;/&gt;&lt;wsp:rsid wsp:val=&quot;0044407E&quot;/&gt;&lt;wsp:rsid wsp:val=&quot;00447BB9&quot;/&gt;&lt;wsp:rsid wsp:val=&quot;00451437&quot;/&gt;&lt;wsp:rsid wsp:val=&quot;0046031D&quot;/&gt;&lt;wsp:rsid wsp:val=&quot;004A0427&quot;/&gt;&lt;wsp:rsid wsp:val=&quot;004A7824&quot;/&gt;&lt;wsp:rsid wsp:val=&quot;004D6E90&quot;/&gt;&lt;wsp:rsid wsp:val=&quot;004D72B5&quot;/&gt;&lt;wsp:rsid wsp:val=&quot;004F7134&quot;/&gt;&lt;wsp:rsid wsp:val=&quot;005069C9&quot;/&gt;&lt;wsp:rsid wsp:val=&quot;00551B7F&quot;/&gt;&lt;wsp:rsid wsp:val=&quot;0056610F&quot;/&gt;&lt;wsp:rsid wsp:val=&quot;00575BCA&quot;/&gt;&lt;wsp:rsid wsp:val=&quot;00590E23&quot;/&gt;&lt;wsp:rsid wsp:val=&quot;00595952&quot;/&gt;&lt;wsp:rsid wsp:val=&quot;005B0344&quot;/&gt;&lt;wsp:rsid wsp:val=&quot;005B520E&quot;/&gt;&lt;wsp:rsid wsp:val=&quot;005D2C0A&quot;/&gt;&lt;wsp:rsid wsp:val=&quot;005D505A&quot;/&gt;&lt;wsp:rsid wsp:val=&quot;005E2800&quot;/&gt;&lt;wsp:rsid wsp:val=&quot;00605825&quot;/&gt;&lt;wsp:rsid wsp:val=&quot;0062443F&quot;/&gt;&lt;wsp:rsid wsp:val=&quot;00645D22&quot;/&gt;&lt;wsp:rsid wsp:val=&quot;00651A08&quot;/&gt;&lt;wsp:rsid wsp:val=&quot;00654204&quot;/&gt;&lt;wsp:rsid wsp:val=&quot;00656B95&quot;/&gt;&lt;wsp:rsid wsp:val=&quot;00670434&quot;/&gt;&lt;wsp:rsid wsp:val=&quot;0067171E&quot;/&gt;&lt;wsp:rsid wsp:val=&quot;006B6B66&quot;/&gt;&lt;wsp:rsid wsp:val=&quot;006D4E01&quot;/&gt;&lt;wsp:rsid wsp:val=&quot;006F6D3D&quot;/&gt;&lt;wsp:rsid wsp:val=&quot;0070457E&quot;/&gt;&lt;wsp:rsid wsp:val=&quot;00704AEF&quot;/&gt;&lt;wsp:rsid wsp:val=&quot;00714DBF&quot;/&gt;&lt;wsp:rsid wsp:val=&quot;00715BEA&quot;/&gt;&lt;wsp:rsid wsp:val=&quot;00722851&quot;/&gt;&lt;wsp:rsid wsp:val=&quot;00740EEA&quot;/&gt;&lt;wsp:rsid wsp:val=&quot;00743FCC&quot;/&gt;&lt;wsp:rsid wsp:val=&quot;00745B9B&quot;/&gt;&lt;wsp:rsid wsp:val=&quot;00750F4C&quot;/&gt;&lt;wsp:rsid wsp:val=&quot;00783064&quot;/&gt;&lt;wsp:rsid wsp:val=&quot;00794804&quot;/&gt;&lt;wsp:rsid wsp:val=&quot;007B33F1&quot;/&gt;&lt;wsp:rsid wsp:val=&quot;007B3FF9&quot;/&gt;&lt;wsp:rsid wsp:val=&quot;007B6DDA&quot;/&gt;&lt;wsp:rsid wsp:val=&quot;007C0308&quot;/&gt;&lt;wsp:rsid wsp:val=&quot;007C195E&quot;/&gt;&lt;wsp:rsid wsp:val=&quot;007C2FF2&quot;/&gt;&lt;wsp:rsid wsp:val=&quot;007D6232&quot;/&gt;&lt;wsp:rsid wsp:val=&quot;007F1F99&quot;/&gt;&lt;wsp:rsid wsp:val=&quot;007F768F&quot;/&gt;&lt;wsp:rsid wsp:val=&quot;0080791D&quot;/&gt;&lt;wsp:rsid wsp:val=&quot;0082275B&quot;/&gt;&lt;wsp:rsid wsp:val=&quot;00825D15&quot;/&gt;&lt;wsp:rsid wsp:val=&quot;00836367&quot;/&gt;&lt;wsp:rsid wsp:val=&quot;00871FA0&quot;/&gt;&lt;wsp:rsid wsp:val=&quot;00873603&quot;/&gt;&lt;wsp:rsid wsp:val=&quot;008A2C7D&quot;/&gt;&lt;wsp:rsid wsp:val=&quot;008C4B23&quot;/&gt;&lt;wsp:rsid wsp:val=&quot;008D36EA&quot;/&gt;&lt;wsp:rsid wsp:val=&quot;008F0A91&quot;/&gt;&lt;wsp:rsid wsp:val=&quot;008F6E2C&quot;/&gt;&lt;wsp:rsid wsp:val=&quot;009161E6&quot;/&gt;&lt;wsp:rsid wsp:val=&quot;00920496&quot;/&gt;&lt;wsp:rsid wsp:val=&quot;00920FF8&quot;/&gt;&lt;wsp:rsid wsp:val=&quot;009303D9&quot;/&gt;&lt;wsp:rsid wsp:val=&quot;00933C64&quot;/&gt;&lt;wsp:rsid wsp:val=&quot;00955F09&quot;/&gt;&lt;wsp:rsid wsp:val=&quot;00972203&quot;/&gt;&lt;wsp:rsid wsp:val=&quot;009B3640&quot;/&gt;&lt;wsp:rsid wsp:val=&quot;009F1D79&quot;/&gt;&lt;wsp:rsid wsp:val=&quot;009F3DEA&quot;/&gt;&lt;wsp:rsid wsp:val=&quot;00A059B3&quot;/&gt;&lt;wsp:rsid wsp:val=&quot;00A6095D&quot;/&gt;&lt;wsp:rsid wsp:val=&quot;00A8107C&quot;/&gt;&lt;wsp:rsid wsp:val=&quot;00AB47E3&quot;/&gt;&lt;wsp:rsid wsp:val=&quot;00AB5857&quot;/&gt;&lt;wsp:rsid wsp:val=&quot;00AD01BC&quot;/&gt;&lt;wsp:rsid wsp:val=&quot;00AE3409&quot;/&gt;&lt;wsp:rsid wsp:val=&quot;00B0411F&quot;/&gt;&lt;wsp:rsid wsp:val=&quot;00B11A60&quot;/&gt;&lt;wsp:rsid wsp:val=&quot;00B11FC7&quot;/&gt;&lt;wsp:rsid wsp:val=&quot;00B1321A&quot;/&gt;&lt;wsp:rsid wsp:val=&quot;00B22613&quot;/&gt;&lt;wsp:rsid wsp:val=&quot;00B50180&quot;/&gt;&lt;wsp:rsid wsp:val=&quot;00B63122&quot;/&gt;&lt;wsp:rsid wsp:val=&quot;00B768D1&quot;/&gt;&lt;wsp:rsid wsp:val=&quot;00BA1025&quot;/&gt;&lt;wsp:rsid wsp:val=&quot;00BA15BC&quot;/&gt;&lt;wsp:rsid wsp:val=&quot;00BA2788&quot;/&gt;&lt;wsp:rsid wsp:val=&quot;00BC2669&quot;/&gt;&lt;wsp:rsid wsp:val=&quot;00BC3420&quot;/&gt;&lt;wsp:rsid wsp:val=&quot;00BD670B&quot;/&gt;&lt;wsp:rsid wsp:val=&quot;00BE7D3C&quot;/&gt;&lt;wsp:rsid wsp:val=&quot;00BF5FF6&quot;/&gt;&lt;wsp:rsid wsp:val=&quot;00C0207F&quot;/&gt;&lt;wsp:rsid wsp:val=&quot;00C16117&quot;/&gt;&lt;wsp:rsid wsp:val=&quot;00C3075A&quot;/&gt;&lt;wsp:rsid wsp:val=&quot;00C47972&quot;/&gt;&lt;wsp:rsid wsp:val=&quot;00C74F9A&quot;/&gt;&lt;wsp:rsid wsp:val=&quot;00C919A4&quot;/&gt;&lt;wsp:rsid wsp:val=&quot;00CA4392&quot;/&gt;&lt;wsp:rsid wsp:val=&quot;00CC393F&quot;/&gt;&lt;wsp:rsid wsp:val=&quot;00D10199&quot;/&gt;&lt;wsp:rsid wsp:val=&quot;00D16DED&quot;/&gt;&lt;wsp:rsid wsp:val=&quot;00D2176E&quot;/&gt;&lt;wsp:rsid wsp:val=&quot;00D436F3&quot;/&gt;&lt;wsp:rsid wsp:val=&quot;00D632BE&quot;/&gt;&lt;wsp:rsid wsp:val=&quot;00D72D06&quot;/&gt;&lt;wsp:rsid wsp:val=&quot;00D7522C&quot;/&gt;&lt;wsp:rsid wsp:val=&quot;00D7536F&quot;/&gt;&lt;wsp:rsid wsp:val=&quot;00D76668&quot;/&gt;&lt;wsp:rsid wsp:val=&quot;00DA78DD&quot;/&gt;&lt;wsp:rsid wsp:val=&quot;00E07383&quot;/&gt;&lt;wsp:rsid wsp:val=&quot;00E165BC&quot;/&gt;&lt;wsp:rsid wsp:val=&quot;00E37E98&quot;/&gt;&lt;wsp:rsid wsp:val=&quot;00E61E12&quot;/&gt;&lt;wsp:rsid wsp:val=&quot;00E7596C&quot;/&gt;&lt;wsp:rsid wsp:val=&quot;00E75F96&quot;/&gt;&lt;wsp:rsid wsp:val=&quot;00E86E5C&quot;/&gt;&lt;wsp:rsid wsp:val=&quot;00E878F2&quot;/&gt;&lt;wsp:rsid wsp:val=&quot;00ED0149&quot;/&gt;&lt;wsp:rsid wsp:val=&quot;00ED45FA&quot;/&gt;&lt;wsp:rsid wsp:val=&quot;00EF74B3&quot;/&gt;&lt;wsp:rsid wsp:val=&quot;00EF7DE3&quot;/&gt;&lt;wsp:rsid wsp:val=&quot;00F03103&quot;/&gt;&lt;wsp:rsid wsp:val=&quot;00F066E2&quot;/&gt;&lt;wsp:rsid wsp:val=&quot;00F271DE&quot;/&gt;&lt;wsp:rsid wsp:val=&quot;00F627DA&quot;/&gt;&lt;wsp:rsid wsp:val=&quot;00F63B36&quot;/&gt;&lt;wsp:rsid wsp:val=&quot;00F7288F&quot;/&gt;&lt;wsp:rsid wsp:val=&quot;00F80802&quot;/&gt;&lt;wsp:rsid wsp:val=&quot;00F847A6&quot;/&gt;&lt;wsp:rsid wsp:val=&quot;00F9441B&quot;/&gt;&lt;wsp:rsid wsp:val=&quot;00F95FE4&quot;/&gt;&lt;wsp:rsid wsp:val=&quot;00FA4C32&quot;/&gt;&lt;wsp:rsid wsp:val=&quot;00FA69FF&quot;/&gt;&lt;wsp:rsid wsp:val=&quot;00FA6F46&quot;/&gt;&lt;wsp:rsid wsp:val=&quot;00FE4D37&quot;/&gt;&lt;wsp:rsid wsp:val=&quot;00FE7114&quot;/&gt;&lt;/wsp:rsids&gt;&lt;/w:docPr&gt;&lt;w:body&gt;&lt;wx:sect&gt;&lt;w:p wsp:rsidR=&quot;00000000&quot; wsp:rsidRPr=&quot;00151281&quot; wsp:rsidRDefault=&quot;00151281&quot; wsp:rsidP=&quot;00151281&quot;&gt;&lt;m:oMathPara&gt;&lt;m:oMath&gt;&lt;m:r&gt;&lt;w:rPr&gt;&lt;w:rFonts w:ascii=&quot;Cambria Math&quot; w:h-ansi=&quot;Cambria Math&quot;/&gt;&lt;wx:font wx:val=&quot;Cambria Math&quot;/&gt;&lt;w:i/&gt;&lt;w:sz w:val=&quot;22&quot;/&gt;&lt;w:sz-cs w:val=&quot;22&quot;/&gt;&lt;/w:rPr&gt;&lt;m:t&gt;FRR=&lt;/m:t&gt;&lt;/m:r&gt;&lt;m:f&gt;&lt;m:fPr&gt;&lt;m:ctrlPr&gt;&lt;w:rPr&gt;&lt;w:rFonts w:ascii=&quot;Cambria Math&quot; w:fareast=&quot;Times New Roman&quot; w:h-ansi=&quot;Cambria Math&quot;/&gt;&lt;wx:font wx:val=&quot;Cambria Math&quot;/&gt;&lt;w:i/&gt;&lt;w:sz w:val=&quot;22&quot;/&gt;&lt;w:sz-cs w:val=&quot;22&quot;/&gt;&lt;/w:rPr&gt;&lt;/m:ctrlPr&gt;&lt;/m:fPr&gt;&lt;m:num&gt;&lt;m:r&gt;&lt;w:rPr&gt;&lt;w:rFonts w:ascii=&quot;Cambria Math&quot; w:h-ansi=&quot;Cambria Math&quot;/&gt;&lt;wx:font wx:val=&quot;Cambria Math&quot;/&gt;&lt;w:i/&gt;&lt;w:sz w:val=&quot;22&quot;/&gt;&lt;w:sz-cs w:val=&quot;22&quot;/&gt;&lt;/w:rPr&gt;&lt;m:t&gt;misclassified fake  biometric&lt;/m:t&gt;&lt;/m:r&gt;&lt;/m:num&gt;&lt;m:den&gt;&lt;m:r&gt;&lt;w:rPr&gt;&lt;w:rFonts w:ascii=&quot;Cambria Math&quot; w:h-ansi=&quot;Cambria Math&quot;/&gt;&lt;wx:font wx:val=&quot;Cambria Math&quot;/&gt;&lt;w:i/&gt;&lt;w:sz w:val=&quot;22&quot;/&gt;&lt;w:sz-cs w:val=&quot;22&quot;/&gt;&lt;/w:rPr&gt;&lt;m:t&gt;total number of fake users typing&lt;/m:t&gt;&lt;/m:r&gt;&lt;/m:den&gt;&lt;/m:f&gt;&lt;m:r&gt;&lt;w:rPr&gt;&lt;w:rFonts w:ascii=&quot;Cambria Math&quot; w:h-ansi=&quot;Cambria Math&quot;/&gt;&lt;wx:font wx:val=&quot;Cambria Math&quot;/&gt;&lt;w:i/&gt;&lt;w:sz w:val=&quot;22&quot;/&gt;&lt;w:sz-cs w:val=&quot;22&quot;/&gt;&lt;/w:rPr&gt;&lt;m:t&gt; *100&lt;/m:t&gt;&lt;/m:r&gt;&lt;/m:oMath&gt;&lt;/m:oMathPara&gt;&lt;/w:p&gt;&lt;w:sectPr wsp:rsidR=&quot;00000000&quot; wsp:rsidRPr=&quot;00151281&quot;&gt;&lt;w:pgSz w:w=&quot;12240&quot; w:h=&quot;15840&quot;/&gt;&lt;w:pgMar w:top=&quot;1440&quot; w:right=&quot;1440&quot; w:bottom=&quot;1440&quot; w:left=&quot;1440&quot; w:header=&quot;720&quot; w:footer=&quot;720&quot; w:gutter=&quot;0&quot;/&gt;&lt;w:cols w:space=&quot;720&quot;/&gt;&lt;/w:sectPr&gt;&lt;/wx:sect&gt;&lt;/w:body&gt;&lt;/w:wordDocument&gt;">
+          <v:shape id="_x0000_i1028" type="#_x0000_t75" style="width:282.4pt;height:32.55pt" equationxml="&lt;?xml version=&quot;1.0&quot; encoding=&quot;UTF-8&quot; standalone=&quot;yes&quot;?&gt;&#10;&lt;?mso-application progid=&quot;Word.Document&quot;?&gt;&#10;&lt;w:wordDocument xmlns:aml=&quot;http://schemas.microsoft.com/aml/2001/core&quot; xmlns:wpc=&quot;http://schemas.microsoft.com/office/word/2010/wordprocessingCanvas&quot; xmlns:cx=&quot;http://schemas.microsoft.com/office/drawing/2014/chartex&quot; xmlns:cx1=&quot;http://schemas.microsoft.com/office/drawing/2015/9/8/chartex&quot; xmlns:cx2=&quot;http://schemas.microsoft.com/office/drawing/2015/10/21/chartex&quot; xmlns:cx3=&quot;http://schemas.microsoft.com/office/drawing/2016/5/9/chartex&quot; xmlns:cx4=&quot;http://schemas.microsoft.com/office/drawing/2016/5/10/chartex&quot; xmlns:cx5=&quot;http://schemas.microsoft.com/office/drawing/2016/5/11/chartex&quot; xmlns:cx6=&quot;http://schemas.microsoft.com/office/drawing/2016/5/12/chartex&quot; xmlns:cx7=&quot;http://schemas.microsoft.com/office/drawing/2016/5/13/chartex&quot; xmlns:cx8=&quot;http://schemas.microsoft.com/office/drawing/2016/5/14/chartex&quot; xmlns:cr=&quot;http://schemas.microsoft.com/office/comments/2020/reactions&quot; xmlns:dt=&quot;uuid:C2F41010-65B3-11d1-A29F-00AA00C14882&quot; xmlns:mc=&quot;http://schemas.openxmlformats.org/markup-compatibility/2006&quot; xmlns:aink=&quot;http://schemas.microsoft.com/office/drawing/2016/ink&quot; xmlns:am3d=&quot;http://schemas.microsoft.com/office/drawing/2017/model3d&quot; xmlns:o=&quot;urn:schemas-microsoft-com:office:office&quot; xmlns:oel=&quot;http://schemas.microsoft.com/office/2019/extlst&quot; xmlns:m=&quot;http://schemas.openxmlformats.org/officeDocument/2006/math&quot; xmlns:v=&quot;urn:schemas-microsoft-com:vml&quot; xmlns:w10=&quot;urn:schemas-microsoft-com:office:word&quot; xmlns:w=&quot;http://schemas.microsoft.com/office/word/2003/wordml&quot; xmlns:wx=&quot;http://schemas.microsoft.com/office/word/2003/auxHint&quot; xmlns:wne=&quot;http://schemas.microsoft.com/office/word/2006/wordml&quot; xmlns:wsp=&quot;http://schemas.microsoft.com/office/word/2003/wordml/sp2&quot; xmlns:sl=&quot;http://schemas.microsoft.com/schemaLibrary/2003/core&quot; w:macrosPresent=&quot;no&quot; w:embeddedObjPresent=&quot;no&quot; w:ocxPresent=&quot;no&quot; xml:space=&quot;preserve&quot;&gt;&lt;w:ignoreSubtree w:val=&quot;http://schemas.microsoft.com/office/word/2003/wordml/sp2&quot;/&gt;&lt;o:DocumentProperties&gt;&lt;o:Version&gt;16&lt;/o:Version&gt;&lt;/o:DocumentProperties&gt;&lt;w:docPr&gt;&lt;w:view w:val=&quot;print&quot;/&gt;&lt;w:zoom w:percent=&quot;100&quot;/&gt;&lt;w:dontDisplayPageBoundaries/&gt;&lt;w:revisionView w:ink-annotations=&quot;off&quot;/&gt;&lt;w:defaultTabStop w:val=&quot;720&quot;/&gt;&lt;w:doNotHyphenateCaps/&gt;&lt;w:punctuationKerning/&gt;&lt;w:characterSpacingControl w:val=&quot;DontCompress&quot;/&gt;&lt;w:optimizeForBrowser/&gt;&lt;w:savePreviewPicture/&gt;&lt;w:validateAgainstSchema w:val=&quot;off&quot;/&gt;&lt;w:saveInvalidXML w:val=&quot;off&quot;/&gt;&lt;w:ignoreMixedContent w:val=&quot;off&quot;/&gt;&lt;w:alwaysShowPlaceholderText w:val=&quot;off&quot;/&gt;&lt;w:doNotUnderlineInvalidXML/&gt;&lt;w:compat&gt;&lt;w:doNotUseHTMLParagraphAutoSpacing/&gt;&lt;w:dontAllowFieldEndSelect/&gt;&lt;w:useWord2002TableStyleRules/&gt;&lt;w:useFELayout/&gt;&lt;/w:compat&gt;&lt;wsp:rsids&gt;&lt;wsp:rsidRoot wsp:val=&quot;009303D9&quot;/&gt;&lt;wsp:rsid wsp:val=&quot;0004781E&quot;/&gt;&lt;wsp:rsid wsp:val=&quot;000772F2&quot;/&gt;&lt;wsp:rsid wsp:val=&quot;0008758A&quot;/&gt;&lt;wsp:rsid wsp:val=&quot;000B3685&quot;/&gt;&lt;wsp:rsid wsp:val=&quot;000C1E68&quot;/&gt;&lt;wsp:rsid wsp:val=&quot;000C2EBC&quot;/&gt;&lt;wsp:rsid wsp:val=&quot;00151281&quot;/&gt;&lt;wsp:rsid wsp:val=&quot;001A2EFD&quot;/&gt;&lt;wsp:rsid wsp:val=&quot;001A3B3D&quot;/&gt;&lt;wsp:rsid wsp:val=&quot;001B67DC&quot;/&gt;&lt;wsp:rsid wsp:val=&quot;001E0902&quot;/&gt;&lt;wsp:rsid wsp:val=&quot;002254A9&quot;/&gt;&lt;wsp:rsid wsp:val=&quot;00233D97&quot;/&gt;&lt;wsp:rsid wsp:val=&quot;002347A2&quot;/&gt;&lt;wsp:rsid wsp:val=&quot;002400EA&quot;/&gt;&lt;wsp:rsid wsp:val=&quot;0027162D&quot;/&gt;&lt;wsp:rsid wsp:val=&quot;002850E3&quot;/&gt;&lt;wsp:rsid wsp:val=&quot;002B155A&quot;/&gt;&lt;wsp:rsid wsp:val=&quot;002E749F&quot;/&gt;&lt;wsp:rsid wsp:val=&quot;00335790&quot;/&gt;&lt;wsp:rsid wsp:val=&quot;00354FCF&quot;/&gt;&lt;wsp:rsid wsp:val=&quot;003A19E2&quot;/&gt;&lt;wsp:rsid wsp:val=&quot;003B4E04&quot;/&gt;&lt;wsp:rsid wsp:val=&quot;003C4A8C&quot;/&gt;&lt;wsp:rsid wsp:val=&quot;003F5A08&quot;/&gt;&lt;wsp:rsid wsp:val=&quot;003F7E9A&quot;/&gt;&lt;wsp:rsid wsp:val=&quot;00420716&quot;/&gt;&lt;wsp:rsid wsp:val=&quot;004325FB&quot;/&gt;&lt;wsp:rsid wsp:val=&quot;00435AE1&quot;/&gt;&lt;wsp:rsid wsp:val=&quot;004432BA&quot;/&gt;&lt;wsp:rsid wsp:val=&quot;0044407E&quot;/&gt;&lt;wsp:rsid wsp:val=&quot;00447BB9&quot;/&gt;&lt;wsp:rsid wsp:val=&quot;00451437&quot;/&gt;&lt;wsp:rsid wsp:val=&quot;0046031D&quot;/&gt;&lt;wsp:rsid wsp:val=&quot;004A0427&quot;/&gt;&lt;wsp:rsid wsp:val=&quot;004A7824&quot;/&gt;&lt;wsp:rsid wsp:val=&quot;004D6E90&quot;/&gt;&lt;wsp:rsid wsp:val=&quot;004D72B5&quot;/&gt;&lt;wsp:rsid wsp:val=&quot;004F7134&quot;/&gt;&lt;wsp:rsid wsp:val=&quot;005069C9&quot;/&gt;&lt;wsp:rsid wsp:val=&quot;00551B7F&quot;/&gt;&lt;wsp:rsid wsp:val=&quot;0056610F&quot;/&gt;&lt;wsp:rsid wsp:val=&quot;00575BCA&quot;/&gt;&lt;wsp:rsid wsp:val=&quot;00590E23&quot;/&gt;&lt;wsp:rsid wsp:val=&quot;00595952&quot;/&gt;&lt;wsp:rsid wsp:val=&quot;005B0344&quot;/&gt;&lt;wsp:rsid wsp:val=&quot;005B520E&quot;/&gt;&lt;wsp:rsid wsp:val=&quot;005D2C0A&quot;/&gt;&lt;wsp:rsid wsp:val=&quot;005D505A&quot;/&gt;&lt;wsp:rsid wsp:val=&quot;005E2800&quot;/&gt;&lt;wsp:rsid wsp:val=&quot;00605825&quot;/&gt;&lt;wsp:rsid wsp:val=&quot;0062443F&quot;/&gt;&lt;wsp:rsid wsp:val=&quot;00645D22&quot;/&gt;&lt;wsp:rsid wsp:val=&quot;00651A08&quot;/&gt;&lt;wsp:rsid wsp:val=&quot;00654204&quot;/&gt;&lt;wsp:rsid wsp:val=&quot;00656B95&quot;/&gt;&lt;wsp:rsid wsp:val=&quot;00670434&quot;/&gt;&lt;wsp:rsid wsp:val=&quot;0067171E&quot;/&gt;&lt;wsp:rsid wsp:val=&quot;006B6B66&quot;/&gt;&lt;wsp:rsid wsp:val=&quot;006D4E01&quot;/&gt;&lt;wsp:rsid wsp:val=&quot;006F6D3D&quot;/&gt;&lt;wsp:rsid wsp:val=&quot;0070457E&quot;/&gt;&lt;wsp:rsid wsp:val=&quot;00704AEF&quot;/&gt;&lt;wsp:rsid wsp:val=&quot;00714DBF&quot;/&gt;&lt;wsp:rsid wsp:val=&quot;00715BEA&quot;/&gt;&lt;wsp:rsid wsp:val=&quot;00722851&quot;/&gt;&lt;wsp:rsid wsp:val=&quot;00740EEA&quot;/&gt;&lt;wsp:rsid wsp:val=&quot;00743FCC&quot;/&gt;&lt;wsp:rsid wsp:val=&quot;00745B9B&quot;/&gt;&lt;wsp:rsid wsp:val=&quot;00750F4C&quot;/&gt;&lt;wsp:rsid wsp:val=&quot;00783064&quot;/&gt;&lt;wsp:rsid wsp:val=&quot;00794804&quot;/&gt;&lt;wsp:rsid wsp:val=&quot;007B33F1&quot;/&gt;&lt;wsp:rsid wsp:val=&quot;007B3FF9&quot;/&gt;&lt;wsp:rsid wsp:val=&quot;007B6DDA&quot;/&gt;&lt;wsp:rsid wsp:val=&quot;007C0308&quot;/&gt;&lt;wsp:rsid wsp:val=&quot;007C195E&quot;/&gt;&lt;wsp:rsid wsp:val=&quot;007C2FF2&quot;/&gt;&lt;wsp:rsid wsp:val=&quot;007D6232&quot;/&gt;&lt;wsp:rsid wsp:val=&quot;007F1F99&quot;/&gt;&lt;wsp:rsid wsp:val=&quot;007F768F&quot;/&gt;&lt;wsp:rsid wsp:val=&quot;0080791D&quot;/&gt;&lt;wsp:rsid wsp:val=&quot;0082275B&quot;/&gt;&lt;wsp:rsid wsp:val=&quot;00825D15&quot;/&gt;&lt;wsp:rsid wsp:val=&quot;00836367&quot;/&gt;&lt;wsp:rsid wsp:val=&quot;00871FA0&quot;/&gt;&lt;wsp:rsid wsp:val=&quot;00873603&quot;/&gt;&lt;wsp:rsid wsp:val=&quot;008A2C7D&quot;/&gt;&lt;wsp:rsid wsp:val=&quot;008C4B23&quot;/&gt;&lt;wsp:rsid wsp:val=&quot;008D36EA&quot;/&gt;&lt;wsp:rsid wsp:val=&quot;008F0A91&quot;/&gt;&lt;wsp:rsid wsp:val=&quot;008F6E2C&quot;/&gt;&lt;wsp:rsid wsp:val=&quot;009161E6&quot;/&gt;&lt;wsp:rsid wsp:val=&quot;00920496&quot;/&gt;&lt;wsp:rsid wsp:val=&quot;00920FF8&quot;/&gt;&lt;wsp:rsid wsp:val=&quot;009303D9&quot;/&gt;&lt;wsp:rsid wsp:val=&quot;00933C64&quot;/&gt;&lt;wsp:rsid wsp:val=&quot;00955F09&quot;/&gt;&lt;wsp:rsid wsp:val=&quot;00972203&quot;/&gt;&lt;wsp:rsid wsp:val=&quot;009B3640&quot;/&gt;&lt;wsp:rsid wsp:val=&quot;009F1D79&quot;/&gt;&lt;wsp:rsid wsp:val=&quot;009F3DEA&quot;/&gt;&lt;wsp:rsid wsp:val=&quot;00A059B3&quot;/&gt;&lt;wsp:rsid wsp:val=&quot;00A6095D&quot;/&gt;&lt;wsp:rsid wsp:val=&quot;00A8107C&quot;/&gt;&lt;wsp:rsid wsp:val=&quot;00AB47E3&quot;/&gt;&lt;wsp:rsid wsp:val=&quot;00AB5857&quot;/&gt;&lt;wsp:rsid wsp:val=&quot;00AD01BC&quot;/&gt;&lt;wsp:rsid wsp:val=&quot;00AE3409&quot;/&gt;&lt;wsp:rsid wsp:val=&quot;00B0411F&quot;/&gt;&lt;wsp:rsid wsp:val=&quot;00B11A60&quot;/&gt;&lt;wsp:rsid wsp:val=&quot;00B11FC7&quot;/&gt;&lt;wsp:rsid wsp:val=&quot;00B1321A&quot;/&gt;&lt;wsp:rsid wsp:val=&quot;00B22613&quot;/&gt;&lt;wsp:rsid wsp:val=&quot;00B50180&quot;/&gt;&lt;wsp:rsid wsp:val=&quot;00B63122&quot;/&gt;&lt;wsp:rsid wsp:val=&quot;00B768D1&quot;/&gt;&lt;wsp:rsid wsp:val=&quot;00BA1025&quot;/&gt;&lt;wsp:rsid wsp:val=&quot;00BA15BC&quot;/&gt;&lt;wsp:rsid wsp:val=&quot;00BA2788&quot;/&gt;&lt;wsp:rsid wsp:val=&quot;00BC2669&quot;/&gt;&lt;wsp:rsid wsp:val=&quot;00BC3420&quot;/&gt;&lt;wsp:rsid wsp:val=&quot;00BD670B&quot;/&gt;&lt;wsp:rsid wsp:val=&quot;00BE7D3C&quot;/&gt;&lt;wsp:rsid wsp:val=&quot;00BF5FF6&quot;/&gt;&lt;wsp:rsid wsp:val=&quot;00C0207F&quot;/&gt;&lt;wsp:rsid wsp:val=&quot;00C16117&quot;/&gt;&lt;wsp:rsid wsp:val=&quot;00C3075A&quot;/&gt;&lt;wsp:rsid wsp:val=&quot;00C47972&quot;/&gt;&lt;wsp:rsid wsp:val=&quot;00C74F9A&quot;/&gt;&lt;wsp:rsid wsp:val=&quot;00C919A4&quot;/&gt;&lt;wsp:rsid wsp:val=&quot;00CA4392&quot;/&gt;&lt;wsp:rsid wsp:val=&quot;00CC393F&quot;/&gt;&lt;wsp:rsid wsp:val=&quot;00D10199&quot;/&gt;&lt;wsp:rsid wsp:val=&quot;00D16DED&quot;/&gt;&lt;wsp:rsid wsp:val=&quot;00D2176E&quot;/&gt;&lt;wsp:rsid wsp:val=&quot;00D436F3&quot;/&gt;&lt;wsp:rsid wsp:val=&quot;00D632BE&quot;/&gt;&lt;wsp:rsid wsp:val=&quot;00D72D06&quot;/&gt;&lt;wsp:rsid wsp:val=&quot;00D7522C&quot;/&gt;&lt;wsp:rsid wsp:val=&quot;00D7536F&quot;/&gt;&lt;wsp:rsid wsp:val=&quot;00D76668&quot;/&gt;&lt;wsp:rsid wsp:val=&quot;00DA78DD&quot;/&gt;&lt;wsp:rsid wsp:val=&quot;00E07383&quot;/&gt;&lt;wsp:rsid wsp:val=&quot;00E165BC&quot;/&gt;&lt;wsp:rsid wsp:val=&quot;00E37E98&quot;/&gt;&lt;wsp:rsid wsp:val=&quot;00E61E12&quot;/&gt;&lt;wsp:rsid wsp:val=&quot;00E7596C&quot;/&gt;&lt;wsp:rsid wsp:val=&quot;00E75F96&quot;/&gt;&lt;wsp:rsid wsp:val=&quot;00E86E5C&quot;/&gt;&lt;wsp:rsid wsp:val=&quot;00E878F2&quot;/&gt;&lt;wsp:rsid wsp:val=&quot;00ED0149&quot;/&gt;&lt;wsp:rsid wsp:val=&quot;00ED45FA&quot;/&gt;&lt;wsp:rsid wsp:val=&quot;00EF74B3&quot;/&gt;&lt;wsp:rsid wsp:val=&quot;00EF7DE3&quot;/&gt;&lt;wsp:rsid wsp:val=&quot;00F03103&quot;/&gt;&lt;wsp:rsid wsp:val=&quot;00F066E2&quot;/&gt;&lt;wsp:rsid wsp:val=&quot;00F271DE&quot;/&gt;&lt;wsp:rsid wsp:val=&quot;00F627DA&quot;/&gt;&lt;wsp:rsid wsp:val=&quot;00F63B36&quot;/&gt;&lt;wsp:rsid wsp:val=&quot;00F7288F&quot;/&gt;&lt;wsp:rsid wsp:val=&quot;00F80802&quot;/&gt;&lt;wsp:rsid wsp:val=&quot;00F847A6&quot;/&gt;&lt;wsp:rsid wsp:val=&quot;00F9441B&quot;/&gt;&lt;wsp:rsid wsp:val=&quot;00F95FE4&quot;/&gt;&lt;wsp:rsid wsp:val=&quot;00FA4C32&quot;/&gt;&lt;wsp:rsid wsp:val=&quot;00FA69FF&quot;/&gt;&lt;wsp:rsid wsp:val=&quot;00FA6F46&quot;/&gt;&lt;wsp:rsid wsp:val=&quot;00FE4D37&quot;/&gt;&lt;wsp:rsid wsp:val=&quot;00FE7114&quot;/&gt;&lt;/wsp:rsids&gt;&lt;/w:docPr&gt;&lt;w:body&gt;&lt;wx:sect&gt;&lt;w:p wsp:rsidR=&quot;00000000&quot; wsp:rsidRPr=&quot;00151281&quot; wsp:rsidRDefault=&quot;00151281&quot; wsp:rsidP=&quot;00151281&quot;&gt;&lt;m:oMathPara&gt;&lt;m:oMath&gt;&lt;m:r&gt;&lt;w:rPr&gt;&lt;w:rFonts w:ascii=&quot;Cambria Math&quot; w:h-ansi=&quot;Cambria Math&quot;/&gt;&lt;wx:font wx:val=&quot;Cambria Math&quot;/&gt;&lt;w:i/&gt;&lt;w:sz w:val=&quot;22&quot;/&gt;&lt;w:sz-cs w:val=&quot;22&quot;/&gt;&lt;/w:rPr&gt;&lt;m:t&gt;FRR=&lt;/m:t&gt;&lt;/m:r&gt;&lt;m:f&gt;&lt;m:fPr&gt;&lt;m:ctrlPr&gt;&lt;w:rPr&gt;&lt;w:rFonts w:ascii=&quot;Cambria Math&quot; w:fareast=&quot;Times New Roman&quot; w:h-ansi=&quot;Cambria Math&quot;/&gt;&lt;wx:font wx:val=&quot;Cambria Math&quot;/&gt;&lt;w:i/&gt;&lt;w:sz w:val=&quot;22&quot;/&gt;&lt;w:sz-cs w:val=&quot;22&quot;/&gt;&lt;/w:rPr&gt;&lt;/m:ctrlPr&gt;&lt;/m:fPr&gt;&lt;m:num&gt;&lt;m:r&gt;&lt;w:rPr&gt;&lt;w:rFonts w:ascii=&quot;Cambria Math&quot; w:h-ansi=&quot;Cambria Math&quot;/&gt;&lt;wx:font wx:val=&quot;Cambria Math&quot;/&gt;&lt;w:i/&gt;&lt;w:sz w:val=&quot;22&quot;/&gt;&lt;w:sz-cs w:val=&quot;22&quot;/&gt;&lt;/w:rPr&gt;&lt;m:t&gt;misclassified fake  biometric&lt;/m:t&gt;&lt;/m:r&gt;&lt;/m:num&gt;&lt;m:den&gt;&lt;m:r&gt;&lt;w:rPr&gt;&lt;w:rFonts w:ascii=&quot;Cambria Math&quot; w:h-ansi=&quot;Cambria Math&quot;/&gt;&lt;wx:font wx:val=&quot;Cambria Math&quot;/&gt;&lt;w:i/&gt;&lt;w:sz w:val=&quot;22&quot;/&gt;&lt;w:sz-cs w:val=&quot;22&quot;/&gt;&lt;/w:rPr&gt;&lt;m:t&gt;total number of fake users typing&lt;/m:t&gt;&lt;/m:r&gt;&lt;/m:den&gt;&lt;/m:f&gt;&lt;m:r&gt;&lt;w:rPr&gt;&lt;w:rFonts w:ascii=&quot;Cambria Math&quot; w:h-ansi=&quot;Cambria Math&quot;/&gt;&lt;wx:font wx:val=&quot;Cambria Math&quot;/&gt;&lt;w:i/&gt;&lt;w:sz w:val=&quot;22&quot;/&gt;&lt;w:sz-cs w:val=&quot;22&quot;/&gt;&lt;/w:rPr&gt;&lt;m:t&gt; *100&lt;/m:t&gt;&lt;/m:r&gt;&lt;/m:oMath&gt;&lt;/m:oMathPara&gt;&lt;/w:p&gt;&lt;w:sectPr wsp:rsidR=&quot;00000000&quot; wsp:rsidRPr=&quot;00151281&quot;&gt;&lt;w:pgSz w:w=&quot;12240&quot; w:h=&quot;15840&quot;/&gt;&lt;w:pgMar w:top=&quot;1440&quot; w:right=&quot;1440&quot; w:bottom=&quot;1440&quot; w:left=&quot;1440&quot; w:header=&quot;720&quot; w:footer=&quot;720&quot; w:gutter=&quot;0&quot;/&gt;&lt;w:cols w:space=&quot;720&quot;/&gt;&lt;/w:sectPr&gt;&lt;/wx:sect&gt;&lt;/w:body&gt;&lt;/w:wordDocument&gt;">
             <v:imagedata r:id="rId12" o:title="" chromakey="white"/>
           </v:shape>
         </w:pict>
@@ -816,10 +811,7 @@
           <w:type w:val="continuous"/>
           <w:pgSz w:w="11910" w:h="16840"/>
           <w:pgMar w:top="980" w:right="800" w:bottom="280" w:left="800" w:header="720" w:footer="720" w:gutter="0"/>
-          <w:cols w:num="2" w:space="720" w:equalWidth="0">
-            <w:col w:w="5017" w:space="208"/>
-            <w:col w:w="5085"/>
-          </w:cols>
+          <w:cols w:space="720"/>
         </w:sectPr>
       </w:pPr>
     </w:p>
@@ -1268,31 +1260,69 @@
         </w:rPr>
         <w:t xml:space="preserve">where 51 </w:t>
       </w:r>
+      <w:r>
+        <w:rPr>
+          <w:lang w:val="en-US"/>
+        </w:rPr>
+        <w:t xml:space="preserve">typists </w:t>
+      </w:r>
+      <w:r>
+        <w:rPr>
+          <w:lang w:val="en-US"/>
+        </w:rPr>
+        <w:t xml:space="preserve">are presented with a password to type and if there were </w:t>
+      </w:r>
+      <w:r>
+        <w:rPr>
+          <w:lang w:val="en-US"/>
+        </w:rPr>
+        <w:t>errors,</w:t>
+      </w:r>
+      <w:r>
+        <w:rPr>
+          <w:lang w:val="en-US"/>
+        </w:rPr>
+        <w:t xml:space="preserve"> the software will prompt the typist to retype until 50 correctly typed password in each session. There </w:t>
+      </w:r>
       <w:proofErr w:type="gramStart"/>
       <w:r>
         <w:rPr>
           <w:lang w:val="en-US"/>
         </w:rPr>
-        <w:t>typist</w:t>
+        <w:t>were</w:t>
       </w:r>
       <w:proofErr w:type="gramEnd"/>
       <w:r>
         <w:rPr>
           <w:lang w:val="en-US"/>
         </w:rPr>
-        <w:t xml:space="preserve"> are presented with a password to type and if there were </w:t>
-      </w:r>
-      <w:r>
-        <w:rPr>
-          <w:lang w:val="en-US"/>
-        </w:rPr>
-        <w:t>errors,</w:t>
-      </w:r>
-      <w:r>
-        <w:rPr>
-          <w:lang w:val="en-US"/>
-        </w:rPr>
-        <w:t xml:space="preserve"> the software will prompt the typist to retype until 50 correctly typed password in each session. There were a total of 8 sessions which is 400 data points per typist.</w:t>
+        <w:t xml:space="preserve"> a total of 8 sessions which is 400 data points per typist.</w:t>
+      </w:r>
+      <w:r>
+        <w:rPr>
+          <w:lang w:val="en-US"/>
+        </w:rPr>
+        <w:t xml:space="preserve"> The password typed is </w:t>
+      </w:r>
+      <w:proofErr w:type="gramStart"/>
+      <w:r>
+        <w:rPr>
+          <w:lang w:val="en-US"/>
+        </w:rPr>
+        <w:t>(.tie</w:t>
+      </w:r>
+      <w:proofErr w:type="gramEnd"/>
+      <w:r>
+        <w:rPr>
+          <w:lang w:val="en-US"/>
+        </w:rPr>
+        <w:t>5Roanl)</w:t>
+      </w:r>
+      <w:r>
+        <w:rPr>
+          <w:lang w:val="en-US"/>
+        </w:rPr>
+        <w:t>.</w:t>
       </w:r>
     </w:p>
     <w:p/>
@@ -1315,10 +1345,18 @@
         <w:t>to</w:t>
       </w:r>
       <w:r>
-        <w:t xml:space="preserve"> draw useful insights that can help improve the model or better feature engineer it. I first used pandas to import the csv file that was downloaded from the paper published by </w:t>
-      </w:r>
-      <w:r>
-        <w:t>Kevin S. Killourhy and Roy A. Maxion</w:t>
+        <w:t xml:space="preserve"> draw useful insights that can help improve the model or better feature engineer it. I first used pandas to import the csv file that was downloaded from the paper published by Kevin S. Killourhy and Roy A. Maxion</w:t>
+      </w:r>
+      <w:r>
+        <w:t xml:space="preserve">. The time metric for the keystroke attributes </w:t>
+      </w:r>
+      <w:proofErr w:type="gramStart"/>
+      <w:r>
+        <w:t>are</w:t>
+      </w:r>
+      <w:proofErr w:type="gramEnd"/>
+      <w:r>
+        <w:t xml:space="preserve"> in seconds.</w:t>
       </w:r>
     </w:p>
     <w:p/>
@@ -1333,7 +1371,7 @@
           <w:noProof/>
         </w:rPr>
         <w:pict w14:anchorId="236B483B">
-          <v:shape id="_x0000_i1059" type="#_x0000_t75" style="width:235.1pt;height:148.2pt;visibility:visible;mso-wrap-style:square">
+          <v:shape id="_x0000_i1029" type="#_x0000_t75" style="width:235.1pt;height:148.2pt;visibility:visible;mso-wrap-style:square">
             <v:imagedata r:id="rId13" o:title=""/>
           </v:shape>
         </w:pict>
@@ -1417,8 +1455,17 @@
         <w:fldChar w:fldCharType="separate"/>
       </w:r>
       <w:r>
+        <w:fldChar w:fldCharType="begin"/>
+      </w:r>
+      <w:r>
+        <w:instrText xml:space="preserve"> INCLUDEPICTURE  "https://miro.medium.com/max/960/1*vKUnA2lyQPAEuX0qwTONBQ.png" \* MERGEFORMATINET </w:instrText>
+      </w:r>
+      <w:r>
+        <w:fldChar w:fldCharType="separate"/>
+      </w:r>
+      <w:r>
         <w:pict w14:anchorId="2D22F471">
-          <v:shape id="_x0000_i1060" type="#_x0000_t75" alt="" style="width:228.55pt;height:81.45pt">
+          <v:shape id="_x0000_i1030" type="#_x0000_t75" alt="" style="width:228.55pt;height:81.45pt">
             <v:imagedata r:id="rId14" r:href="rId15"/>
           </v:shape>
         </w:pict>
@@ -1426,6 +1473,9 @@
       <w:r>
         <w:fldChar w:fldCharType="end"/>
       </w:r>
+      <w:r>
+        <w:fldChar w:fldCharType="end"/>
+      </w:r>
     </w:p>
     <w:p>
       <w:pPr>
@@ -1450,25 +1500,123 @@
         <w:rPr>
           <w:sz w:val="16"/>
         </w:rPr>
-        <w:t>4</w:t>
-      </w:r>
-      <w:r>
-        <w:rPr>
-          <w:sz w:val="16"/>
-        </w:rPr>
+        <w:t>4 Representation of Keystroke features/columns</w:t>
+      </w:r>
+      <w:r>
+        <w:rPr>
+          <w:sz w:val="16"/>
+        </w:rPr>
+        <w:t xml:space="preserve"> [6]</w:t>
+      </w:r>
+    </w:p>
+    <w:p/>
+    <w:p>
+      <w:pPr>
+        <w:jc w:val="both"/>
+      </w:pPr>
+      <w:r>
+        <w:t>H.{key} represents the duration of which the {key} was held onto.</w:t>
+      </w:r>
+    </w:p>
+    <w:p>
+      <w:pPr>
+        <w:jc w:val="both"/>
+      </w:pPr>
+    </w:p>
+    <w:p>
+      <w:pPr>
+        <w:jc w:val="both"/>
+      </w:pPr>
+      <w:proofErr w:type="gramStart"/>
+      <w:r>
+        <w:t>DD.{</w:t>
+      </w:r>
+      <w:proofErr w:type="gramEnd"/>
+      <w:r>
+        <w:t>key1}.{key2} is the duration between pressing {key1} and then pressing {key2}</w:t>
+      </w:r>
+    </w:p>
+    <w:p>
+      <w:pPr>
+        <w:jc w:val="both"/>
+      </w:pPr>
+    </w:p>
+    <w:p>
+      <w:pPr>
+        <w:jc w:val="both"/>
+      </w:pPr>
+      <w:proofErr w:type="gramStart"/>
+      <w:r>
+        <w:t>UD.{</w:t>
+      </w:r>
+      <w:proofErr w:type="gramEnd"/>
+      <w:r>
+        <w:t>key1}.{key2} is the duration between releasing {key1} and then pressing {key2}.note that UD.{key1}{key2} can be negative if the typist do not release {key1} before hitting {key2}</w:t>
+      </w:r>
+    </w:p>
+    <w:p>
+      <w:pPr>
+        <w:jc w:val="both"/>
+      </w:pPr>
+    </w:p>
+    <w:p>
+      <w:pPr>
+        <w:jc w:val="both"/>
+      </w:pPr>
+      <w:r>
+        <w:t>There is also Release</w:t>
+      </w:r>
+      <w:r>
+        <w:t>-</w:t>
+      </w:r>
+      <w:r>
+        <w:t>Release</w:t>
+      </w:r>
+      <w:r>
+        <w:t xml:space="preserve"> or Press-Press</w:t>
+      </w:r>
+      <w:r>
         <w:t xml:space="preserve"> </w:t>
       </w:r>
       <w:r>
-        <w:rPr>
-          <w:sz w:val="16"/>
-        </w:rPr>
-        <w:t>Representation of Keystroke features/columns</w:t>
-      </w:r>
-      <w:r>
-        <w:rPr>
-          <w:sz w:val="16"/>
-        </w:rPr>
-        <w:t xml:space="preserve"> [6]</w:t>
+        <w:t>time,</w:t>
+      </w:r>
+      <w:r>
+        <w:t xml:space="preserve"> but </w:t>
+      </w:r>
+      <w:r>
+        <w:t>it</w:t>
+      </w:r>
+      <w:r>
+        <w:t xml:space="preserve"> probably will be that important to process that column since</w:t>
+      </w:r>
+      <w:r>
+        <w:t xml:space="preserve"> </w:t>
+      </w:r>
+      <w:r>
+        <w:t>there is it</w:t>
+      </w:r>
+      <w:r>
+        <w:t xml:space="preserve"> can</w:t>
+      </w:r>
+      <w:r>
+        <w:t xml:space="preserve"> feature engineered easily </w:t>
+      </w:r>
+      <w:r>
+        <w:t>by adding Release-Press time with Hold Time</w:t>
+      </w:r>
+    </w:p>
+    <w:p>
+      <w:pPr>
+        <w:jc w:val="both"/>
+      </w:pPr>
+    </w:p>
+    <w:p>
+      <w:pPr>
+        <w:pStyle w:val="Heading3"/>
+      </w:pPr>
+      <w:r>
+        <w:t>Data visualisation</w:t>
       </w:r>
     </w:p>
     <w:p/>
@@ -1477,128 +1625,26 @@
         <w:jc w:val="both"/>
       </w:pPr>
       <w:r>
-        <w:t>H.{key} represents the duration of which the {key} was held onto.</w:t>
+        <w:t xml:space="preserve">There were so many columns when coming to decide which key to showcase the distribution of a </w:t>
+      </w:r>
+      <w:r>
+        <w:t>typist,</w:t>
+      </w:r>
+      <w:r>
+        <w:t xml:space="preserve"> but I have decided that it is most appropriate and accurate to analyze the middle character of the password that was typed which is the ‘R’ since it probably can distinguish the typists the most because it is capitalized </w:t>
+      </w:r>
+      <w:proofErr w:type="gramStart"/>
+      <w:r>
+        <w:t>and also</w:t>
+      </w:r>
+      <w:proofErr w:type="gramEnd"/>
+      <w:r>
+        <w:t xml:space="preserve"> affected by the way the first few characters were typed.</w:t>
       </w:r>
     </w:p>
     <w:p>
       <w:pPr>
         <w:jc w:val="both"/>
-      </w:pPr>
-    </w:p>
-    <w:p>
-      <w:pPr>
-        <w:jc w:val="both"/>
-      </w:pPr>
-      <w:proofErr w:type="gramStart"/>
-      <w:r>
-        <w:t>DD.{</w:t>
-      </w:r>
-      <w:proofErr w:type="gramEnd"/>
-      <w:r>
-        <w:t>key1}.{key2} is the duration between pressing {key1} and then pressing {key2}</w:t>
-      </w:r>
-    </w:p>
-    <w:p>
-      <w:pPr>
-        <w:jc w:val="both"/>
-      </w:pPr>
-    </w:p>
-    <w:p>
-      <w:pPr>
-        <w:jc w:val="both"/>
-      </w:pPr>
-      <w:proofErr w:type="gramStart"/>
-      <w:r>
-        <w:t>UD.{</w:t>
-      </w:r>
-      <w:proofErr w:type="gramEnd"/>
-      <w:r>
-        <w:t>key1}.{key2} is the duration between releasing {key1} and then pressing {key2}.note that UD.{key1}{key2} can be negative if the typist do not release {key1} before hitting {key2}</w:t>
-      </w:r>
-    </w:p>
-    <w:p>
-      <w:pPr>
-        <w:jc w:val="both"/>
-      </w:pPr>
-    </w:p>
-    <w:p>
-      <w:pPr>
-        <w:jc w:val="both"/>
-      </w:pPr>
-      <w:r>
-        <w:t>There is also Release</w:t>
-      </w:r>
-      <w:r>
-        <w:t>-</w:t>
-      </w:r>
-      <w:r>
-        <w:t>Release</w:t>
-      </w:r>
-      <w:r>
-        <w:t xml:space="preserve"> or Press-Press</w:t>
-      </w:r>
-      <w:r>
-        <w:t xml:space="preserve"> </w:t>
-      </w:r>
-      <w:r>
-        <w:t>time,</w:t>
-      </w:r>
-      <w:r>
-        <w:t xml:space="preserve"> but </w:t>
-      </w:r>
-      <w:r>
-        <w:t>it</w:t>
-      </w:r>
-      <w:r>
-        <w:t xml:space="preserve"> probably will be that important to process that column since</w:t>
-      </w:r>
-      <w:r>
-        <w:t xml:space="preserve"> </w:t>
-      </w:r>
-      <w:r>
-        <w:t>there is it</w:t>
-      </w:r>
-      <w:r>
-        <w:t xml:space="preserve"> can</w:t>
-      </w:r>
-      <w:r>
-        <w:t xml:space="preserve"> feature engineered easily </w:t>
-      </w:r>
-      <w:r>
-        <w:t>by adding Release-Press time with Hold Time</w:t>
-      </w:r>
-    </w:p>
-    <w:p>
-      <w:pPr>
-        <w:jc w:val="both"/>
-      </w:pPr>
-    </w:p>
-    <w:p>
-      <w:pPr>
-        <w:pStyle w:val="Heading3"/>
-      </w:pPr>
-      <w:r>
-        <w:t>Data visualisation</w:t>
-      </w:r>
-    </w:p>
-    <w:p/>
-    <w:p>
-      <w:r>
-        <w:t>Plot distribution</w:t>
-      </w:r>
-    </w:p>
-    <w:p/>
-    <w:p>
-      <w:pPr>
-        <w:pStyle w:val="Heading3"/>
-      </w:pPr>
-      <w:r>
-        <w:t xml:space="preserve">Simple Clustering Analysis </w:t>
-      </w:r>
-    </w:p>
-    <w:p/>
-    <w:p>
-      <w:pPr>
         <w:rPr>
           <w:noProof/>
         </w:rPr>
@@ -1607,9 +1653,22 @@
         <w:rPr>
           <w:noProof/>
         </w:rPr>
-        <w:pict w14:anchorId="6548185F">
-          <v:shape id="_x0000_i1054" type="#_x0000_t75" style="width:220.9pt;height:232.85pt;visibility:visible;mso-wrap-style:square">
-            <v:imagedata r:id="rId16" o:title="" cropleft="1165f"/>
+        <w:t>I will be analysing the columns ‘DD.five.Shift.r’ , ‘UD.five.Shift.r’ and ‘H.Shift.r’</w:t>
+      </w:r>
+    </w:p>
+    <w:p>
+      <w:pPr>
+        <w:rPr>
+          <w:noProof/>
+        </w:rPr>
+      </w:pPr>
+      <w:r>
+        <w:rPr>
+          <w:noProof/>
+        </w:rPr>
+        <w:pict w14:anchorId="3C316881">
+          <v:shape id="_x0000_i1031" type="#_x0000_t75" style="width:235.05pt;height:59.1pt;visibility:visible;mso-wrap-style:square">
+            <v:imagedata r:id="rId16" o:title=""/>
           </v:shape>
         </w:pict>
       </w:r>
@@ -1637,19 +1696,400 @@
         <w:rPr>
           <w:sz w:val="16"/>
         </w:rPr>
+        <w:t>6. All columns found in dataset</w:t>
+      </w:r>
+    </w:p>
+    <w:p>
+      <w:pPr>
+        <w:rPr>
+          <w:sz w:val="16"/>
+        </w:rPr>
+      </w:pPr>
+    </w:p>
+    <w:p>
+      <w:pPr>
+        <w:rPr>
+          <w:noProof/>
+          <w:sz w:val="16"/>
+        </w:rPr>
+      </w:pPr>
+    </w:p>
+    <w:p>
+      <w:pPr>
+        <w:rPr>
+          <w:noProof/>
+          <w:sz w:val="16"/>
+        </w:rPr>
+      </w:pPr>
+    </w:p>
+    <w:p>
+      <w:pPr>
+        <w:rPr>
+          <w:noProof/>
+          <w:sz w:val="16"/>
+        </w:rPr>
+      </w:pPr>
+    </w:p>
+    <w:p>
+      <w:pPr>
+        <w:jc w:val="both"/>
+        <w:rPr>
+          <w:noProof/>
+          <w:sz w:val="16"/>
+        </w:rPr>
+      </w:pPr>
+    </w:p>
+    <w:p>
+      <w:pPr>
+        <w:rPr>
+          <w:noProof/>
+          <w:sz w:val="16"/>
+        </w:rPr>
+      </w:pPr>
+    </w:p>
+    <w:p>
+      <w:pPr>
+        <w:rPr>
+          <w:noProof/>
+          <w:sz w:val="16"/>
+        </w:rPr>
+      </w:pPr>
+    </w:p>
+    <w:p>
+      <w:pPr>
+        <w:rPr>
+          <w:noProof/>
+          <w:sz w:val="16"/>
+        </w:rPr>
+      </w:pPr>
+      <w:r>
+        <w:rPr>
+          <w:noProof/>
+          <w:sz w:val="16"/>
+        </w:rPr>
+        <w:pict w14:anchorId="28BCE7A1">
+          <v:shape id="_x0000_i1032" type="#_x0000_t75" style="width:234.95pt;height:82.15pt;visibility:visible;mso-wrap-style:square">
+            <v:imagedata r:id="rId17" o:title=""/>
+          </v:shape>
+        </w:pict>
+      </w:r>
+    </w:p>
+    <w:p>
+      <w:pPr>
+        <w:rPr>
+          <w:sz w:val="16"/>
+        </w:rPr>
+      </w:pPr>
+      <w:r>
+        <w:rPr>
+          <w:sz w:val="16"/>
+        </w:rPr>
+        <w:t>Fig.</w:t>
+      </w:r>
+      <w:r>
+        <w:rPr>
+          <w:spacing w:val="-3"/>
+          <w:sz w:val="16"/>
+        </w:rPr>
+        <w:t xml:space="preserve"> </w:t>
+      </w:r>
+      <w:r>
+        <w:rPr>
+          <w:sz w:val="16"/>
+        </w:rPr>
+        <w:t>7. Bar plot</w:t>
+      </w:r>
+      <w:r>
+        <w:rPr>
+          <w:sz w:val="16"/>
+        </w:rPr>
+        <w:t xml:space="preserve"> of average</w:t>
+      </w:r>
+      <w:r>
+        <w:rPr>
+          <w:sz w:val="16"/>
+        </w:rPr>
+        <w:t xml:space="preserve"> time taken for key down 5 to key down R </w:t>
+      </w:r>
+    </w:p>
+    <w:p>
+      <w:pPr>
+        <w:rPr>
+          <w:sz w:val="16"/>
+        </w:rPr>
+      </w:pPr>
+      <w:r>
+        <w:rPr>
+          <w:sz w:val="16"/>
+        </w:rPr>
+        <w:t xml:space="preserve">We see that as the session increases the typists got </w:t>
+      </w:r>
+      <w:r>
+        <w:rPr>
+          <w:sz w:val="16"/>
+        </w:rPr>
+        <w:t xml:space="preserve">faster in typing the password which probably shows that generally typists can learn as it </w:t>
+      </w:r>
+    </w:p>
+    <w:p>
+      <w:pPr>
+        <w:rPr>
+          <w:sz w:val="16"/>
+        </w:rPr>
+      </w:pPr>
+    </w:p>
+    <w:p>
+      <w:pPr>
+        <w:rPr>
+          <w:sz w:val="16"/>
+        </w:rPr>
+      </w:pPr>
+    </w:p>
+    <w:p>
+      <w:pPr>
+        <w:rPr>
+          <w:sz w:val="16"/>
+        </w:rPr>
+      </w:pPr>
+    </w:p>
+    <w:p>
+      <w:pPr>
+        <w:rPr>
+          <w:noProof/>
+        </w:rPr>
+      </w:pPr>
+      <w:r>
+        <w:rPr>
+          <w:noProof/>
+        </w:rPr>
+        <w:pict w14:anchorId="41352462">
+          <v:shape id="_x0000_i1033" type="#_x0000_t75" style="width:246.3pt;height:107.05pt;visibility:visible;mso-wrap-style:square">
+            <v:imagedata r:id="rId18" o:title=""/>
+          </v:shape>
+        </w:pict>
+      </w:r>
+    </w:p>
+    <w:p>
+      <w:pPr>
+        <w:rPr>
+          <w:sz w:val="16"/>
+        </w:rPr>
+      </w:pPr>
+      <w:r>
+        <w:rPr>
+          <w:sz w:val="16"/>
+        </w:rPr>
+        <w:t>Fig.</w:t>
+      </w:r>
+      <w:r>
+        <w:rPr>
+          <w:spacing w:val="-3"/>
+          <w:sz w:val="16"/>
+        </w:rPr>
+        <w:t xml:space="preserve"> </w:t>
+      </w:r>
+      <w:r>
+        <w:rPr>
+          <w:sz w:val="16"/>
+        </w:rPr>
+        <w:t>8. Boxplot of typing ‘</w:t>
+      </w:r>
+      <w:proofErr w:type="gramStart"/>
+      <w:r>
+        <w:rPr>
+          <w:sz w:val="16"/>
+        </w:rPr>
+        <w:t>DD.five</w:t>
+      </w:r>
+      <w:proofErr w:type="gramEnd"/>
+      <w:r>
+        <w:rPr>
+          <w:sz w:val="16"/>
+        </w:rPr>
+        <w:t>.Shift.r’</w:t>
+      </w:r>
+    </w:p>
+    <w:p>
+      <w:pPr>
+        <w:rPr>
+          <w:sz w:val="16"/>
+        </w:rPr>
+      </w:pPr>
+    </w:p>
+    <w:p>
+      <w:pPr>
+        <w:jc w:val="both"/>
+        <w:rPr>
+          <w:sz w:val="16"/>
+        </w:rPr>
+      </w:pPr>
+      <w:r>
+        <w:rPr>
+          <w:sz w:val="16"/>
+        </w:rPr>
+        <w:t xml:space="preserve">It makes perfect sense that typists get faster as they type the same password multiple times. However, if the spread of the typing style is too </w:t>
+      </w:r>
+      <w:proofErr w:type="gramStart"/>
+      <w:r>
+        <w:rPr>
+          <w:sz w:val="16"/>
+        </w:rPr>
+        <w:t>wide ,</w:t>
+      </w:r>
+      <w:proofErr w:type="gramEnd"/>
+      <w:r>
+        <w:rPr>
+          <w:sz w:val="16"/>
+        </w:rPr>
+        <w:t xml:space="preserve"> it may be </w:t>
+      </w:r>
+      <w:r>
+        <w:rPr>
+          <w:sz w:val="16"/>
+        </w:rPr>
+        <w:t xml:space="preserve">hard to authenticate the real user if there are large swings in the way the typist types. We will have to take note of </w:t>
+      </w:r>
+    </w:p>
+    <w:p/>
+    <w:p>
+      <w:pPr>
+        <w:pStyle w:val="Heading3"/>
+      </w:pPr>
+      <w:r>
+        <w:t xml:space="preserve">Simple Clustering Analysis </w:t>
+      </w:r>
+    </w:p>
+    <w:p>
+      <w:pPr>
+        <w:jc w:val="both"/>
+      </w:pPr>
+    </w:p>
+    <w:p>
+      <w:pPr>
+        <w:rPr>
+          <w:noProof/>
+        </w:rPr>
+      </w:pPr>
+      <w:r>
+        <w:rPr>
+          <w:noProof/>
+        </w:rPr>
+        <w:pict w14:anchorId="6A3EC61A">
+          <v:shape id="_x0000_i1034" type="#_x0000_t75" style="width:234.9pt;height:207.85pt;visibility:visible;mso-wrap-style:square">
+            <v:imagedata r:id="rId19" o:title="" croptop="2643f" cropbottom="1506f"/>
+          </v:shape>
+        </w:pict>
+      </w:r>
+    </w:p>
+    <w:p>
+      <w:pPr>
+        <w:rPr>
+          <w:sz w:val="16"/>
+        </w:rPr>
+      </w:pPr>
+      <w:r>
+        <w:rPr>
+          <w:sz w:val="16"/>
+        </w:rPr>
+        <w:t>Fig.</w:t>
+      </w:r>
+      <w:r>
+        <w:rPr>
+          <w:spacing w:val="-3"/>
+          <w:sz w:val="16"/>
+        </w:rPr>
+        <w:t xml:space="preserve"> </w:t>
+      </w:r>
+      <w:r>
+        <w:rPr>
+          <w:sz w:val="16"/>
+        </w:rPr>
+        <w:t>4. Clustering with PCA</w:t>
+      </w:r>
+    </w:p>
+    <w:p>
+      <w:pPr>
+        <w:jc w:val="both"/>
+        <w:rPr>
+          <w:sz w:val="16"/>
+        </w:rPr>
+      </w:pPr>
+      <w:r>
+        <w:rPr>
+          <w:sz w:val="16"/>
+        </w:rPr>
+        <w:t xml:space="preserve">PCA is the fundamental building block of multivariate data analysis.       (Sartorius ,2020) It helps by summarizing the data </w:t>
+      </w:r>
+    </w:p>
+    <w:p>
+      <w:pPr>
+        <w:rPr>
+          <w:sz w:val="16"/>
+        </w:rPr>
+      </w:pPr>
+    </w:p>
+    <w:p>
+      <w:pPr>
+        <w:rPr>
+          <w:sz w:val="16"/>
+        </w:rPr>
+      </w:pPr>
+    </w:p>
+    <w:p>
+      <w:pPr>
+        <w:rPr>
+          <w:sz w:val="16"/>
+        </w:rPr>
+      </w:pPr>
+    </w:p>
+    <w:p/>
+    <w:p>
+      <w:pPr>
+        <w:rPr>
+          <w:noProof/>
+        </w:rPr>
+      </w:pPr>
+      <w:r>
+        <w:rPr>
+          <w:noProof/>
+        </w:rPr>
+        <w:pict w14:anchorId="6548185F">
+          <v:shape id="_x0000_i1035" type="#_x0000_t75" style="width:220.9pt;height:232.85pt;visibility:visible;mso-wrap-style:square">
+            <v:imagedata r:id="rId20" o:title="" cropleft="1165f"/>
+          </v:shape>
+        </w:pict>
+      </w:r>
+    </w:p>
+    <w:p>
+      <w:pPr>
+        <w:rPr>
+          <w:sz w:val="16"/>
+        </w:rPr>
+      </w:pPr>
+      <w:r>
+        <w:rPr>
+          <w:sz w:val="16"/>
+        </w:rPr>
+        <w:t>Fig.</w:t>
+      </w:r>
+      <w:r>
+        <w:rPr>
+          <w:spacing w:val="-3"/>
+          <w:sz w:val="16"/>
+        </w:rPr>
+        <w:t xml:space="preserve"> </w:t>
+      </w:r>
+      <w:r>
+        <w:rPr>
+          <w:sz w:val="16"/>
+        </w:rPr>
         <w:t>5</w:t>
       </w:r>
       <w:r>
         <w:rPr>
           <w:sz w:val="16"/>
         </w:rPr>
-        <w:t xml:space="preserve">. </w:t>
-      </w:r>
-      <w:r>
-        <w:rPr>
-          <w:sz w:val="16"/>
-        </w:rPr>
-        <w:t>TSNE clustering</w:t>
+        <w:t>. TSNE clustering</w:t>
       </w:r>
     </w:p>
     <w:p>
@@ -1875,13 +2315,57 @@
         <w:t xml:space="preserve"> (J, Jeremy,2017)</w:t>
       </w:r>
       <w:r>
+        <w:t xml:space="preserve"> Your neurons require a certain amount of activation energy to fire and send information out of the neuron to axons, synapses, other neurons, etc. </w:t>
+      </w:r>
+      <w:r>
+        <w:t>Data is fed into fully connected neural networks and matrix multiplication is carried out between the weights and the input. The weights are then improved through back propagation which reduces the validation loss of the function.</w:t>
+      </w:r>
+    </w:p>
+    <w:p>
+      <w:pPr>
+        <w:pStyle w:val="Heading2"/>
+      </w:pPr>
+      <w:r>
+        <w:t>Recurrent Neural Network</w:t>
+      </w:r>
+    </w:p>
+    <w:p>
+      <w:pPr>
+        <w:jc w:val="both"/>
+      </w:pPr>
+      <w:r>
+        <w:t xml:space="preserve">Recurrent neural </w:t>
+      </w:r>
+      <w:proofErr w:type="gramStart"/>
+      <w:r>
+        <w:t>work</w:t>
+      </w:r>
+      <w:r>
+        <w:t>(</w:t>
+      </w:r>
+      <w:proofErr w:type="gramEnd"/>
+      <w:r>
+        <w:t>RNN)</w:t>
+      </w:r>
+      <w:r>
         <w:t xml:space="preserve"> </w:t>
       </w:r>
       <w:r>
-        <w:t xml:space="preserve">Your neurons require a certain amount of activation energy to fire and send information out of the neuron to axons, synapses, other neurons, etc. </w:t>
-      </w:r>
-      <w:r>
-        <w:t>Data is fed into fully connected neural networks and matrix multiplication is carried out between the weights and the input. The weights are then improved through back propagation which reduces the validation loss of the function.</w:t>
+        <w:t>is</w:t>
+      </w:r>
+      <w:r>
+        <w:t xml:space="preserve"> gaining more popularity due to its ability to retain sequential information</w:t>
+      </w:r>
+      <w:r>
+        <w:t>. RNNs are called recurrent because they recurrently perform the same task for each element found in the sequence of the data with the output dependent on previous computations.</w:t>
+      </w:r>
+    </w:p>
+    <w:p>
+      <w:pPr>
+        <w:jc w:val="both"/>
+      </w:pPr>
+      <w:r>
+        <w:t>We can think of RNNs as model with memory (Denny ,2015)</w:t>
       </w:r>
     </w:p>
     <w:p>
@@ -1889,53 +2373,6 @@
         <w:pStyle w:val="Heading2"/>
       </w:pPr>
       <w:r>
-        <w:t>Recurrent Neural Network</w:t>
-      </w:r>
-    </w:p>
-    <w:p>
-      <w:pPr>
-        <w:jc w:val="both"/>
-      </w:pPr>
-      <w:r>
-        <w:t xml:space="preserve">Recurrent neural </w:t>
-      </w:r>
-      <w:proofErr w:type="gramStart"/>
-      <w:r>
-        <w:t>work</w:t>
-      </w:r>
-      <w:r>
-        <w:t>(</w:t>
-      </w:r>
-      <w:proofErr w:type="gramEnd"/>
-      <w:r>
-        <w:t>RNN)</w:t>
-      </w:r>
-      <w:r>
-        <w:t xml:space="preserve"> </w:t>
-      </w:r>
-      <w:r>
-        <w:t>is</w:t>
-      </w:r>
-      <w:r>
-        <w:t xml:space="preserve"> gaining more popularity due to its ability to retain sequential information</w:t>
-      </w:r>
-      <w:r>
-        <w:t>. RNNs are called recurrent because they recurrently perform the same task for each element found in the sequence of the data with the output dependent on previous computations.</w:t>
-      </w:r>
-    </w:p>
-    <w:p>
-      <w:pPr>
-        <w:jc w:val="both"/>
-      </w:pPr>
-      <w:r>
-        <w:t>We can think of RNNs as model with memory (Denny ,2015)</w:t>
-      </w:r>
-    </w:p>
-    <w:p>
-      <w:pPr>
-        <w:pStyle w:val="Heading2"/>
-      </w:pPr>
-      <w:r>
         <w:t xml:space="preserve">How </w:t>
       </w:r>
       <w:r>
@@ -1944,130 +2381,67 @@
     </w:p>
     <w:p>
       <w:r>
-        <w:t xml:space="preserve">LSTM stands for Long Short-Term Memory network used in the field of deep learning </w:t>
-      </w:r>
-    </w:p>
-    <w:p>
-      <w:pPr>
-        <w:pStyle w:val="Heading1"/>
-      </w:pPr>
-      <w:r>
-        <w:t>Results and discussions</w:t>
-      </w:r>
-      <w:r>
-        <w:t xml:space="preserve"> </w:t>
-      </w:r>
-      <w:r>
-        <w:pict w14:anchorId="72DC8908">
-          <v:shape id="_x0000_i1074" type="#_x0000_t75" style="width:234.95pt;height:389.35pt;visibility:visible;mso-wrap-style:square">
-            <v:imagedata r:id="rId17" o:title=""/>
+        <w:rPr>
+          <w:noProof/>
+        </w:rPr>
+        <w:pict w14:anchorId="71E21D6A">
+          <v:shape id="_x0000_s1050" type="#_x0000_t75" style="position:absolute;left:0;text-align:left;margin-left:265.95pt;margin-top:21.55pt;width:200.4pt;height:161.75pt;z-index:2;visibility:visible;mso-wrap-style:square;mso-position-horizontal-relative:text;mso-position-vertical-relative:text;mso-width-relative:page;mso-height-relative:page">
+            <v:imagedata r:id="rId21" o:title=""/>
+            <w10:wrap type="topAndBottom"/>
           </v:shape>
         </w:pict>
       </w:r>
-    </w:p>
-    <w:p>
-      <w:pPr>
-        <w:rPr>
-          <w:sz w:val="16"/>
-        </w:rPr>
-      </w:pPr>
-      <w:r>
-        <w:rPr>
-          <w:sz w:val="16"/>
-        </w:rPr>
-        <w:t>Fig.</w:t>
-      </w:r>
-      <w:r>
-        <w:rPr>
-          <w:spacing w:val="-3"/>
-          <w:sz w:val="16"/>
-        </w:rPr>
-        <w:t xml:space="preserve"> </w:t>
-      </w:r>
-      <w:r>
-        <w:rPr>
-          <w:sz w:val="16"/>
-        </w:rPr>
-        <w:t>6</w:t>
-      </w:r>
-      <w:r>
-        <w:rPr>
-          <w:sz w:val="16"/>
-        </w:rPr>
-        <w:t xml:space="preserve">. </w:t>
-      </w:r>
-      <w:r>
-        <w:rPr>
-          <w:sz w:val="16"/>
-        </w:rPr>
-        <w:t>Learning curve of LSTM model</w:t>
-      </w:r>
-      <w:r>
-        <w:rPr>
-          <w:sz w:val="16"/>
-        </w:rPr>
-        <w:t xml:space="preserve"> without scaling</w:t>
-      </w:r>
-    </w:p>
-    <w:p>
-      <w:pPr>
-        <w:rPr>
-          <w:sz w:val="16"/>
-        </w:rPr>
-      </w:pPr>
-    </w:p>
-    <w:p>
-      <w:pPr>
-        <w:rPr>
-          <w:sz w:val="16"/>
-        </w:rPr>
-      </w:pPr>
-    </w:p>
-    <w:p>
-      <w:pPr>
-        <w:rPr>
-          <w:sz w:val="16"/>
-        </w:rPr>
-      </w:pPr>
-    </w:p>
-    <w:p>
-      <w:pPr>
-        <w:rPr>
-          <w:sz w:val="16"/>
-        </w:rPr>
-      </w:pPr>
-    </w:p>
-    <w:p>
-      <w:pPr>
-        <w:rPr>
-          <w:sz w:val="16"/>
-        </w:rPr>
-      </w:pPr>
-    </w:p>
-    <w:p>
-      <w:pPr>
-        <w:rPr>
-          <w:sz w:val="16"/>
-        </w:rPr>
-      </w:pPr>
-    </w:p>
-    <w:p>
-      <w:pPr>
-        <w:rPr>
-          <w:sz w:val="16"/>
-        </w:rPr>
-      </w:pPr>
+      <w:r>
+        <w:t xml:space="preserve">LSTM stands for Long Short-Term Memory network used in the field of deep learning </w:t>
+      </w:r>
+    </w:p>
+    <w:p>
       <w:r>
         <w:rPr>
           <w:noProof/>
         </w:rPr>
-        <w:pict w14:anchorId="0D7F2739">
-          <v:shape id="_x0000_i1080" type="#_x0000_t75" style="width:234.9pt;height:394.6pt;visibility:visible;mso-wrap-style:square">
-            <v:imagedata r:id="rId18" o:title=""/>
+        <w:pict w14:anchorId="7981F884">
+          <v:shape id="Picture 1" o:spid="_x0000_s1049" type="#_x0000_t75" style="position:absolute;left:0;text-align:left;margin-left:45.65pt;margin-top:7.45pt;width:188.05pt;height:151.55pt;z-index:1;visibility:visible;mso-wrap-style:square;mso-position-horizontal-relative:text;mso-position-vertical-relative:text;mso-width-relative:page;mso-height-relative:page">
+            <v:imagedata r:id="rId21" o:title=""/>
+            <w10:wrap type="topAndBottom"/>
           </v:shape>
         </w:pict>
       </w:r>
     </w:p>
+    <w:p/>
+    <w:p/>
+    <w:p/>
+    <w:p>
+      <w:pPr>
+        <w:jc w:val="right"/>
+      </w:pPr>
+    </w:p>
+    <w:p>
+      <w:pPr>
+        <w:jc w:val="right"/>
+      </w:pPr>
+    </w:p>
+    <w:p>
+      <w:pPr>
+        <w:jc w:val="right"/>
+      </w:pPr>
+    </w:p>
+    <w:p>
+      <w:pPr>
+        <w:jc w:val="right"/>
+      </w:pPr>
+    </w:p>
+    <w:p>
+      <w:pPr>
+        <w:pStyle w:val="Heading1"/>
+      </w:pPr>
+      <w:r>
+        <w:t>Results and discussions</w:t>
+      </w:r>
+      <w:r>
+        <w:t xml:space="preserve"> </w:t>
+      </w:r>
+    </w:p>
     <w:p>
       <w:pPr>
         <w:rPr>
@@ -2091,28 +2465,14 @@
         <w:rPr>
           <w:sz w:val="16"/>
         </w:rPr>
-        <w:t xml:space="preserve">7. </w:t>
-      </w:r>
-      <w:r>
-        <w:rPr>
-          <w:sz w:val="16"/>
-        </w:rPr>
-        <w:t>90.59% validation accuracy with scaling</w:t>
-      </w:r>
-    </w:p>
-    <w:p>
-      <w:pPr>
-        <w:rPr>
-          <w:sz w:val="16"/>
-        </w:rPr>
-      </w:pPr>
-    </w:p>
-    <w:p>
-      <w:pPr>
-        <w:rPr>
-          <w:sz w:val="16"/>
-        </w:rPr>
-      </w:pPr>
+        <w:t>6. Learning curve of LSTM model</w:t>
+      </w:r>
+      <w:r>
+        <w:rPr>
+          <w:sz w:val="16"/>
+        </w:rPr>
+        <w:t xml:space="preserve"> without scaling</w:t>
+      </w:r>
     </w:p>
     <w:p>
       <w:pPr>
@@ -2127,13 +2487,116 @@
           <w:noProof/>
         </w:rPr>
       </w:pPr>
-      <w:r>
+    </w:p>
+    <w:p>
+      <w:pPr>
+        <w:rPr>
+          <w:sz w:val="16"/>
+        </w:rPr>
+      </w:pPr>
+    </w:p>
+    <w:p>
+      <w:pPr>
+        <w:rPr>
+          <w:sz w:val="16"/>
+        </w:rPr>
+      </w:pPr>
+    </w:p>
+    <w:p>
+      <w:pPr>
+        <w:rPr>
+          <w:sz w:val="16"/>
+        </w:rPr>
+      </w:pPr>
+    </w:p>
+    <w:p>
+      <w:pPr>
+        <w:rPr>
+          <w:sz w:val="16"/>
+        </w:rPr>
+      </w:pPr>
+    </w:p>
+    <w:p>
+      <w:pPr>
+        <w:rPr>
+          <w:sz w:val="16"/>
+        </w:rPr>
+      </w:pPr>
+    </w:p>
+    <w:p>
+      <w:pPr>
+        <w:rPr>
+          <w:sz w:val="16"/>
+        </w:rPr>
+      </w:pPr>
+    </w:p>
+    <w:p>
+      <w:pPr>
+        <w:rPr>
+          <w:sz w:val="16"/>
+        </w:rPr>
+      </w:pPr>
+    </w:p>
+    <w:p>
+      <w:pPr>
+        <w:rPr>
+          <w:sz w:val="16"/>
+        </w:rPr>
+      </w:pPr>
+      <w:r>
+        <w:rPr>
+          <w:sz w:val="16"/>
+        </w:rPr>
+        <w:t>Fig.</w:t>
+      </w:r>
+      <w:r>
+        <w:rPr>
+          <w:spacing w:val="-3"/>
+          <w:sz w:val="16"/>
+        </w:rPr>
+        <w:t xml:space="preserve"> </w:t>
+      </w:r>
+      <w:r>
+        <w:rPr>
+          <w:sz w:val="16"/>
+        </w:rPr>
+        <w:t>7. 90.59% validation accuracy with scaling</w:t>
+      </w:r>
+    </w:p>
+    <w:p>
+      <w:pPr>
+        <w:rPr>
+          <w:sz w:val="16"/>
+        </w:rPr>
+      </w:pPr>
+    </w:p>
+    <w:p>
+      <w:pPr>
+        <w:rPr>
+          <w:sz w:val="16"/>
+        </w:rPr>
+      </w:pPr>
+    </w:p>
+    <w:p>
+      <w:pPr>
         <w:rPr>
           <w:noProof/>
         </w:rPr>
+      </w:pPr>
+    </w:p>
+    <w:p>
+      <w:pPr>
+        <w:rPr>
+          <w:noProof/>
+        </w:rPr>
+      </w:pPr>
+      <w:r>
+        <w:rPr>
+          <w:noProof/>
+        </w:rPr>
         <w:pict w14:anchorId="2D64CE05">
-          <v:shape id="_x0000_i1082" type="#_x0000_t75" style="width:220pt;height:206pt;visibility:visible;mso-wrap-style:square">
-            <v:imagedata r:id="rId19" o:title=""/>
+          <v:shape id="_x0000_i1038" type="#_x0000_t75" style="width:220pt;height:206pt;visibility:visible;mso-wrap-style:square">
+            <v:imagedata r:id="rId22" o:title=""/>
           </v:shape>
         </w:pict>
       </w:r>
@@ -2245,7 +2708,13 @@
         <w:t xml:space="preserve">The model was able to predict and </w:t>
       </w:r>
       <w:r>
-        <w:t xml:space="preserve">identify the correct typist with a test accuracy of 90%. </w:t>
+        <w:t>identify the correct typist with a test accuracy of 9</w:t>
+      </w:r>
+      <w:r>
+        <w:t>2</w:t>
+      </w:r>
+      <w:r>
+        <w:t xml:space="preserve">%. </w:t>
       </w:r>
     </w:p>
     <w:p>
@@ -2344,7 +2813,7 @@
         </w:rPr>
         <w:t xml:space="preserve"> [Available online] </w:t>
       </w:r>
-      <w:hyperlink r:id="rId20" w:history="1">
+      <w:hyperlink r:id="rId23" w:history="1">
         <w:r>
           <w:rPr>
             <w:rStyle w:val="Hyperlink"/>
@@ -2392,7 +2861,7 @@
       <w:r>
         <w:t xml:space="preserve"> </w:t>
       </w:r>
-      <w:hyperlink r:id="rId21" w:anchor="sec2" w:history="1">
+      <w:hyperlink r:id="rId24" w:anchor="sec2" w:history="1">
         <w:r>
           <w:rPr>
             <w:rStyle w:val="Hyperlink"/>
@@ -2451,7 +2920,7 @@
       <w:r>
         <w:t>https:/</w:t>
       </w:r>
-      <w:hyperlink r:id="rId22">
+      <w:hyperlink r:id="rId25">
         <w:r>
           <w:t>/w</w:t>
         </w:r>
@@ -2459,7 +2928,7 @@
       <w:r>
         <w:t>w</w:t>
       </w:r>
-      <w:hyperlink r:id="rId23">
+      <w:hyperlink r:id="rId26">
         <w:r>
           <w:t>w.activestate.com/resources/quick-reads/what-is-pandas-in-</w:t>
         </w:r>
@@ -2615,7 +3084,7 @@
         </w:rPr>
         <w:t xml:space="preserve"> [ Available online] </w:t>
       </w:r>
-      <w:hyperlink r:id="rId24" w:history="1">
+      <w:hyperlink r:id="rId27" w:history="1">
         <w:r>
           <w:rPr>
             <w:rStyle w:val="Hyperlink"/>
@@ -2778,7 +3247,7 @@
       <w:type w:val="continuous"/>
       <w:pgSz w:w="11906" w:h="16838" w:code="9"/>
       <w:pgMar w:top="1080" w:right="893" w:bottom="1440" w:left="893" w:header="720" w:footer="720" w:gutter="0"/>
-      <w:cols w:num="2" w:space="720"/>
+      <w:cols w:space="720"/>
       <w:docGrid w:linePitch="360"/>
     </w:sectPr>
   </w:body>
@@ -4710,7 +5179,7 @@
   <w:style w:type="paragraph" w:default="1" w:styleId="Normal">
     <w:name w:val="Normal"/>
     <w:qFormat/>
-    <w:rsid w:val="00A21234"/>
+    <w:rsid w:val="00EF593E"/>
     <w:pPr>
       <w:jc w:val="center"/>
     </w:pPr>

</xml_diff>

<commit_message>
securhythm 92.45 % test accuracy
</commit_message>
<xml_diff>
--- a/JoelPoah_Technical_Paper.docx
+++ b/JoelPoah_Technical_Paper.docx
@@ -501,7 +501,7 @@
             <v:path o:extrusionok="f" gradientshapeok="t" o:connecttype="rect"/>
             <o:lock v:ext="edit" aspectratio="t"/>
           </v:shapetype>
-          <v:shape id="Picture 1" o:spid="_x0000_i1025" type="#_x0000_t75" style="width:234.75pt;height:163.5pt;visibility:visible">
+          <v:shape id="Picture 1" o:spid="_x0000_i1025" type="#_x0000_t75" style="width:234.8pt;height:163.35pt;visibility:visible">
             <v:imagedata r:id="rId9" o:title=""/>
           </v:shape>
         </w:pict>
@@ -645,7 +645,7 @@
           <w:lang w:val="en-US"/>
         </w:rPr>
         <w:pict w14:anchorId="5B4F029B">
-          <v:shape id="_x0000_i1026" type="#_x0000_t75" style="width:234.8pt;height:154pt;visibility:visible">
+          <v:shape id="_x0000_i1026" type="#_x0000_t75" style="width:234.8pt;height:154.2pt;visibility:visible">
             <v:imagedata r:id="rId10" o:title=""/>
           </v:shape>
         </w:pict>
@@ -753,7 +753,7 @@
       </w:pPr>
       <w:r>
         <w:pict w14:anchorId="54044940">
-          <v:shape id="_x0000_i1027" type="#_x0000_t75" style="width:282.7pt;height:33pt" equationxml="&lt;?xml version=&quot;1.0&quot; encoding=&quot;UTF-8&quot; standalone=&quot;yes&quot;?&gt;&#10;&lt;?mso-application progid=&quot;Word.Document&quot;?&gt;&#10;&lt;w:wordDocument xmlns:aml=&quot;http://schemas.microsoft.com/aml/2001/core&quot; xmlns:wpc=&quot;http://schemas.microsoft.com/office/word/2010/wordprocessingCanvas&quot; xmlns:cx=&quot;http://schemas.microsoft.com/office/drawing/2014/chartex&quot; xmlns:cx1=&quot;http://schemas.microsoft.com/office/drawing/2015/9/8/chartex&quot; xmlns:cx2=&quot;http://schemas.microsoft.com/office/drawing/2015/10/21/chartex&quot; xmlns:cx3=&quot;http://schemas.microsoft.com/office/drawing/2016/5/9/chartex&quot; xmlns:cx4=&quot;http://schemas.microsoft.com/office/drawing/2016/5/10/chartex&quot; xmlns:cx5=&quot;http://schemas.microsoft.com/office/drawing/2016/5/11/chartex&quot; xmlns:cx6=&quot;http://schemas.microsoft.com/office/drawing/2016/5/12/chartex&quot; xmlns:cx7=&quot;http://schemas.microsoft.com/office/drawing/2016/5/13/chartex&quot; xmlns:cx8=&quot;http://schemas.microsoft.com/office/drawing/2016/5/14/chartex&quot; xmlns:cr=&quot;http://schemas.microsoft.com/office/comments/2020/reactions&quot; xmlns:dt=&quot;uuid:C2F41010-65B3-11d1-A29F-00AA00C14882&quot; xmlns:mc=&quot;http://schemas.openxmlformats.org/markup-compatibility/2006&quot; xmlns:aink=&quot;http://schemas.microsoft.com/office/drawing/2016/ink&quot; xmlns:am3d=&quot;http://schemas.microsoft.com/office/drawing/2017/model3d&quot; xmlns:o=&quot;urn:schemas-microsoft-com:office:office&quot; xmlns:oel=&quot;http://schemas.microsoft.com/office/2019/extlst&quot; xmlns:m=&quot;http://schemas.openxmlformats.org/officeDocument/2006/math&quot; xmlns:v=&quot;urn:schemas-microsoft-com:vml&quot; xmlns:w10=&quot;urn:schemas-microsoft-com:office:word&quot; xmlns:w=&quot;http://schemas.microsoft.com/office/word/2003/wordml&quot; xmlns:wx=&quot;http://schemas.microsoft.com/office/word/2003/auxHint&quot; xmlns:wne=&quot;http://schemas.microsoft.com/office/word/2006/wordml&quot; xmlns:wsp=&quot;http://schemas.microsoft.com/office/word/2003/wordml/sp2&quot; xmlns:sl=&quot;http://schemas.microsoft.com/schemaLibrary/2003/core&quot; w:macrosPresent=&quot;no&quot; w:embeddedObjPresent=&quot;no&quot; w:ocxPresent=&quot;no&quot; xml:space=&quot;preserve&quot;&gt;&lt;w:ignoreSubtree w:val=&quot;http://schemas.microsoft.com/office/word/2003/wordml/sp2&quot;/&gt;&lt;o:DocumentProperties&gt;&lt;o:Version&gt;16&lt;/o:Version&gt;&lt;/o:DocumentProperties&gt;&lt;w:docPr&gt;&lt;w:view w:val=&quot;print&quot;/&gt;&lt;w:dontDisplayPageBoundaries/&gt;&lt;w:revisionView w:ink-annotations=&quot;off&quot;/&gt;&lt;w:defaultTabStop w:val=&quot;720&quot;/&gt;&lt;w:doNotHyphenateCaps/&gt;&lt;w:punctuationKerning/&gt;&lt;w:characterSpacingControl w:val=&quot;DontCompress&quot;/&gt;&lt;w:optimizeForBrowser/&gt;&lt;w:savePreviewPicture/&gt;&lt;w:validateAgainstSchema w:val=&quot;off&quot;/&gt;&lt;w:saveInvalidXML w:val=&quot;off&quot;/&gt;&lt;w:ignoreMixedContent w:val=&quot;off&quot;/&gt;&lt;w:alwaysShowPlaceholderText w:val=&quot;off&quot;/&gt;&lt;w:doNotUnderlineInvalidXML/&gt;&lt;w:compat&gt;&lt;w:doNotUseHTMLParagraphAutoSpacing/&gt;&lt;w:dontAllowFieldEndSelect/&gt;&lt;w:useWord2002TableStyleRules/&gt;&lt;w:useFELayout/&gt;&lt;/w:compat&gt;&lt;wsp:rsids&gt;&lt;wsp:rsidRoot wsp:val=&quot;009303D9&quot;/&gt;&lt;wsp:rsid wsp:val=&quot;0004781E&quot;/&gt;&lt;wsp:rsid wsp:val=&quot;000724F7&quot;/&gt;&lt;wsp:rsid wsp:val=&quot;000772F2&quot;/&gt;&lt;wsp:rsid wsp:val=&quot;0008758A&quot;/&gt;&lt;wsp:rsid wsp:val=&quot;000B3685&quot;/&gt;&lt;wsp:rsid wsp:val=&quot;000C1E68&quot;/&gt;&lt;wsp:rsid wsp:val=&quot;000C2EBC&quot;/&gt;&lt;wsp:rsid wsp:val=&quot;001A2EFD&quot;/&gt;&lt;wsp:rsid wsp:val=&quot;001A3B3D&quot;/&gt;&lt;wsp:rsid wsp:val=&quot;001B67DC&quot;/&gt;&lt;wsp:rsid wsp:val=&quot;001E0902&quot;/&gt;&lt;wsp:rsid wsp:val=&quot;002254A9&quot;/&gt;&lt;wsp:rsid wsp:val=&quot;00233D97&quot;/&gt;&lt;wsp:rsid wsp:val=&quot;002347A2&quot;/&gt;&lt;wsp:rsid wsp:val=&quot;002400EA&quot;/&gt;&lt;wsp:rsid wsp:val=&quot;0027162D&quot;/&gt;&lt;wsp:rsid wsp:val=&quot;002850E3&quot;/&gt;&lt;wsp:rsid wsp:val=&quot;002B155A&quot;/&gt;&lt;wsp:rsid wsp:val=&quot;002E749F&quot;/&gt;&lt;wsp:rsid wsp:val=&quot;00335790&quot;/&gt;&lt;wsp:rsid wsp:val=&quot;00354FCF&quot;/&gt;&lt;wsp:rsid wsp:val=&quot;003A19E2&quot;/&gt;&lt;wsp:rsid wsp:val=&quot;003B4E04&quot;/&gt;&lt;wsp:rsid wsp:val=&quot;003C4A8C&quot;/&gt;&lt;wsp:rsid wsp:val=&quot;003F5A08&quot;/&gt;&lt;wsp:rsid wsp:val=&quot;003F7E9A&quot;/&gt;&lt;wsp:rsid wsp:val=&quot;00420716&quot;/&gt;&lt;wsp:rsid wsp:val=&quot;004325FB&quot;/&gt;&lt;wsp:rsid wsp:val=&quot;00435AE1&quot;/&gt;&lt;wsp:rsid wsp:val=&quot;004432BA&quot;/&gt;&lt;wsp:rsid wsp:val=&quot;0044407E&quot;/&gt;&lt;wsp:rsid wsp:val=&quot;00447BB9&quot;/&gt;&lt;wsp:rsid wsp:val=&quot;00451437&quot;/&gt;&lt;wsp:rsid wsp:val=&quot;0046031D&quot;/&gt;&lt;wsp:rsid wsp:val=&quot;004A0427&quot;/&gt;&lt;wsp:rsid wsp:val=&quot;004A7824&quot;/&gt;&lt;wsp:rsid wsp:val=&quot;004D6E90&quot;/&gt;&lt;wsp:rsid wsp:val=&quot;004D72B5&quot;/&gt;&lt;wsp:rsid wsp:val=&quot;004F7134&quot;/&gt;&lt;wsp:rsid wsp:val=&quot;005069C9&quot;/&gt;&lt;wsp:rsid wsp:val=&quot;00551B7F&quot;/&gt;&lt;wsp:rsid wsp:val=&quot;0056610F&quot;/&gt;&lt;wsp:rsid wsp:val=&quot;00575BCA&quot;/&gt;&lt;wsp:rsid wsp:val=&quot;00590E23&quot;/&gt;&lt;wsp:rsid wsp:val=&quot;00595952&quot;/&gt;&lt;wsp:rsid wsp:val=&quot;005B0344&quot;/&gt;&lt;wsp:rsid wsp:val=&quot;005B520E&quot;/&gt;&lt;wsp:rsid wsp:val=&quot;005D2C0A&quot;/&gt;&lt;wsp:rsid wsp:val=&quot;005D505A&quot;/&gt;&lt;wsp:rsid wsp:val=&quot;005E2800&quot;/&gt;&lt;wsp:rsid wsp:val=&quot;00605825&quot;/&gt;&lt;wsp:rsid wsp:val=&quot;00645D22&quot;/&gt;&lt;wsp:rsid wsp:val=&quot;00651A08&quot;/&gt;&lt;wsp:rsid wsp:val=&quot;00654204&quot;/&gt;&lt;wsp:rsid wsp:val=&quot;00656B95&quot;/&gt;&lt;wsp:rsid wsp:val=&quot;00670434&quot;/&gt;&lt;wsp:rsid wsp:val=&quot;0067171E&quot;/&gt;&lt;wsp:rsid wsp:val=&quot;006B6B66&quot;/&gt;&lt;wsp:rsid wsp:val=&quot;006D4E01&quot;/&gt;&lt;wsp:rsid wsp:val=&quot;006F6D3D&quot;/&gt;&lt;wsp:rsid wsp:val=&quot;0070457E&quot;/&gt;&lt;wsp:rsid wsp:val=&quot;00704AEF&quot;/&gt;&lt;wsp:rsid wsp:val=&quot;00714DBF&quot;/&gt;&lt;wsp:rsid wsp:val=&quot;00715BEA&quot;/&gt;&lt;wsp:rsid wsp:val=&quot;00722851&quot;/&gt;&lt;wsp:rsid wsp:val=&quot;00740EEA&quot;/&gt;&lt;wsp:rsid wsp:val=&quot;00743FCC&quot;/&gt;&lt;wsp:rsid wsp:val=&quot;00745B9B&quot;/&gt;&lt;wsp:rsid wsp:val=&quot;00750F4C&quot;/&gt;&lt;wsp:rsid wsp:val=&quot;00783064&quot;/&gt;&lt;wsp:rsid wsp:val=&quot;00794804&quot;/&gt;&lt;wsp:rsid wsp:val=&quot;007B33F1&quot;/&gt;&lt;wsp:rsid wsp:val=&quot;007B3FF9&quot;/&gt;&lt;wsp:rsid wsp:val=&quot;007B6DDA&quot;/&gt;&lt;wsp:rsid wsp:val=&quot;007C0308&quot;/&gt;&lt;wsp:rsid wsp:val=&quot;007C195E&quot;/&gt;&lt;wsp:rsid wsp:val=&quot;007C2FF2&quot;/&gt;&lt;wsp:rsid wsp:val=&quot;007D6232&quot;/&gt;&lt;wsp:rsid wsp:val=&quot;007F1F99&quot;/&gt;&lt;wsp:rsid wsp:val=&quot;007F768F&quot;/&gt;&lt;wsp:rsid wsp:val=&quot;0080791D&quot;/&gt;&lt;wsp:rsid wsp:val=&quot;0082275B&quot;/&gt;&lt;wsp:rsid wsp:val=&quot;00825D15&quot;/&gt;&lt;wsp:rsid wsp:val=&quot;00836367&quot;/&gt;&lt;wsp:rsid wsp:val=&quot;00871FA0&quot;/&gt;&lt;wsp:rsid wsp:val=&quot;00873603&quot;/&gt;&lt;wsp:rsid wsp:val=&quot;008A2C7D&quot;/&gt;&lt;wsp:rsid wsp:val=&quot;008C4B23&quot;/&gt;&lt;wsp:rsid wsp:val=&quot;008D36EA&quot;/&gt;&lt;wsp:rsid wsp:val=&quot;008F0A91&quot;/&gt;&lt;wsp:rsid wsp:val=&quot;008F6E2C&quot;/&gt;&lt;wsp:rsid wsp:val=&quot;009161E6&quot;/&gt;&lt;wsp:rsid wsp:val=&quot;00920496&quot;/&gt;&lt;wsp:rsid wsp:val=&quot;00920FF8&quot;/&gt;&lt;wsp:rsid wsp:val=&quot;009303D9&quot;/&gt;&lt;wsp:rsid wsp:val=&quot;00933C64&quot;/&gt;&lt;wsp:rsid wsp:val=&quot;00955F09&quot;/&gt;&lt;wsp:rsid wsp:val=&quot;00972203&quot;/&gt;&lt;wsp:rsid wsp:val=&quot;009B3640&quot;/&gt;&lt;wsp:rsid wsp:val=&quot;009F1D79&quot;/&gt;&lt;wsp:rsid wsp:val=&quot;009F3DEA&quot;/&gt;&lt;wsp:rsid wsp:val=&quot;00A059B3&quot;/&gt;&lt;wsp:rsid wsp:val=&quot;00A6095D&quot;/&gt;&lt;wsp:rsid wsp:val=&quot;00A8107C&quot;/&gt;&lt;wsp:rsid wsp:val=&quot;00AB47E3&quot;/&gt;&lt;wsp:rsid wsp:val=&quot;00AB5857&quot;/&gt;&lt;wsp:rsid wsp:val=&quot;00AD01BC&quot;/&gt;&lt;wsp:rsid wsp:val=&quot;00AE3409&quot;/&gt;&lt;wsp:rsid wsp:val=&quot;00B0411F&quot;/&gt;&lt;wsp:rsid wsp:val=&quot;00B11A60&quot;/&gt;&lt;wsp:rsid wsp:val=&quot;00B11FC7&quot;/&gt;&lt;wsp:rsid wsp:val=&quot;00B1321A&quot;/&gt;&lt;wsp:rsid wsp:val=&quot;00B22613&quot;/&gt;&lt;wsp:rsid wsp:val=&quot;00B50180&quot;/&gt;&lt;wsp:rsid wsp:val=&quot;00B63122&quot;/&gt;&lt;wsp:rsid wsp:val=&quot;00B768D1&quot;/&gt;&lt;wsp:rsid wsp:val=&quot;00BA1025&quot;/&gt;&lt;wsp:rsid wsp:val=&quot;00BA15BC&quot;/&gt;&lt;wsp:rsid wsp:val=&quot;00BA2788&quot;/&gt;&lt;wsp:rsid wsp:val=&quot;00BC2669&quot;/&gt;&lt;wsp:rsid wsp:val=&quot;00BC3420&quot;/&gt;&lt;wsp:rsid wsp:val=&quot;00BD670B&quot;/&gt;&lt;wsp:rsid wsp:val=&quot;00BE7D3C&quot;/&gt;&lt;wsp:rsid wsp:val=&quot;00BF5FF6&quot;/&gt;&lt;wsp:rsid wsp:val=&quot;00C0207F&quot;/&gt;&lt;wsp:rsid wsp:val=&quot;00C16117&quot;/&gt;&lt;wsp:rsid wsp:val=&quot;00C3075A&quot;/&gt;&lt;wsp:rsid wsp:val=&quot;00C47972&quot;/&gt;&lt;wsp:rsid wsp:val=&quot;00C74F9A&quot;/&gt;&lt;wsp:rsid wsp:val=&quot;00C919A4&quot;/&gt;&lt;wsp:rsid wsp:val=&quot;00CA4392&quot;/&gt;&lt;wsp:rsid wsp:val=&quot;00CC393F&quot;/&gt;&lt;wsp:rsid wsp:val=&quot;00D10199&quot;/&gt;&lt;wsp:rsid wsp:val=&quot;00D16DED&quot;/&gt;&lt;wsp:rsid wsp:val=&quot;00D2176E&quot;/&gt;&lt;wsp:rsid wsp:val=&quot;00D436F3&quot;/&gt;&lt;wsp:rsid wsp:val=&quot;00D632BE&quot;/&gt;&lt;wsp:rsid wsp:val=&quot;00D72D06&quot;/&gt;&lt;wsp:rsid wsp:val=&quot;00D7522C&quot;/&gt;&lt;wsp:rsid wsp:val=&quot;00D7536F&quot;/&gt;&lt;wsp:rsid wsp:val=&quot;00D76668&quot;/&gt;&lt;wsp:rsid wsp:val=&quot;00DA78DD&quot;/&gt;&lt;wsp:rsid wsp:val=&quot;00E07383&quot;/&gt;&lt;wsp:rsid wsp:val=&quot;00E165BC&quot;/&gt;&lt;wsp:rsid wsp:val=&quot;00E37E98&quot;/&gt;&lt;wsp:rsid wsp:val=&quot;00E61E12&quot;/&gt;&lt;wsp:rsid wsp:val=&quot;00E7596C&quot;/&gt;&lt;wsp:rsid wsp:val=&quot;00E75F96&quot;/&gt;&lt;wsp:rsid wsp:val=&quot;00E86E5C&quot;/&gt;&lt;wsp:rsid wsp:val=&quot;00E878F2&quot;/&gt;&lt;wsp:rsid wsp:val=&quot;00ED0149&quot;/&gt;&lt;wsp:rsid wsp:val=&quot;00ED45FA&quot;/&gt;&lt;wsp:rsid wsp:val=&quot;00EF74B3&quot;/&gt;&lt;wsp:rsid wsp:val=&quot;00EF7DE3&quot;/&gt;&lt;wsp:rsid wsp:val=&quot;00F03103&quot;/&gt;&lt;wsp:rsid wsp:val=&quot;00F066E2&quot;/&gt;&lt;wsp:rsid wsp:val=&quot;00F271DE&quot;/&gt;&lt;wsp:rsid wsp:val=&quot;00F627DA&quot;/&gt;&lt;wsp:rsid wsp:val=&quot;00F63B36&quot;/&gt;&lt;wsp:rsid wsp:val=&quot;00F7288F&quot;/&gt;&lt;wsp:rsid wsp:val=&quot;00F80802&quot;/&gt;&lt;wsp:rsid wsp:val=&quot;00F847A6&quot;/&gt;&lt;wsp:rsid wsp:val=&quot;00F9441B&quot;/&gt;&lt;wsp:rsid wsp:val=&quot;00F95FE4&quot;/&gt;&lt;wsp:rsid wsp:val=&quot;00FA4C32&quot;/&gt;&lt;wsp:rsid wsp:val=&quot;00FA69FF&quot;/&gt;&lt;wsp:rsid wsp:val=&quot;00FA6F46&quot;/&gt;&lt;wsp:rsid wsp:val=&quot;00FE4D37&quot;/&gt;&lt;wsp:rsid wsp:val=&quot;00FE7114&quot;/&gt;&lt;/wsp:rsids&gt;&lt;/w:docPr&gt;&lt;w:body&gt;&lt;wx:sect&gt;&lt;w:p wsp:rsidR=&quot;00000000&quot; wsp:rsidRPr=&quot;000724F7&quot; wsp:rsidRDefault=&quot;000724F7&quot; wsp:rsidP=&quot;000724F7&quot;&gt;&lt;m:oMathPara&gt;&lt;m:oMath&gt;&lt;m:r&gt;&lt;w:rPr&gt;&lt;w:rFonts w:ascii=&quot;Cambria Math&quot; w:h-ansi=&quot;Cambria Math&quot;/&gt;&lt;wx:font wx:val=&quot;Cambria Math&quot;/&gt;&lt;w:i/&gt;&lt;/w:rPr&gt;&lt;m:t&gt;FAR=&lt;/m:t&gt;&lt;/m:r&gt;&lt;m:f&gt;&lt;m:fPr&gt;&lt;m:ctrlPr&gt;&lt;w:rPr&gt;&lt;w:rFonts w:ascii=&quot;Cambria Math&quot; w:fareast=&quot;Times New Roman&quot; w:h-ansi=&quot;Cambria Math&quot;/&gt;&lt;wx:font wx:val=&quot;Cambria Math&quot;/&gt;&lt;w:i/&gt;&lt;w:sz w:val=&quot;22&quot;/&gt;&lt;w:sz-cs w:val=&quot;22&quot;/&gt;&lt;/w:rPr&gt;&lt;/m:ctrlPr&gt;&lt;/m:fPr&gt;&lt;m:num&gt;&lt;m:r&gt;&lt;w:rPr&gt;&lt;w:rFonts w:ascii=&quot;Cambria Math&quot; w:h-ansi=&quot;Cambria Math&quot;/&gt;&lt;wx:font wx:val=&quot;Cambria Math&quot;/&gt;&lt;w:i/&gt;&lt;/w:rPr&gt;&lt;m:t&gt;misclassified real  biometric&lt;/m:t&gt;&lt;/m:r&gt;&lt;/m:num&gt;&lt;m:den&gt;&lt;m:r&gt;&lt;w:rPr&gt;&lt;w:rFonts w:ascii=&quot;Cambria Math&quot; w:h-ansi=&quot;Cambria Math&quot;/&gt;&lt;wx:font wx:val=&quot;Cambria Math&quot;/&gt;&lt;w:i/&gt;&lt;/w:rPr&gt;&lt;m:t&gt;total number of real users typing&lt;/m:t&gt;&lt;/m:r&gt;&lt;/m:den&gt;&lt;/m:f&gt;&lt;m:r&gt;&lt;w:rPr&gt;&lt;w:rFonts w:ascii=&quot;Cambria Math&quot; w:h-ansi=&quot;Cambria Math&quot;/&gt;&lt;wx:font wx:val=&quot;Cambria Math&quot;/&gt;&lt;w:i/&gt;&lt;/w:rPr&gt;&lt;m:t&gt; *100&lt;/m:t&gt;&lt;/m:r&gt;&lt;/m:oMath&gt;&lt;/m:oMathPara&gt;&lt;/w:p&gt;&lt;w:sectPr wsp:rsidR=&quot;00000000&quot; wsp:rsidRPr=&quot;000724F7&quot;&gt;&lt;w:pgSz w:w=&quot;12240&quot; w:h=&quot;15840&quot;/&gt;&lt;w:pgMar w:top=&quot;1440&quot; w:right=&quot;1440&quot; w:bottom=&quot;1440&quot; w:left=&quot;1440&quot; w:header=&quot;720&quot; w:footer=&quot;720&quot; w:gutter=&quot;0&quot;/&gt;&lt;w:cols w:space=&quot;720&quot;/&gt;&lt;/w:sectPr&gt;&lt;/wx:sect&gt;&lt;/w:body&gt;&lt;/w:wordDocument&gt;">
+          <v:shape id="_x0000_i1027" type="#_x0000_t75" style="width:282.65pt;height:32.8pt" equationxml="&lt;?xml version=&quot;1.0&quot; encoding=&quot;UTF-8&quot; standalone=&quot;yes&quot;?&gt;&#10;&lt;?mso-application progid=&quot;Word.Document&quot;?&gt;&#10;&lt;w:wordDocument xmlns:aml=&quot;http://schemas.microsoft.com/aml/2001/core&quot; xmlns:wpc=&quot;http://schemas.microsoft.com/office/word/2010/wordprocessingCanvas&quot; xmlns:cx=&quot;http://schemas.microsoft.com/office/drawing/2014/chartex&quot; xmlns:cx1=&quot;http://schemas.microsoft.com/office/drawing/2015/9/8/chartex&quot; xmlns:cx2=&quot;http://schemas.microsoft.com/office/drawing/2015/10/21/chartex&quot; xmlns:cx3=&quot;http://schemas.microsoft.com/office/drawing/2016/5/9/chartex&quot; xmlns:cx4=&quot;http://schemas.microsoft.com/office/drawing/2016/5/10/chartex&quot; xmlns:cx5=&quot;http://schemas.microsoft.com/office/drawing/2016/5/11/chartex&quot; xmlns:cx6=&quot;http://schemas.microsoft.com/office/drawing/2016/5/12/chartex&quot; xmlns:cx7=&quot;http://schemas.microsoft.com/office/drawing/2016/5/13/chartex&quot; xmlns:cx8=&quot;http://schemas.microsoft.com/office/drawing/2016/5/14/chartex&quot; xmlns:cr=&quot;http://schemas.microsoft.com/office/comments/2020/reactions&quot; xmlns:dt=&quot;uuid:C2F41010-65B3-11d1-A29F-00AA00C14882&quot; xmlns:mc=&quot;http://schemas.openxmlformats.org/markup-compatibility/2006&quot; xmlns:aink=&quot;http://schemas.microsoft.com/office/drawing/2016/ink&quot; xmlns:am3d=&quot;http://schemas.microsoft.com/office/drawing/2017/model3d&quot; xmlns:o=&quot;urn:schemas-microsoft-com:office:office&quot; xmlns:oel=&quot;http://schemas.microsoft.com/office/2019/extlst&quot; xmlns:m=&quot;http://schemas.openxmlformats.org/officeDocument/2006/math&quot; xmlns:v=&quot;urn:schemas-microsoft-com:vml&quot; xmlns:w10=&quot;urn:schemas-microsoft-com:office:word&quot; xmlns:w=&quot;http://schemas.microsoft.com/office/word/2003/wordml&quot; xmlns:wx=&quot;http://schemas.microsoft.com/office/word/2003/auxHint&quot; xmlns:wne=&quot;http://schemas.microsoft.com/office/word/2006/wordml&quot; xmlns:wsp=&quot;http://schemas.microsoft.com/office/word/2003/wordml/sp2&quot; xmlns:sl=&quot;http://schemas.microsoft.com/schemaLibrary/2003/core&quot; w:macrosPresent=&quot;no&quot; w:embeddedObjPresent=&quot;no&quot; w:ocxPresent=&quot;no&quot; xml:space=&quot;preserve&quot;&gt;&lt;w:ignoreSubtree w:val=&quot;http://schemas.microsoft.com/office/word/2003/wordml/sp2&quot;/&gt;&lt;o:DocumentProperties&gt;&lt;o:Version&gt;16&lt;/o:Version&gt;&lt;/o:DocumentProperties&gt;&lt;w:docPr&gt;&lt;w:view w:val=&quot;print&quot;/&gt;&lt;w:dontDisplayPageBoundaries/&gt;&lt;w:revisionView w:ink-annotations=&quot;off&quot;/&gt;&lt;w:defaultTabStop w:val=&quot;720&quot;/&gt;&lt;w:doNotHyphenateCaps/&gt;&lt;w:punctuationKerning/&gt;&lt;w:characterSpacingControl w:val=&quot;DontCompress&quot;/&gt;&lt;w:optimizeForBrowser/&gt;&lt;w:savePreviewPicture/&gt;&lt;w:validateAgainstSchema w:val=&quot;off&quot;/&gt;&lt;w:saveInvalidXML w:val=&quot;off&quot;/&gt;&lt;w:ignoreMixedContent w:val=&quot;off&quot;/&gt;&lt;w:alwaysShowPlaceholderText w:val=&quot;off&quot;/&gt;&lt;w:doNotUnderlineInvalidXML/&gt;&lt;w:compat&gt;&lt;w:doNotUseHTMLParagraphAutoSpacing/&gt;&lt;w:dontAllowFieldEndSelect/&gt;&lt;w:useWord2002TableStyleRules/&gt;&lt;w:useFELayout/&gt;&lt;/w:compat&gt;&lt;wsp:rsids&gt;&lt;wsp:rsidRoot wsp:val=&quot;009303D9&quot;/&gt;&lt;wsp:rsid wsp:val=&quot;0004781E&quot;/&gt;&lt;wsp:rsid wsp:val=&quot;000724F7&quot;/&gt;&lt;wsp:rsid wsp:val=&quot;000772F2&quot;/&gt;&lt;wsp:rsid wsp:val=&quot;0008758A&quot;/&gt;&lt;wsp:rsid wsp:val=&quot;000B3685&quot;/&gt;&lt;wsp:rsid wsp:val=&quot;000C1E68&quot;/&gt;&lt;wsp:rsid wsp:val=&quot;000C2EBC&quot;/&gt;&lt;wsp:rsid wsp:val=&quot;001A2EFD&quot;/&gt;&lt;wsp:rsid wsp:val=&quot;001A3B3D&quot;/&gt;&lt;wsp:rsid wsp:val=&quot;001B67DC&quot;/&gt;&lt;wsp:rsid wsp:val=&quot;001E0902&quot;/&gt;&lt;wsp:rsid wsp:val=&quot;002254A9&quot;/&gt;&lt;wsp:rsid wsp:val=&quot;00233D97&quot;/&gt;&lt;wsp:rsid wsp:val=&quot;002347A2&quot;/&gt;&lt;wsp:rsid wsp:val=&quot;002400EA&quot;/&gt;&lt;wsp:rsid wsp:val=&quot;0027162D&quot;/&gt;&lt;wsp:rsid wsp:val=&quot;002850E3&quot;/&gt;&lt;wsp:rsid wsp:val=&quot;002B155A&quot;/&gt;&lt;wsp:rsid wsp:val=&quot;002E749F&quot;/&gt;&lt;wsp:rsid wsp:val=&quot;00335790&quot;/&gt;&lt;wsp:rsid wsp:val=&quot;00354FCF&quot;/&gt;&lt;wsp:rsid wsp:val=&quot;003A19E2&quot;/&gt;&lt;wsp:rsid wsp:val=&quot;003B4E04&quot;/&gt;&lt;wsp:rsid wsp:val=&quot;003C4A8C&quot;/&gt;&lt;wsp:rsid wsp:val=&quot;003F5A08&quot;/&gt;&lt;wsp:rsid wsp:val=&quot;003F7E9A&quot;/&gt;&lt;wsp:rsid wsp:val=&quot;00420716&quot;/&gt;&lt;wsp:rsid wsp:val=&quot;004325FB&quot;/&gt;&lt;wsp:rsid wsp:val=&quot;00435AE1&quot;/&gt;&lt;wsp:rsid wsp:val=&quot;004432BA&quot;/&gt;&lt;wsp:rsid wsp:val=&quot;0044407E&quot;/&gt;&lt;wsp:rsid wsp:val=&quot;00447BB9&quot;/&gt;&lt;wsp:rsid wsp:val=&quot;00451437&quot;/&gt;&lt;wsp:rsid wsp:val=&quot;0046031D&quot;/&gt;&lt;wsp:rsid wsp:val=&quot;004A0427&quot;/&gt;&lt;wsp:rsid wsp:val=&quot;004A7824&quot;/&gt;&lt;wsp:rsid wsp:val=&quot;004D6E90&quot;/&gt;&lt;wsp:rsid wsp:val=&quot;004D72B5&quot;/&gt;&lt;wsp:rsid wsp:val=&quot;004F7134&quot;/&gt;&lt;wsp:rsid wsp:val=&quot;005069C9&quot;/&gt;&lt;wsp:rsid wsp:val=&quot;00551B7F&quot;/&gt;&lt;wsp:rsid wsp:val=&quot;0056610F&quot;/&gt;&lt;wsp:rsid wsp:val=&quot;00575BCA&quot;/&gt;&lt;wsp:rsid wsp:val=&quot;00590E23&quot;/&gt;&lt;wsp:rsid wsp:val=&quot;00595952&quot;/&gt;&lt;wsp:rsid wsp:val=&quot;005B0344&quot;/&gt;&lt;wsp:rsid wsp:val=&quot;005B520E&quot;/&gt;&lt;wsp:rsid wsp:val=&quot;005D2C0A&quot;/&gt;&lt;wsp:rsid wsp:val=&quot;005D505A&quot;/&gt;&lt;wsp:rsid wsp:val=&quot;005E2800&quot;/&gt;&lt;wsp:rsid wsp:val=&quot;00605825&quot;/&gt;&lt;wsp:rsid wsp:val=&quot;00645D22&quot;/&gt;&lt;wsp:rsid wsp:val=&quot;00651A08&quot;/&gt;&lt;wsp:rsid wsp:val=&quot;00654204&quot;/&gt;&lt;wsp:rsid wsp:val=&quot;00656B95&quot;/&gt;&lt;wsp:rsid wsp:val=&quot;00670434&quot;/&gt;&lt;wsp:rsid wsp:val=&quot;0067171E&quot;/&gt;&lt;wsp:rsid wsp:val=&quot;006B6B66&quot;/&gt;&lt;wsp:rsid wsp:val=&quot;006D4E01&quot;/&gt;&lt;wsp:rsid wsp:val=&quot;006F6D3D&quot;/&gt;&lt;wsp:rsid wsp:val=&quot;0070457E&quot;/&gt;&lt;wsp:rsid wsp:val=&quot;00704AEF&quot;/&gt;&lt;wsp:rsid wsp:val=&quot;00714DBF&quot;/&gt;&lt;wsp:rsid wsp:val=&quot;00715BEA&quot;/&gt;&lt;wsp:rsid wsp:val=&quot;00722851&quot;/&gt;&lt;wsp:rsid wsp:val=&quot;00740EEA&quot;/&gt;&lt;wsp:rsid wsp:val=&quot;00743FCC&quot;/&gt;&lt;wsp:rsid wsp:val=&quot;00745B9B&quot;/&gt;&lt;wsp:rsid wsp:val=&quot;00750F4C&quot;/&gt;&lt;wsp:rsid wsp:val=&quot;00783064&quot;/&gt;&lt;wsp:rsid wsp:val=&quot;00794804&quot;/&gt;&lt;wsp:rsid wsp:val=&quot;007B33F1&quot;/&gt;&lt;wsp:rsid wsp:val=&quot;007B3FF9&quot;/&gt;&lt;wsp:rsid wsp:val=&quot;007B6DDA&quot;/&gt;&lt;wsp:rsid wsp:val=&quot;007C0308&quot;/&gt;&lt;wsp:rsid wsp:val=&quot;007C195E&quot;/&gt;&lt;wsp:rsid wsp:val=&quot;007C2FF2&quot;/&gt;&lt;wsp:rsid wsp:val=&quot;007D6232&quot;/&gt;&lt;wsp:rsid wsp:val=&quot;007F1F99&quot;/&gt;&lt;wsp:rsid wsp:val=&quot;007F768F&quot;/&gt;&lt;wsp:rsid wsp:val=&quot;0080791D&quot;/&gt;&lt;wsp:rsid wsp:val=&quot;0082275B&quot;/&gt;&lt;wsp:rsid wsp:val=&quot;00825D15&quot;/&gt;&lt;wsp:rsid wsp:val=&quot;00836367&quot;/&gt;&lt;wsp:rsid wsp:val=&quot;00871FA0&quot;/&gt;&lt;wsp:rsid wsp:val=&quot;00873603&quot;/&gt;&lt;wsp:rsid wsp:val=&quot;008A2C7D&quot;/&gt;&lt;wsp:rsid wsp:val=&quot;008C4B23&quot;/&gt;&lt;wsp:rsid wsp:val=&quot;008D36EA&quot;/&gt;&lt;wsp:rsid wsp:val=&quot;008F0A91&quot;/&gt;&lt;wsp:rsid wsp:val=&quot;008F6E2C&quot;/&gt;&lt;wsp:rsid wsp:val=&quot;009161E6&quot;/&gt;&lt;wsp:rsid wsp:val=&quot;00920496&quot;/&gt;&lt;wsp:rsid wsp:val=&quot;00920FF8&quot;/&gt;&lt;wsp:rsid wsp:val=&quot;009303D9&quot;/&gt;&lt;wsp:rsid wsp:val=&quot;00933C64&quot;/&gt;&lt;wsp:rsid wsp:val=&quot;00955F09&quot;/&gt;&lt;wsp:rsid wsp:val=&quot;00972203&quot;/&gt;&lt;wsp:rsid wsp:val=&quot;009B3640&quot;/&gt;&lt;wsp:rsid wsp:val=&quot;009F1D79&quot;/&gt;&lt;wsp:rsid wsp:val=&quot;009F3DEA&quot;/&gt;&lt;wsp:rsid wsp:val=&quot;00A059B3&quot;/&gt;&lt;wsp:rsid wsp:val=&quot;00A6095D&quot;/&gt;&lt;wsp:rsid wsp:val=&quot;00A8107C&quot;/&gt;&lt;wsp:rsid wsp:val=&quot;00AB47E3&quot;/&gt;&lt;wsp:rsid wsp:val=&quot;00AB5857&quot;/&gt;&lt;wsp:rsid wsp:val=&quot;00AD01BC&quot;/&gt;&lt;wsp:rsid wsp:val=&quot;00AE3409&quot;/&gt;&lt;wsp:rsid wsp:val=&quot;00B0411F&quot;/&gt;&lt;wsp:rsid wsp:val=&quot;00B11A60&quot;/&gt;&lt;wsp:rsid wsp:val=&quot;00B11FC7&quot;/&gt;&lt;wsp:rsid wsp:val=&quot;00B1321A&quot;/&gt;&lt;wsp:rsid wsp:val=&quot;00B22613&quot;/&gt;&lt;wsp:rsid wsp:val=&quot;00B50180&quot;/&gt;&lt;wsp:rsid wsp:val=&quot;00B63122&quot;/&gt;&lt;wsp:rsid wsp:val=&quot;00B768D1&quot;/&gt;&lt;wsp:rsid wsp:val=&quot;00BA1025&quot;/&gt;&lt;wsp:rsid wsp:val=&quot;00BA15BC&quot;/&gt;&lt;wsp:rsid wsp:val=&quot;00BA2788&quot;/&gt;&lt;wsp:rsid wsp:val=&quot;00BC2669&quot;/&gt;&lt;wsp:rsid wsp:val=&quot;00BC3420&quot;/&gt;&lt;wsp:rsid wsp:val=&quot;00BD670B&quot;/&gt;&lt;wsp:rsid wsp:val=&quot;00BE7D3C&quot;/&gt;&lt;wsp:rsid wsp:val=&quot;00BF5FF6&quot;/&gt;&lt;wsp:rsid wsp:val=&quot;00C0207F&quot;/&gt;&lt;wsp:rsid wsp:val=&quot;00C16117&quot;/&gt;&lt;wsp:rsid wsp:val=&quot;00C3075A&quot;/&gt;&lt;wsp:rsid wsp:val=&quot;00C47972&quot;/&gt;&lt;wsp:rsid wsp:val=&quot;00C74F9A&quot;/&gt;&lt;wsp:rsid wsp:val=&quot;00C919A4&quot;/&gt;&lt;wsp:rsid wsp:val=&quot;00CA4392&quot;/&gt;&lt;wsp:rsid wsp:val=&quot;00CC393F&quot;/&gt;&lt;wsp:rsid wsp:val=&quot;00D10199&quot;/&gt;&lt;wsp:rsid wsp:val=&quot;00D16DED&quot;/&gt;&lt;wsp:rsid wsp:val=&quot;00D2176E&quot;/&gt;&lt;wsp:rsid wsp:val=&quot;00D436F3&quot;/&gt;&lt;wsp:rsid wsp:val=&quot;00D632BE&quot;/&gt;&lt;wsp:rsid wsp:val=&quot;00D72D06&quot;/&gt;&lt;wsp:rsid wsp:val=&quot;00D7522C&quot;/&gt;&lt;wsp:rsid wsp:val=&quot;00D7536F&quot;/&gt;&lt;wsp:rsid wsp:val=&quot;00D76668&quot;/&gt;&lt;wsp:rsid wsp:val=&quot;00DA78DD&quot;/&gt;&lt;wsp:rsid wsp:val=&quot;00E07383&quot;/&gt;&lt;wsp:rsid wsp:val=&quot;00E165BC&quot;/&gt;&lt;wsp:rsid wsp:val=&quot;00E37E98&quot;/&gt;&lt;wsp:rsid wsp:val=&quot;00E61E12&quot;/&gt;&lt;wsp:rsid wsp:val=&quot;00E7596C&quot;/&gt;&lt;wsp:rsid wsp:val=&quot;00E75F96&quot;/&gt;&lt;wsp:rsid wsp:val=&quot;00E86E5C&quot;/&gt;&lt;wsp:rsid wsp:val=&quot;00E878F2&quot;/&gt;&lt;wsp:rsid wsp:val=&quot;00ED0149&quot;/&gt;&lt;wsp:rsid wsp:val=&quot;00ED45FA&quot;/&gt;&lt;wsp:rsid wsp:val=&quot;00EF74B3&quot;/&gt;&lt;wsp:rsid wsp:val=&quot;00EF7DE3&quot;/&gt;&lt;wsp:rsid wsp:val=&quot;00F03103&quot;/&gt;&lt;wsp:rsid wsp:val=&quot;00F066E2&quot;/&gt;&lt;wsp:rsid wsp:val=&quot;00F271DE&quot;/&gt;&lt;wsp:rsid wsp:val=&quot;00F627DA&quot;/&gt;&lt;wsp:rsid wsp:val=&quot;00F63B36&quot;/&gt;&lt;wsp:rsid wsp:val=&quot;00F7288F&quot;/&gt;&lt;wsp:rsid wsp:val=&quot;00F80802&quot;/&gt;&lt;wsp:rsid wsp:val=&quot;00F847A6&quot;/&gt;&lt;wsp:rsid wsp:val=&quot;00F9441B&quot;/&gt;&lt;wsp:rsid wsp:val=&quot;00F95FE4&quot;/&gt;&lt;wsp:rsid wsp:val=&quot;00FA4C32&quot;/&gt;&lt;wsp:rsid wsp:val=&quot;00FA69FF&quot;/&gt;&lt;wsp:rsid wsp:val=&quot;00FA6F46&quot;/&gt;&lt;wsp:rsid wsp:val=&quot;00FE4D37&quot;/&gt;&lt;wsp:rsid wsp:val=&quot;00FE7114&quot;/&gt;&lt;/wsp:rsids&gt;&lt;/w:docPr&gt;&lt;w:body&gt;&lt;wx:sect&gt;&lt;w:p wsp:rsidR=&quot;00000000&quot; wsp:rsidRPr=&quot;000724F7&quot; wsp:rsidRDefault=&quot;000724F7&quot; wsp:rsidP=&quot;000724F7&quot;&gt;&lt;m:oMathPara&gt;&lt;m:oMath&gt;&lt;m:r&gt;&lt;w:rPr&gt;&lt;w:rFonts w:ascii=&quot;Cambria Math&quot; w:h-ansi=&quot;Cambria Math&quot;/&gt;&lt;wx:font wx:val=&quot;Cambria Math&quot;/&gt;&lt;w:i/&gt;&lt;/w:rPr&gt;&lt;m:t&gt;FAR=&lt;/m:t&gt;&lt;/m:r&gt;&lt;m:f&gt;&lt;m:fPr&gt;&lt;m:ctrlPr&gt;&lt;w:rPr&gt;&lt;w:rFonts w:ascii=&quot;Cambria Math&quot; w:fareast=&quot;Times New Roman&quot; w:h-ansi=&quot;Cambria Math&quot;/&gt;&lt;wx:font wx:val=&quot;Cambria Math&quot;/&gt;&lt;w:i/&gt;&lt;w:sz w:val=&quot;22&quot;/&gt;&lt;w:sz-cs w:val=&quot;22&quot;/&gt;&lt;/w:rPr&gt;&lt;/m:ctrlPr&gt;&lt;/m:fPr&gt;&lt;m:num&gt;&lt;m:r&gt;&lt;w:rPr&gt;&lt;w:rFonts w:ascii=&quot;Cambria Math&quot; w:h-ansi=&quot;Cambria Math&quot;/&gt;&lt;wx:font wx:val=&quot;Cambria Math&quot;/&gt;&lt;w:i/&gt;&lt;/w:rPr&gt;&lt;m:t&gt;misclassified real  biometric&lt;/m:t&gt;&lt;/m:r&gt;&lt;/m:num&gt;&lt;m:den&gt;&lt;m:r&gt;&lt;w:rPr&gt;&lt;w:rFonts w:ascii=&quot;Cambria Math&quot; w:h-ansi=&quot;Cambria Math&quot;/&gt;&lt;wx:font wx:val=&quot;Cambria Math&quot;/&gt;&lt;w:i/&gt;&lt;/w:rPr&gt;&lt;m:t&gt;total number of real users typing&lt;/m:t&gt;&lt;/m:r&gt;&lt;/m:den&gt;&lt;/m:f&gt;&lt;m:r&gt;&lt;w:rPr&gt;&lt;w:rFonts w:ascii=&quot;Cambria Math&quot; w:h-ansi=&quot;Cambria Math&quot;/&gt;&lt;wx:font wx:val=&quot;Cambria Math&quot;/&gt;&lt;w:i/&gt;&lt;/w:rPr&gt;&lt;m:t&gt; *100&lt;/m:t&gt;&lt;/m:r&gt;&lt;/m:oMath&gt;&lt;/m:oMathPara&gt;&lt;/w:p&gt;&lt;w:sectPr wsp:rsidR=&quot;00000000&quot; wsp:rsidRPr=&quot;000724F7&quot;&gt;&lt;w:pgSz w:w=&quot;12240&quot; w:h=&quot;15840&quot;/&gt;&lt;w:pgMar w:top=&quot;1440&quot; w:right=&quot;1440&quot; w:bottom=&quot;1440&quot; w:left=&quot;1440&quot; w:header=&quot;720&quot; w:footer=&quot;720&quot; w:gutter=&quot;0&quot;/&gt;&lt;w:cols w:space=&quot;720&quot;/&gt;&lt;/w:sectPr&gt;&lt;/wx:sect&gt;&lt;/w:body&gt;&lt;/w:wordDocument&gt;">
             <v:imagedata r:id="rId11" o:title="" chromakey="white"/>
           </v:shape>
         </w:pict>
@@ -797,7 +797,7 @@
       </w:r>
       <w:r>
         <w:pict w14:anchorId="70E65F6D">
-          <v:shape id="_x0000_i1028" type="#_x0000_t75" style="width:282.4pt;height:32.55pt" equationxml="&lt;?xml version=&quot;1.0&quot; encoding=&quot;UTF-8&quot; standalone=&quot;yes&quot;?&gt;&#10;&lt;?mso-application progid=&quot;Word.Document&quot;?&gt;&#10;&lt;w:wordDocument xmlns:aml=&quot;http://schemas.microsoft.com/aml/2001/core&quot; xmlns:wpc=&quot;http://schemas.microsoft.com/office/word/2010/wordprocessingCanvas&quot; xmlns:cx=&quot;http://schemas.microsoft.com/office/drawing/2014/chartex&quot; xmlns:cx1=&quot;http://schemas.microsoft.com/office/drawing/2015/9/8/chartex&quot; xmlns:cx2=&quot;http://schemas.microsoft.com/office/drawing/2015/10/21/chartex&quot; xmlns:cx3=&quot;http://schemas.microsoft.com/office/drawing/2016/5/9/chartex&quot; xmlns:cx4=&quot;http://schemas.microsoft.com/office/drawing/2016/5/10/chartex&quot; xmlns:cx5=&quot;http://schemas.microsoft.com/office/drawing/2016/5/11/chartex&quot; xmlns:cx6=&quot;http://schemas.microsoft.com/office/drawing/2016/5/12/chartex&quot; xmlns:cx7=&quot;http://schemas.microsoft.com/office/drawing/2016/5/13/chartex&quot; xmlns:cx8=&quot;http://schemas.microsoft.com/office/drawing/2016/5/14/chartex&quot; xmlns:cr=&quot;http://schemas.microsoft.com/office/comments/2020/reactions&quot; xmlns:dt=&quot;uuid:C2F41010-65B3-11d1-A29F-00AA00C14882&quot; xmlns:mc=&quot;http://schemas.openxmlformats.org/markup-compatibility/2006&quot; xmlns:aink=&quot;http://schemas.microsoft.com/office/drawing/2016/ink&quot; xmlns:am3d=&quot;http://schemas.microsoft.com/office/drawing/2017/model3d&quot; xmlns:o=&quot;urn:schemas-microsoft-com:office:office&quot; xmlns:oel=&quot;http://schemas.microsoft.com/office/2019/extlst&quot; xmlns:m=&quot;http://schemas.openxmlformats.org/officeDocument/2006/math&quot; xmlns:v=&quot;urn:schemas-microsoft-com:vml&quot; xmlns:w10=&quot;urn:schemas-microsoft-com:office:word&quot; xmlns:w=&quot;http://schemas.microsoft.com/office/word/2003/wordml&quot; xmlns:wx=&quot;http://schemas.microsoft.com/office/word/2003/auxHint&quot; xmlns:wne=&quot;http://schemas.microsoft.com/office/word/2006/wordml&quot; xmlns:wsp=&quot;http://schemas.microsoft.com/office/word/2003/wordml/sp2&quot; xmlns:sl=&quot;http://schemas.microsoft.com/schemaLibrary/2003/core&quot; w:macrosPresent=&quot;no&quot; w:embeddedObjPresent=&quot;no&quot; w:ocxPresent=&quot;no&quot; xml:space=&quot;preserve&quot;&gt;&lt;w:ignoreSubtree w:val=&quot;http://schemas.microsoft.com/office/word/2003/wordml/sp2&quot;/&gt;&lt;o:DocumentProperties&gt;&lt;o:Version&gt;16&lt;/o:Version&gt;&lt;/o:DocumentProperties&gt;&lt;w:docPr&gt;&lt;w:view w:val=&quot;print&quot;/&gt;&lt;w:zoom w:percent=&quot;100&quot;/&gt;&lt;w:dontDisplayPageBoundaries/&gt;&lt;w:revisionView w:ink-annotations=&quot;off&quot;/&gt;&lt;w:defaultTabStop w:val=&quot;720&quot;/&gt;&lt;w:doNotHyphenateCaps/&gt;&lt;w:punctuationKerning/&gt;&lt;w:characterSpacingControl w:val=&quot;DontCompress&quot;/&gt;&lt;w:optimizeForBrowser/&gt;&lt;w:savePreviewPicture/&gt;&lt;w:validateAgainstSchema w:val=&quot;off&quot;/&gt;&lt;w:saveInvalidXML w:val=&quot;off&quot;/&gt;&lt;w:ignoreMixedContent w:val=&quot;off&quot;/&gt;&lt;w:alwaysShowPlaceholderText w:val=&quot;off&quot;/&gt;&lt;w:doNotUnderlineInvalidXML/&gt;&lt;w:compat&gt;&lt;w:doNotUseHTMLParagraphAutoSpacing/&gt;&lt;w:dontAllowFieldEndSelect/&gt;&lt;w:useWord2002TableStyleRules/&gt;&lt;w:useFELayout/&gt;&lt;/w:compat&gt;&lt;wsp:rsids&gt;&lt;wsp:rsidRoot wsp:val=&quot;009303D9&quot;/&gt;&lt;wsp:rsid wsp:val=&quot;0004781E&quot;/&gt;&lt;wsp:rsid wsp:val=&quot;000772F2&quot;/&gt;&lt;wsp:rsid wsp:val=&quot;0008758A&quot;/&gt;&lt;wsp:rsid wsp:val=&quot;000B3685&quot;/&gt;&lt;wsp:rsid wsp:val=&quot;000C1E68&quot;/&gt;&lt;wsp:rsid wsp:val=&quot;000C2EBC&quot;/&gt;&lt;wsp:rsid wsp:val=&quot;00151281&quot;/&gt;&lt;wsp:rsid wsp:val=&quot;001A2EFD&quot;/&gt;&lt;wsp:rsid wsp:val=&quot;001A3B3D&quot;/&gt;&lt;wsp:rsid wsp:val=&quot;001B67DC&quot;/&gt;&lt;wsp:rsid wsp:val=&quot;001E0902&quot;/&gt;&lt;wsp:rsid wsp:val=&quot;002254A9&quot;/&gt;&lt;wsp:rsid wsp:val=&quot;00233D97&quot;/&gt;&lt;wsp:rsid wsp:val=&quot;002347A2&quot;/&gt;&lt;wsp:rsid wsp:val=&quot;002400EA&quot;/&gt;&lt;wsp:rsid wsp:val=&quot;0027162D&quot;/&gt;&lt;wsp:rsid wsp:val=&quot;002850E3&quot;/&gt;&lt;wsp:rsid wsp:val=&quot;002B155A&quot;/&gt;&lt;wsp:rsid wsp:val=&quot;002E749F&quot;/&gt;&lt;wsp:rsid wsp:val=&quot;00335790&quot;/&gt;&lt;wsp:rsid wsp:val=&quot;00354FCF&quot;/&gt;&lt;wsp:rsid wsp:val=&quot;003A19E2&quot;/&gt;&lt;wsp:rsid wsp:val=&quot;003B4E04&quot;/&gt;&lt;wsp:rsid wsp:val=&quot;003C4A8C&quot;/&gt;&lt;wsp:rsid wsp:val=&quot;003F5A08&quot;/&gt;&lt;wsp:rsid wsp:val=&quot;003F7E9A&quot;/&gt;&lt;wsp:rsid wsp:val=&quot;00420716&quot;/&gt;&lt;wsp:rsid wsp:val=&quot;004325FB&quot;/&gt;&lt;wsp:rsid wsp:val=&quot;00435AE1&quot;/&gt;&lt;wsp:rsid wsp:val=&quot;004432BA&quot;/&gt;&lt;wsp:rsid wsp:val=&quot;0044407E&quot;/&gt;&lt;wsp:rsid wsp:val=&quot;00447BB9&quot;/&gt;&lt;wsp:rsid wsp:val=&quot;00451437&quot;/&gt;&lt;wsp:rsid wsp:val=&quot;0046031D&quot;/&gt;&lt;wsp:rsid wsp:val=&quot;004A0427&quot;/&gt;&lt;wsp:rsid wsp:val=&quot;004A7824&quot;/&gt;&lt;wsp:rsid wsp:val=&quot;004D6E90&quot;/&gt;&lt;wsp:rsid wsp:val=&quot;004D72B5&quot;/&gt;&lt;wsp:rsid wsp:val=&quot;004F7134&quot;/&gt;&lt;wsp:rsid wsp:val=&quot;005069C9&quot;/&gt;&lt;wsp:rsid wsp:val=&quot;00551B7F&quot;/&gt;&lt;wsp:rsid wsp:val=&quot;0056610F&quot;/&gt;&lt;wsp:rsid wsp:val=&quot;00575BCA&quot;/&gt;&lt;wsp:rsid wsp:val=&quot;00590E23&quot;/&gt;&lt;wsp:rsid wsp:val=&quot;00595952&quot;/&gt;&lt;wsp:rsid wsp:val=&quot;005B0344&quot;/&gt;&lt;wsp:rsid wsp:val=&quot;005B520E&quot;/&gt;&lt;wsp:rsid wsp:val=&quot;005D2C0A&quot;/&gt;&lt;wsp:rsid wsp:val=&quot;005D505A&quot;/&gt;&lt;wsp:rsid wsp:val=&quot;005E2800&quot;/&gt;&lt;wsp:rsid wsp:val=&quot;00605825&quot;/&gt;&lt;wsp:rsid wsp:val=&quot;0062443F&quot;/&gt;&lt;wsp:rsid wsp:val=&quot;00645D22&quot;/&gt;&lt;wsp:rsid wsp:val=&quot;00651A08&quot;/&gt;&lt;wsp:rsid wsp:val=&quot;00654204&quot;/&gt;&lt;wsp:rsid wsp:val=&quot;00656B95&quot;/&gt;&lt;wsp:rsid wsp:val=&quot;00670434&quot;/&gt;&lt;wsp:rsid wsp:val=&quot;0067171E&quot;/&gt;&lt;wsp:rsid wsp:val=&quot;006B6B66&quot;/&gt;&lt;wsp:rsid wsp:val=&quot;006D4E01&quot;/&gt;&lt;wsp:rsid wsp:val=&quot;006F6D3D&quot;/&gt;&lt;wsp:rsid wsp:val=&quot;0070457E&quot;/&gt;&lt;wsp:rsid wsp:val=&quot;00704AEF&quot;/&gt;&lt;wsp:rsid wsp:val=&quot;00714DBF&quot;/&gt;&lt;wsp:rsid wsp:val=&quot;00715BEA&quot;/&gt;&lt;wsp:rsid wsp:val=&quot;00722851&quot;/&gt;&lt;wsp:rsid wsp:val=&quot;00740EEA&quot;/&gt;&lt;wsp:rsid wsp:val=&quot;00743FCC&quot;/&gt;&lt;wsp:rsid wsp:val=&quot;00745B9B&quot;/&gt;&lt;wsp:rsid wsp:val=&quot;00750F4C&quot;/&gt;&lt;wsp:rsid wsp:val=&quot;00783064&quot;/&gt;&lt;wsp:rsid wsp:val=&quot;00794804&quot;/&gt;&lt;wsp:rsid wsp:val=&quot;007B33F1&quot;/&gt;&lt;wsp:rsid wsp:val=&quot;007B3FF9&quot;/&gt;&lt;wsp:rsid wsp:val=&quot;007B6DDA&quot;/&gt;&lt;wsp:rsid wsp:val=&quot;007C0308&quot;/&gt;&lt;wsp:rsid wsp:val=&quot;007C195E&quot;/&gt;&lt;wsp:rsid wsp:val=&quot;007C2FF2&quot;/&gt;&lt;wsp:rsid wsp:val=&quot;007D6232&quot;/&gt;&lt;wsp:rsid wsp:val=&quot;007F1F99&quot;/&gt;&lt;wsp:rsid wsp:val=&quot;007F768F&quot;/&gt;&lt;wsp:rsid wsp:val=&quot;0080791D&quot;/&gt;&lt;wsp:rsid wsp:val=&quot;0082275B&quot;/&gt;&lt;wsp:rsid wsp:val=&quot;00825D15&quot;/&gt;&lt;wsp:rsid wsp:val=&quot;00836367&quot;/&gt;&lt;wsp:rsid wsp:val=&quot;00871FA0&quot;/&gt;&lt;wsp:rsid wsp:val=&quot;00873603&quot;/&gt;&lt;wsp:rsid wsp:val=&quot;008A2C7D&quot;/&gt;&lt;wsp:rsid wsp:val=&quot;008C4B23&quot;/&gt;&lt;wsp:rsid wsp:val=&quot;008D36EA&quot;/&gt;&lt;wsp:rsid wsp:val=&quot;008F0A91&quot;/&gt;&lt;wsp:rsid wsp:val=&quot;008F6E2C&quot;/&gt;&lt;wsp:rsid wsp:val=&quot;009161E6&quot;/&gt;&lt;wsp:rsid wsp:val=&quot;00920496&quot;/&gt;&lt;wsp:rsid wsp:val=&quot;00920FF8&quot;/&gt;&lt;wsp:rsid wsp:val=&quot;009303D9&quot;/&gt;&lt;wsp:rsid wsp:val=&quot;00933C64&quot;/&gt;&lt;wsp:rsid wsp:val=&quot;00955F09&quot;/&gt;&lt;wsp:rsid wsp:val=&quot;00972203&quot;/&gt;&lt;wsp:rsid wsp:val=&quot;009B3640&quot;/&gt;&lt;wsp:rsid wsp:val=&quot;009F1D79&quot;/&gt;&lt;wsp:rsid wsp:val=&quot;009F3DEA&quot;/&gt;&lt;wsp:rsid wsp:val=&quot;00A059B3&quot;/&gt;&lt;wsp:rsid wsp:val=&quot;00A6095D&quot;/&gt;&lt;wsp:rsid wsp:val=&quot;00A8107C&quot;/&gt;&lt;wsp:rsid wsp:val=&quot;00AB47E3&quot;/&gt;&lt;wsp:rsid wsp:val=&quot;00AB5857&quot;/&gt;&lt;wsp:rsid wsp:val=&quot;00AD01BC&quot;/&gt;&lt;wsp:rsid wsp:val=&quot;00AE3409&quot;/&gt;&lt;wsp:rsid wsp:val=&quot;00B0411F&quot;/&gt;&lt;wsp:rsid wsp:val=&quot;00B11A60&quot;/&gt;&lt;wsp:rsid wsp:val=&quot;00B11FC7&quot;/&gt;&lt;wsp:rsid wsp:val=&quot;00B1321A&quot;/&gt;&lt;wsp:rsid wsp:val=&quot;00B22613&quot;/&gt;&lt;wsp:rsid wsp:val=&quot;00B50180&quot;/&gt;&lt;wsp:rsid wsp:val=&quot;00B63122&quot;/&gt;&lt;wsp:rsid wsp:val=&quot;00B768D1&quot;/&gt;&lt;wsp:rsid wsp:val=&quot;00BA1025&quot;/&gt;&lt;wsp:rsid wsp:val=&quot;00BA15BC&quot;/&gt;&lt;wsp:rsid wsp:val=&quot;00BA2788&quot;/&gt;&lt;wsp:rsid wsp:val=&quot;00BC2669&quot;/&gt;&lt;wsp:rsid wsp:val=&quot;00BC3420&quot;/&gt;&lt;wsp:rsid wsp:val=&quot;00BD670B&quot;/&gt;&lt;wsp:rsid wsp:val=&quot;00BE7D3C&quot;/&gt;&lt;wsp:rsid wsp:val=&quot;00BF5FF6&quot;/&gt;&lt;wsp:rsid wsp:val=&quot;00C0207F&quot;/&gt;&lt;wsp:rsid wsp:val=&quot;00C16117&quot;/&gt;&lt;wsp:rsid wsp:val=&quot;00C3075A&quot;/&gt;&lt;wsp:rsid wsp:val=&quot;00C47972&quot;/&gt;&lt;wsp:rsid wsp:val=&quot;00C74F9A&quot;/&gt;&lt;wsp:rsid wsp:val=&quot;00C919A4&quot;/&gt;&lt;wsp:rsid wsp:val=&quot;00CA4392&quot;/&gt;&lt;wsp:rsid wsp:val=&quot;00CC393F&quot;/&gt;&lt;wsp:rsid wsp:val=&quot;00D10199&quot;/&gt;&lt;wsp:rsid wsp:val=&quot;00D16DED&quot;/&gt;&lt;wsp:rsid wsp:val=&quot;00D2176E&quot;/&gt;&lt;wsp:rsid wsp:val=&quot;00D436F3&quot;/&gt;&lt;wsp:rsid wsp:val=&quot;00D632BE&quot;/&gt;&lt;wsp:rsid wsp:val=&quot;00D72D06&quot;/&gt;&lt;wsp:rsid wsp:val=&quot;00D7522C&quot;/&gt;&lt;wsp:rsid wsp:val=&quot;00D7536F&quot;/&gt;&lt;wsp:rsid wsp:val=&quot;00D76668&quot;/&gt;&lt;wsp:rsid wsp:val=&quot;00DA78DD&quot;/&gt;&lt;wsp:rsid wsp:val=&quot;00E07383&quot;/&gt;&lt;wsp:rsid wsp:val=&quot;00E165BC&quot;/&gt;&lt;wsp:rsid wsp:val=&quot;00E37E98&quot;/&gt;&lt;wsp:rsid wsp:val=&quot;00E61E12&quot;/&gt;&lt;wsp:rsid wsp:val=&quot;00E7596C&quot;/&gt;&lt;wsp:rsid wsp:val=&quot;00E75F96&quot;/&gt;&lt;wsp:rsid wsp:val=&quot;00E86E5C&quot;/&gt;&lt;wsp:rsid wsp:val=&quot;00E878F2&quot;/&gt;&lt;wsp:rsid wsp:val=&quot;00ED0149&quot;/&gt;&lt;wsp:rsid wsp:val=&quot;00ED45FA&quot;/&gt;&lt;wsp:rsid wsp:val=&quot;00EF74B3&quot;/&gt;&lt;wsp:rsid wsp:val=&quot;00EF7DE3&quot;/&gt;&lt;wsp:rsid wsp:val=&quot;00F03103&quot;/&gt;&lt;wsp:rsid wsp:val=&quot;00F066E2&quot;/&gt;&lt;wsp:rsid wsp:val=&quot;00F271DE&quot;/&gt;&lt;wsp:rsid wsp:val=&quot;00F627DA&quot;/&gt;&lt;wsp:rsid wsp:val=&quot;00F63B36&quot;/&gt;&lt;wsp:rsid wsp:val=&quot;00F7288F&quot;/&gt;&lt;wsp:rsid wsp:val=&quot;00F80802&quot;/&gt;&lt;wsp:rsid wsp:val=&quot;00F847A6&quot;/&gt;&lt;wsp:rsid wsp:val=&quot;00F9441B&quot;/&gt;&lt;wsp:rsid wsp:val=&quot;00F95FE4&quot;/&gt;&lt;wsp:rsid wsp:val=&quot;00FA4C32&quot;/&gt;&lt;wsp:rsid wsp:val=&quot;00FA69FF&quot;/&gt;&lt;wsp:rsid wsp:val=&quot;00FA6F46&quot;/&gt;&lt;wsp:rsid wsp:val=&quot;00FE4D37&quot;/&gt;&lt;wsp:rsid wsp:val=&quot;00FE7114&quot;/&gt;&lt;/wsp:rsids&gt;&lt;/w:docPr&gt;&lt;w:body&gt;&lt;wx:sect&gt;&lt;w:p wsp:rsidR=&quot;00000000&quot; wsp:rsidRPr=&quot;00151281&quot; wsp:rsidRDefault=&quot;00151281&quot; wsp:rsidP=&quot;00151281&quot;&gt;&lt;m:oMathPara&gt;&lt;m:oMath&gt;&lt;m:r&gt;&lt;w:rPr&gt;&lt;w:rFonts w:ascii=&quot;Cambria Math&quot; w:h-ansi=&quot;Cambria Math&quot;/&gt;&lt;wx:font wx:val=&quot;Cambria Math&quot;/&gt;&lt;w:i/&gt;&lt;w:sz w:val=&quot;22&quot;/&gt;&lt;w:sz-cs w:val=&quot;22&quot;/&gt;&lt;/w:rPr&gt;&lt;m:t&gt;FRR=&lt;/m:t&gt;&lt;/m:r&gt;&lt;m:f&gt;&lt;m:fPr&gt;&lt;m:ctrlPr&gt;&lt;w:rPr&gt;&lt;w:rFonts w:ascii=&quot;Cambria Math&quot; w:fareast=&quot;Times New Roman&quot; w:h-ansi=&quot;Cambria Math&quot;/&gt;&lt;wx:font wx:val=&quot;Cambria Math&quot;/&gt;&lt;w:i/&gt;&lt;w:sz w:val=&quot;22&quot;/&gt;&lt;w:sz-cs w:val=&quot;22&quot;/&gt;&lt;/w:rPr&gt;&lt;/m:ctrlPr&gt;&lt;/m:fPr&gt;&lt;m:num&gt;&lt;m:r&gt;&lt;w:rPr&gt;&lt;w:rFonts w:ascii=&quot;Cambria Math&quot; w:h-ansi=&quot;Cambria Math&quot;/&gt;&lt;wx:font wx:val=&quot;Cambria Math&quot;/&gt;&lt;w:i/&gt;&lt;w:sz w:val=&quot;22&quot;/&gt;&lt;w:sz-cs w:val=&quot;22&quot;/&gt;&lt;/w:rPr&gt;&lt;m:t&gt;misclassified fake  biometric&lt;/m:t&gt;&lt;/m:r&gt;&lt;/m:num&gt;&lt;m:den&gt;&lt;m:r&gt;&lt;w:rPr&gt;&lt;w:rFonts w:ascii=&quot;Cambria Math&quot; w:h-ansi=&quot;Cambria Math&quot;/&gt;&lt;wx:font wx:val=&quot;Cambria Math&quot;/&gt;&lt;w:i/&gt;&lt;w:sz w:val=&quot;22&quot;/&gt;&lt;w:sz-cs w:val=&quot;22&quot;/&gt;&lt;/w:rPr&gt;&lt;m:t&gt;total number of fake users typing&lt;/m:t&gt;&lt;/m:r&gt;&lt;/m:den&gt;&lt;/m:f&gt;&lt;m:r&gt;&lt;w:rPr&gt;&lt;w:rFonts w:ascii=&quot;Cambria Math&quot; w:h-ansi=&quot;Cambria Math&quot;/&gt;&lt;wx:font wx:val=&quot;Cambria Math&quot;/&gt;&lt;w:i/&gt;&lt;w:sz w:val=&quot;22&quot;/&gt;&lt;w:sz-cs w:val=&quot;22&quot;/&gt;&lt;/w:rPr&gt;&lt;m:t&gt; *100&lt;/m:t&gt;&lt;/m:r&gt;&lt;/m:oMath&gt;&lt;/m:oMathPara&gt;&lt;/w:p&gt;&lt;w:sectPr wsp:rsidR=&quot;00000000&quot; wsp:rsidRPr=&quot;00151281&quot;&gt;&lt;w:pgSz w:w=&quot;12240&quot; w:h=&quot;15840&quot;/&gt;&lt;w:pgMar w:top=&quot;1440&quot; w:right=&quot;1440&quot; w:bottom=&quot;1440&quot; w:left=&quot;1440&quot; w:header=&quot;720&quot; w:footer=&quot;720&quot; w:gutter=&quot;0&quot;/&gt;&lt;w:cols w:space=&quot;720&quot;/&gt;&lt;/w:sectPr&gt;&lt;/wx:sect&gt;&lt;/w:body&gt;&lt;/w:wordDocument&gt;">
+          <v:shape id="_x0000_i1028" type="#_x0000_t75" style="width:282.65pt;height:32.8pt" equationxml="&lt;?xml version=&quot;1.0&quot; encoding=&quot;UTF-8&quot; standalone=&quot;yes&quot;?&gt;&#10;&lt;?mso-application progid=&quot;Word.Document&quot;?&gt;&#10;&lt;w:wordDocument xmlns:aml=&quot;http://schemas.microsoft.com/aml/2001/core&quot; xmlns:wpc=&quot;http://schemas.microsoft.com/office/word/2010/wordprocessingCanvas&quot; xmlns:cx=&quot;http://schemas.microsoft.com/office/drawing/2014/chartex&quot; xmlns:cx1=&quot;http://schemas.microsoft.com/office/drawing/2015/9/8/chartex&quot; xmlns:cx2=&quot;http://schemas.microsoft.com/office/drawing/2015/10/21/chartex&quot; xmlns:cx3=&quot;http://schemas.microsoft.com/office/drawing/2016/5/9/chartex&quot; xmlns:cx4=&quot;http://schemas.microsoft.com/office/drawing/2016/5/10/chartex&quot; xmlns:cx5=&quot;http://schemas.microsoft.com/office/drawing/2016/5/11/chartex&quot; xmlns:cx6=&quot;http://schemas.microsoft.com/office/drawing/2016/5/12/chartex&quot; xmlns:cx7=&quot;http://schemas.microsoft.com/office/drawing/2016/5/13/chartex&quot; xmlns:cx8=&quot;http://schemas.microsoft.com/office/drawing/2016/5/14/chartex&quot; xmlns:cr=&quot;http://schemas.microsoft.com/office/comments/2020/reactions&quot; xmlns:dt=&quot;uuid:C2F41010-65B3-11d1-A29F-00AA00C14882&quot; xmlns:mc=&quot;http://schemas.openxmlformats.org/markup-compatibility/2006&quot; xmlns:aink=&quot;http://schemas.microsoft.com/office/drawing/2016/ink&quot; xmlns:am3d=&quot;http://schemas.microsoft.com/office/drawing/2017/model3d&quot; xmlns:o=&quot;urn:schemas-microsoft-com:office:office&quot; xmlns:oel=&quot;http://schemas.microsoft.com/office/2019/extlst&quot; xmlns:m=&quot;http://schemas.openxmlformats.org/officeDocument/2006/math&quot; xmlns:v=&quot;urn:schemas-microsoft-com:vml&quot; xmlns:w10=&quot;urn:schemas-microsoft-com:office:word&quot; xmlns:w=&quot;http://schemas.microsoft.com/office/word/2003/wordml&quot; xmlns:wx=&quot;http://schemas.microsoft.com/office/word/2003/auxHint&quot; xmlns:wne=&quot;http://schemas.microsoft.com/office/word/2006/wordml&quot; xmlns:wsp=&quot;http://schemas.microsoft.com/office/word/2003/wordml/sp2&quot; xmlns:sl=&quot;http://schemas.microsoft.com/schemaLibrary/2003/core&quot; w:macrosPresent=&quot;no&quot; w:embeddedObjPresent=&quot;no&quot; w:ocxPresent=&quot;no&quot; xml:space=&quot;preserve&quot;&gt;&lt;w:ignoreSubtree w:val=&quot;http://schemas.microsoft.com/office/word/2003/wordml/sp2&quot;/&gt;&lt;o:DocumentProperties&gt;&lt;o:Version&gt;16&lt;/o:Version&gt;&lt;/o:DocumentProperties&gt;&lt;w:docPr&gt;&lt;w:view w:val=&quot;print&quot;/&gt;&lt;w:zoom w:percent=&quot;100&quot;/&gt;&lt;w:dontDisplayPageBoundaries/&gt;&lt;w:revisionView w:ink-annotations=&quot;off&quot;/&gt;&lt;w:defaultTabStop w:val=&quot;720&quot;/&gt;&lt;w:doNotHyphenateCaps/&gt;&lt;w:punctuationKerning/&gt;&lt;w:characterSpacingControl w:val=&quot;DontCompress&quot;/&gt;&lt;w:optimizeForBrowser/&gt;&lt;w:savePreviewPicture/&gt;&lt;w:validateAgainstSchema w:val=&quot;off&quot;/&gt;&lt;w:saveInvalidXML w:val=&quot;off&quot;/&gt;&lt;w:ignoreMixedContent w:val=&quot;off&quot;/&gt;&lt;w:alwaysShowPlaceholderText w:val=&quot;off&quot;/&gt;&lt;w:doNotUnderlineInvalidXML/&gt;&lt;w:compat&gt;&lt;w:doNotUseHTMLParagraphAutoSpacing/&gt;&lt;w:dontAllowFieldEndSelect/&gt;&lt;w:useWord2002TableStyleRules/&gt;&lt;w:useFELayout/&gt;&lt;/w:compat&gt;&lt;wsp:rsids&gt;&lt;wsp:rsidRoot wsp:val=&quot;009303D9&quot;/&gt;&lt;wsp:rsid wsp:val=&quot;0004781E&quot;/&gt;&lt;wsp:rsid wsp:val=&quot;000772F2&quot;/&gt;&lt;wsp:rsid wsp:val=&quot;0008758A&quot;/&gt;&lt;wsp:rsid wsp:val=&quot;000B3685&quot;/&gt;&lt;wsp:rsid wsp:val=&quot;000C1E68&quot;/&gt;&lt;wsp:rsid wsp:val=&quot;000C2EBC&quot;/&gt;&lt;wsp:rsid wsp:val=&quot;00151281&quot;/&gt;&lt;wsp:rsid wsp:val=&quot;001A2EFD&quot;/&gt;&lt;wsp:rsid wsp:val=&quot;001A3B3D&quot;/&gt;&lt;wsp:rsid wsp:val=&quot;001B67DC&quot;/&gt;&lt;wsp:rsid wsp:val=&quot;001E0902&quot;/&gt;&lt;wsp:rsid wsp:val=&quot;002254A9&quot;/&gt;&lt;wsp:rsid wsp:val=&quot;00233D97&quot;/&gt;&lt;wsp:rsid wsp:val=&quot;002347A2&quot;/&gt;&lt;wsp:rsid wsp:val=&quot;002400EA&quot;/&gt;&lt;wsp:rsid wsp:val=&quot;0027162D&quot;/&gt;&lt;wsp:rsid wsp:val=&quot;002850E3&quot;/&gt;&lt;wsp:rsid wsp:val=&quot;002B155A&quot;/&gt;&lt;wsp:rsid wsp:val=&quot;002E749F&quot;/&gt;&lt;wsp:rsid wsp:val=&quot;00335790&quot;/&gt;&lt;wsp:rsid wsp:val=&quot;00354FCF&quot;/&gt;&lt;wsp:rsid wsp:val=&quot;003A19E2&quot;/&gt;&lt;wsp:rsid wsp:val=&quot;003B4E04&quot;/&gt;&lt;wsp:rsid wsp:val=&quot;003C4A8C&quot;/&gt;&lt;wsp:rsid wsp:val=&quot;003F5A08&quot;/&gt;&lt;wsp:rsid wsp:val=&quot;003F7E9A&quot;/&gt;&lt;wsp:rsid wsp:val=&quot;00420716&quot;/&gt;&lt;wsp:rsid wsp:val=&quot;004325FB&quot;/&gt;&lt;wsp:rsid wsp:val=&quot;00435AE1&quot;/&gt;&lt;wsp:rsid wsp:val=&quot;004432BA&quot;/&gt;&lt;wsp:rsid wsp:val=&quot;0044407E&quot;/&gt;&lt;wsp:rsid wsp:val=&quot;00447BB9&quot;/&gt;&lt;wsp:rsid wsp:val=&quot;00451437&quot;/&gt;&lt;wsp:rsid wsp:val=&quot;0046031D&quot;/&gt;&lt;wsp:rsid wsp:val=&quot;004A0427&quot;/&gt;&lt;wsp:rsid wsp:val=&quot;004A7824&quot;/&gt;&lt;wsp:rsid wsp:val=&quot;004D6E90&quot;/&gt;&lt;wsp:rsid wsp:val=&quot;004D72B5&quot;/&gt;&lt;wsp:rsid wsp:val=&quot;004F7134&quot;/&gt;&lt;wsp:rsid wsp:val=&quot;005069C9&quot;/&gt;&lt;wsp:rsid wsp:val=&quot;00551B7F&quot;/&gt;&lt;wsp:rsid wsp:val=&quot;0056610F&quot;/&gt;&lt;wsp:rsid wsp:val=&quot;00575BCA&quot;/&gt;&lt;wsp:rsid wsp:val=&quot;00590E23&quot;/&gt;&lt;wsp:rsid wsp:val=&quot;00595952&quot;/&gt;&lt;wsp:rsid wsp:val=&quot;005B0344&quot;/&gt;&lt;wsp:rsid wsp:val=&quot;005B520E&quot;/&gt;&lt;wsp:rsid wsp:val=&quot;005D2C0A&quot;/&gt;&lt;wsp:rsid wsp:val=&quot;005D505A&quot;/&gt;&lt;wsp:rsid wsp:val=&quot;005E2800&quot;/&gt;&lt;wsp:rsid wsp:val=&quot;00605825&quot;/&gt;&lt;wsp:rsid wsp:val=&quot;0062443F&quot;/&gt;&lt;wsp:rsid wsp:val=&quot;00645D22&quot;/&gt;&lt;wsp:rsid wsp:val=&quot;00651A08&quot;/&gt;&lt;wsp:rsid wsp:val=&quot;00654204&quot;/&gt;&lt;wsp:rsid wsp:val=&quot;00656B95&quot;/&gt;&lt;wsp:rsid wsp:val=&quot;00670434&quot;/&gt;&lt;wsp:rsid wsp:val=&quot;0067171E&quot;/&gt;&lt;wsp:rsid wsp:val=&quot;006B6B66&quot;/&gt;&lt;wsp:rsid wsp:val=&quot;006D4E01&quot;/&gt;&lt;wsp:rsid wsp:val=&quot;006F6D3D&quot;/&gt;&lt;wsp:rsid wsp:val=&quot;0070457E&quot;/&gt;&lt;wsp:rsid wsp:val=&quot;00704AEF&quot;/&gt;&lt;wsp:rsid wsp:val=&quot;00714DBF&quot;/&gt;&lt;wsp:rsid wsp:val=&quot;00715BEA&quot;/&gt;&lt;wsp:rsid wsp:val=&quot;00722851&quot;/&gt;&lt;wsp:rsid wsp:val=&quot;00740EEA&quot;/&gt;&lt;wsp:rsid wsp:val=&quot;00743FCC&quot;/&gt;&lt;wsp:rsid wsp:val=&quot;00745B9B&quot;/&gt;&lt;wsp:rsid wsp:val=&quot;00750F4C&quot;/&gt;&lt;wsp:rsid wsp:val=&quot;00783064&quot;/&gt;&lt;wsp:rsid wsp:val=&quot;00794804&quot;/&gt;&lt;wsp:rsid wsp:val=&quot;007B33F1&quot;/&gt;&lt;wsp:rsid wsp:val=&quot;007B3FF9&quot;/&gt;&lt;wsp:rsid wsp:val=&quot;007B6DDA&quot;/&gt;&lt;wsp:rsid wsp:val=&quot;007C0308&quot;/&gt;&lt;wsp:rsid wsp:val=&quot;007C195E&quot;/&gt;&lt;wsp:rsid wsp:val=&quot;007C2FF2&quot;/&gt;&lt;wsp:rsid wsp:val=&quot;007D6232&quot;/&gt;&lt;wsp:rsid wsp:val=&quot;007F1F99&quot;/&gt;&lt;wsp:rsid wsp:val=&quot;007F768F&quot;/&gt;&lt;wsp:rsid wsp:val=&quot;0080791D&quot;/&gt;&lt;wsp:rsid wsp:val=&quot;0082275B&quot;/&gt;&lt;wsp:rsid wsp:val=&quot;00825D15&quot;/&gt;&lt;wsp:rsid wsp:val=&quot;00836367&quot;/&gt;&lt;wsp:rsid wsp:val=&quot;00871FA0&quot;/&gt;&lt;wsp:rsid wsp:val=&quot;00873603&quot;/&gt;&lt;wsp:rsid wsp:val=&quot;008A2C7D&quot;/&gt;&lt;wsp:rsid wsp:val=&quot;008C4B23&quot;/&gt;&lt;wsp:rsid wsp:val=&quot;008D36EA&quot;/&gt;&lt;wsp:rsid wsp:val=&quot;008F0A91&quot;/&gt;&lt;wsp:rsid wsp:val=&quot;008F6E2C&quot;/&gt;&lt;wsp:rsid wsp:val=&quot;009161E6&quot;/&gt;&lt;wsp:rsid wsp:val=&quot;00920496&quot;/&gt;&lt;wsp:rsid wsp:val=&quot;00920FF8&quot;/&gt;&lt;wsp:rsid wsp:val=&quot;009303D9&quot;/&gt;&lt;wsp:rsid wsp:val=&quot;00933C64&quot;/&gt;&lt;wsp:rsid wsp:val=&quot;00955F09&quot;/&gt;&lt;wsp:rsid wsp:val=&quot;00972203&quot;/&gt;&lt;wsp:rsid wsp:val=&quot;009B3640&quot;/&gt;&lt;wsp:rsid wsp:val=&quot;009F1D79&quot;/&gt;&lt;wsp:rsid wsp:val=&quot;009F3DEA&quot;/&gt;&lt;wsp:rsid wsp:val=&quot;00A059B3&quot;/&gt;&lt;wsp:rsid wsp:val=&quot;00A6095D&quot;/&gt;&lt;wsp:rsid wsp:val=&quot;00A8107C&quot;/&gt;&lt;wsp:rsid wsp:val=&quot;00AB47E3&quot;/&gt;&lt;wsp:rsid wsp:val=&quot;00AB5857&quot;/&gt;&lt;wsp:rsid wsp:val=&quot;00AD01BC&quot;/&gt;&lt;wsp:rsid wsp:val=&quot;00AE3409&quot;/&gt;&lt;wsp:rsid wsp:val=&quot;00B0411F&quot;/&gt;&lt;wsp:rsid wsp:val=&quot;00B11A60&quot;/&gt;&lt;wsp:rsid wsp:val=&quot;00B11FC7&quot;/&gt;&lt;wsp:rsid wsp:val=&quot;00B1321A&quot;/&gt;&lt;wsp:rsid wsp:val=&quot;00B22613&quot;/&gt;&lt;wsp:rsid wsp:val=&quot;00B50180&quot;/&gt;&lt;wsp:rsid wsp:val=&quot;00B63122&quot;/&gt;&lt;wsp:rsid wsp:val=&quot;00B768D1&quot;/&gt;&lt;wsp:rsid wsp:val=&quot;00BA1025&quot;/&gt;&lt;wsp:rsid wsp:val=&quot;00BA15BC&quot;/&gt;&lt;wsp:rsid wsp:val=&quot;00BA2788&quot;/&gt;&lt;wsp:rsid wsp:val=&quot;00BC2669&quot;/&gt;&lt;wsp:rsid wsp:val=&quot;00BC3420&quot;/&gt;&lt;wsp:rsid wsp:val=&quot;00BD670B&quot;/&gt;&lt;wsp:rsid wsp:val=&quot;00BE7D3C&quot;/&gt;&lt;wsp:rsid wsp:val=&quot;00BF5FF6&quot;/&gt;&lt;wsp:rsid wsp:val=&quot;00C0207F&quot;/&gt;&lt;wsp:rsid wsp:val=&quot;00C16117&quot;/&gt;&lt;wsp:rsid wsp:val=&quot;00C3075A&quot;/&gt;&lt;wsp:rsid wsp:val=&quot;00C47972&quot;/&gt;&lt;wsp:rsid wsp:val=&quot;00C74F9A&quot;/&gt;&lt;wsp:rsid wsp:val=&quot;00C919A4&quot;/&gt;&lt;wsp:rsid wsp:val=&quot;00CA4392&quot;/&gt;&lt;wsp:rsid wsp:val=&quot;00CC393F&quot;/&gt;&lt;wsp:rsid wsp:val=&quot;00D10199&quot;/&gt;&lt;wsp:rsid wsp:val=&quot;00D16DED&quot;/&gt;&lt;wsp:rsid wsp:val=&quot;00D2176E&quot;/&gt;&lt;wsp:rsid wsp:val=&quot;00D436F3&quot;/&gt;&lt;wsp:rsid wsp:val=&quot;00D632BE&quot;/&gt;&lt;wsp:rsid wsp:val=&quot;00D72D06&quot;/&gt;&lt;wsp:rsid wsp:val=&quot;00D7522C&quot;/&gt;&lt;wsp:rsid wsp:val=&quot;00D7536F&quot;/&gt;&lt;wsp:rsid wsp:val=&quot;00D76668&quot;/&gt;&lt;wsp:rsid wsp:val=&quot;00DA78DD&quot;/&gt;&lt;wsp:rsid wsp:val=&quot;00E07383&quot;/&gt;&lt;wsp:rsid wsp:val=&quot;00E165BC&quot;/&gt;&lt;wsp:rsid wsp:val=&quot;00E37E98&quot;/&gt;&lt;wsp:rsid wsp:val=&quot;00E61E12&quot;/&gt;&lt;wsp:rsid wsp:val=&quot;00E7596C&quot;/&gt;&lt;wsp:rsid wsp:val=&quot;00E75F96&quot;/&gt;&lt;wsp:rsid wsp:val=&quot;00E86E5C&quot;/&gt;&lt;wsp:rsid wsp:val=&quot;00E878F2&quot;/&gt;&lt;wsp:rsid wsp:val=&quot;00ED0149&quot;/&gt;&lt;wsp:rsid wsp:val=&quot;00ED45FA&quot;/&gt;&lt;wsp:rsid wsp:val=&quot;00EF74B3&quot;/&gt;&lt;wsp:rsid wsp:val=&quot;00EF7DE3&quot;/&gt;&lt;wsp:rsid wsp:val=&quot;00F03103&quot;/&gt;&lt;wsp:rsid wsp:val=&quot;00F066E2&quot;/&gt;&lt;wsp:rsid wsp:val=&quot;00F271DE&quot;/&gt;&lt;wsp:rsid wsp:val=&quot;00F627DA&quot;/&gt;&lt;wsp:rsid wsp:val=&quot;00F63B36&quot;/&gt;&lt;wsp:rsid wsp:val=&quot;00F7288F&quot;/&gt;&lt;wsp:rsid wsp:val=&quot;00F80802&quot;/&gt;&lt;wsp:rsid wsp:val=&quot;00F847A6&quot;/&gt;&lt;wsp:rsid wsp:val=&quot;00F9441B&quot;/&gt;&lt;wsp:rsid wsp:val=&quot;00F95FE4&quot;/&gt;&lt;wsp:rsid wsp:val=&quot;00FA4C32&quot;/&gt;&lt;wsp:rsid wsp:val=&quot;00FA69FF&quot;/&gt;&lt;wsp:rsid wsp:val=&quot;00FA6F46&quot;/&gt;&lt;wsp:rsid wsp:val=&quot;00FE4D37&quot;/&gt;&lt;wsp:rsid wsp:val=&quot;00FE7114&quot;/&gt;&lt;/wsp:rsids&gt;&lt;/w:docPr&gt;&lt;w:body&gt;&lt;wx:sect&gt;&lt;w:p wsp:rsidR=&quot;00000000&quot; wsp:rsidRPr=&quot;00151281&quot; wsp:rsidRDefault=&quot;00151281&quot; wsp:rsidP=&quot;00151281&quot;&gt;&lt;m:oMathPara&gt;&lt;m:oMath&gt;&lt;m:r&gt;&lt;w:rPr&gt;&lt;w:rFonts w:ascii=&quot;Cambria Math&quot; w:h-ansi=&quot;Cambria Math&quot;/&gt;&lt;wx:font wx:val=&quot;Cambria Math&quot;/&gt;&lt;w:i/&gt;&lt;w:sz w:val=&quot;22&quot;/&gt;&lt;w:sz-cs w:val=&quot;22&quot;/&gt;&lt;/w:rPr&gt;&lt;m:t&gt;FRR=&lt;/m:t&gt;&lt;/m:r&gt;&lt;m:f&gt;&lt;m:fPr&gt;&lt;m:ctrlPr&gt;&lt;w:rPr&gt;&lt;w:rFonts w:ascii=&quot;Cambria Math&quot; w:fareast=&quot;Times New Roman&quot; w:h-ansi=&quot;Cambria Math&quot;/&gt;&lt;wx:font wx:val=&quot;Cambria Math&quot;/&gt;&lt;w:i/&gt;&lt;w:sz w:val=&quot;22&quot;/&gt;&lt;w:sz-cs w:val=&quot;22&quot;/&gt;&lt;/w:rPr&gt;&lt;/m:ctrlPr&gt;&lt;/m:fPr&gt;&lt;m:num&gt;&lt;m:r&gt;&lt;w:rPr&gt;&lt;w:rFonts w:ascii=&quot;Cambria Math&quot; w:h-ansi=&quot;Cambria Math&quot;/&gt;&lt;wx:font wx:val=&quot;Cambria Math&quot;/&gt;&lt;w:i/&gt;&lt;w:sz w:val=&quot;22&quot;/&gt;&lt;w:sz-cs w:val=&quot;22&quot;/&gt;&lt;/w:rPr&gt;&lt;m:t&gt;misclassified fake  biometric&lt;/m:t&gt;&lt;/m:r&gt;&lt;/m:num&gt;&lt;m:den&gt;&lt;m:r&gt;&lt;w:rPr&gt;&lt;w:rFonts w:ascii=&quot;Cambria Math&quot; w:h-ansi=&quot;Cambria Math&quot;/&gt;&lt;wx:font wx:val=&quot;Cambria Math&quot;/&gt;&lt;w:i/&gt;&lt;w:sz w:val=&quot;22&quot;/&gt;&lt;w:sz-cs w:val=&quot;22&quot;/&gt;&lt;/w:rPr&gt;&lt;m:t&gt;total number of fake users typing&lt;/m:t&gt;&lt;/m:r&gt;&lt;/m:den&gt;&lt;/m:f&gt;&lt;m:r&gt;&lt;w:rPr&gt;&lt;w:rFonts w:ascii=&quot;Cambria Math&quot; w:h-ansi=&quot;Cambria Math&quot;/&gt;&lt;wx:font wx:val=&quot;Cambria Math&quot;/&gt;&lt;w:i/&gt;&lt;w:sz w:val=&quot;22&quot;/&gt;&lt;w:sz-cs w:val=&quot;22&quot;/&gt;&lt;/w:rPr&gt;&lt;m:t&gt; *100&lt;/m:t&gt;&lt;/m:r&gt;&lt;/m:oMath&gt;&lt;/m:oMathPara&gt;&lt;/w:p&gt;&lt;w:sectPr wsp:rsidR=&quot;00000000&quot; wsp:rsidRPr=&quot;00151281&quot;&gt;&lt;w:pgSz w:w=&quot;12240&quot; w:h=&quot;15840&quot;/&gt;&lt;w:pgMar w:top=&quot;1440&quot; w:right=&quot;1440&quot; w:bottom=&quot;1440&quot; w:left=&quot;1440&quot; w:header=&quot;720&quot; w:footer=&quot;720&quot; w:gutter=&quot;0&quot;/&gt;&lt;w:cols w:space=&quot;720&quot;/&gt;&lt;/w:sectPr&gt;&lt;/wx:sect&gt;&lt;/w:body&gt;&lt;/w:wordDocument&gt;">
             <v:imagedata r:id="rId12" o:title="" chromakey="white"/>
           </v:shape>
         </w:pict>
@@ -1371,7 +1371,7 @@
           <w:noProof/>
         </w:rPr>
         <w:pict w14:anchorId="236B483B">
-          <v:shape id="_x0000_i1029" type="#_x0000_t75" style="width:235.1pt;height:148.2pt;visibility:visible;mso-wrap-style:square">
+          <v:shape id="_x0000_i1029" type="#_x0000_t75" style="width:235.35pt;height:148.3pt;visibility:visible;mso-wrap-style:square">
             <v:imagedata r:id="rId13" o:title=""/>
           </v:shape>
         </w:pict>
@@ -1465,7 +1465,7 @@
       </w:r>
       <w:r>
         <w:pict w14:anchorId="2D22F471">
-          <v:shape id="_x0000_i1030" type="#_x0000_t75" alt="" style="width:228.55pt;height:81.45pt">
+          <v:shape id="_x0000_i1030" type="#_x0000_t75" alt="" style="width:228.35pt;height:81.65pt">
             <v:imagedata r:id="rId14" r:href="rId15"/>
           </v:shape>
         </w:pict>
@@ -1658,16 +1658,24 @@
     </w:p>
     <w:p>
       <w:pPr>
+        <w:jc w:val="both"/>
         <w:rPr>
           <w:noProof/>
         </w:rPr>
       </w:pPr>
-      <w:r>
+    </w:p>
+    <w:p>
+      <w:pPr>
         <w:rPr>
           <w:noProof/>
         </w:rPr>
+      </w:pPr>
+      <w:r>
+        <w:rPr>
+          <w:noProof/>
+        </w:rPr>
         <w:pict w14:anchorId="3C316881">
-          <v:shape id="_x0000_i1031" type="#_x0000_t75" style="width:235.05pt;height:59.1pt;visibility:visible;mso-wrap-style:square">
+          <v:shape id="_x0000_i1031" type="#_x0000_t75" style="width:234.8pt;height:59.1pt;visibility:visible;mso-wrap-style:square">
             <v:imagedata r:id="rId16" o:title=""/>
           </v:shape>
         </w:pict>
@@ -1768,7 +1776,7 @@
           <w:sz w:val="16"/>
         </w:rPr>
         <w:pict w14:anchorId="28BCE7A1">
-          <v:shape id="_x0000_i1032" type="#_x0000_t75" style="width:234.95pt;height:82.15pt;visibility:visible;mso-wrap-style:square">
+          <v:shape id="_x0000_i1032" type="#_x0000_t75" style="width:234.8pt;height:82.2pt;visibility:visible;mso-wrap-style:square">
             <v:imagedata r:id="rId17" o:title=""/>
           </v:shape>
         </w:pict>
@@ -1863,7 +1871,7 @@
           <w:noProof/>
         </w:rPr>
         <w:pict w14:anchorId="41352462">
-          <v:shape id="_x0000_i1033" type="#_x0000_t75" style="width:246.3pt;height:107.05pt;visibility:visible;mso-wrap-style:square">
+          <v:shape id="_x0000_i1033" type="#_x0000_t75" style="width:246.1pt;height:106.95pt;visibility:visible;mso-wrap-style:square">
             <v:imagedata r:id="rId18" o:title=""/>
           </v:shape>
         </w:pict>
@@ -1975,7 +1983,7 @@
           <w:noProof/>
         </w:rPr>
         <w:pict w14:anchorId="6A3EC61A">
-          <v:shape id="_x0000_i1034" type="#_x0000_t75" style="width:234.9pt;height:207.85pt;visibility:visible;mso-wrap-style:square">
+          <v:shape id="_x0000_i1034" type="#_x0000_t75" style="width:234.8pt;height:207.95pt;visibility:visible;mso-wrap-style:square">
             <v:imagedata r:id="rId19" o:title="" croptop="2643f" cropbottom="1506f"/>
           </v:shape>
         </w:pict>
@@ -2054,7 +2062,7 @@
           <w:noProof/>
         </w:rPr>
         <w:pict w14:anchorId="6548185F">
-          <v:shape id="_x0000_i1035" type="#_x0000_t75" style="width:220.9pt;height:232.85pt;visibility:visible;mso-wrap-style:square">
+          <v:shape id="_x0000_i1035" type="#_x0000_t75" style="width:220.85pt;height:232.65pt;visibility:visible;mso-wrap-style:square">
             <v:imagedata r:id="rId20" o:title="" cropleft="1165f"/>
           </v:shape>
         </w:pict>
@@ -2595,7 +2603,7 @@
           <w:noProof/>
         </w:rPr>
         <w:pict w14:anchorId="2D64CE05">
-          <v:shape id="_x0000_i1038" type="#_x0000_t75" style="width:220pt;height:206pt;visibility:visible;mso-wrap-style:square">
+          <v:shape id="_x0000_i1038" type="#_x0000_t75" style="width:219.75pt;height:205.8pt;visibility:visible;mso-wrap-style:square">
             <v:imagedata r:id="rId22" o:title=""/>
           </v:shape>
         </w:pict>

</xml_diff>